<commit_message>
updated backup files in docs. In taregt_eda_across_stocks.ipynb, clustered target rea. vol. using features 1) summary stats. 2) pearson corr. of real. vol. Similar stocks can be used as covariates to aid in prediction
</commit_message>
<xml_diff>
--- a/docs/backup/IDEAS to gain insights.docx
+++ b/docs/backup/IDEAS to gain insights.docx
@@ -51,7 +51,7 @@
           <w:szCs w:val="19"/>
           <w:rtl w:val="0"/>
         </w:rPr>
-        <w:t xml:space="preserve">1) Check correlation between target and book WAP realized_vol in first 10 mins.</w:t>
+        <w:t xml:space="preserve">1) Check correlation between target and book WAP realized_vol in first 10 mins. Aggregate book WAP price using the log returns and realised volatility formulas for each time id. Plot scatterplot this against the corresponding target for all time id.</w:t>
       </w:r>
     </w:p>
     <w:p>
@@ -92,12 +92,12 @@
           <wp:inline distB="114300" distT="114300" distL="114300" distR="114300">
             <wp:extent cx="5731200" cy="2095500"/>
             <wp:effectExtent b="0" l="0" r="0" t="0"/>
-            <wp:docPr id="7" name="image5.png"/>
+            <wp:docPr id="20" name="image10.png"/>
             <a:graphic>
               <a:graphicData uri="http://schemas.openxmlformats.org/drawingml/2006/picture">
                 <pic:pic>
                   <pic:nvPicPr>
-                    <pic:cNvPr id="0" name="image5.png"/>
+                    <pic:cNvPr id="0" name="image10.png"/>
                     <pic:cNvPicPr preferRelativeResize="0"/>
                   </pic:nvPicPr>
                   <pic:blipFill>
@@ -202,7 +202,7 @@
           <w:szCs w:val="19"/>
           <w:rtl w:val="0"/>
         </w:rPr>
-        <w:t xml:space="preserve">trade execution price using the log returns and realised volatility formulas for each time id. Plot scatterplot this against the corresponding target for each time id. </w:t>
+        <w:t xml:space="preserve">trade execution price using the log returns and realised volatility formulas for each time id. Plot scatterplot this against the corresponding target for all time id. </w:t>
       </w:r>
     </w:p>
     <w:p>
@@ -255,7 +255,7 @@
           <wp:inline distB="114300" distT="114300" distL="114300" distR="114300">
             <wp:extent cx="5731200" cy="1663700"/>
             <wp:effectExtent b="0" l="0" r="0" t="0"/>
-            <wp:docPr id="2" name="image4.png"/>
+            <wp:docPr id="13" name="image4.png"/>
             <a:graphic>
               <a:graphicData uri="http://schemas.openxmlformats.org/drawingml/2006/picture">
                 <pic:pic>
@@ -308,12 +308,12 @@
           <wp:inline distB="114300" distT="114300" distL="114300" distR="114300">
             <wp:extent cx="5731200" cy="1638300"/>
             <wp:effectExtent b="0" l="0" r="0" t="0"/>
-            <wp:docPr id="5" name="image7.png"/>
+            <wp:docPr id="9" name="image16.png"/>
             <a:graphic>
               <a:graphicData uri="http://schemas.openxmlformats.org/drawingml/2006/picture">
                 <pic:pic>
                   <pic:nvPicPr>
-                    <pic:cNvPr id="0" name="image7.png"/>
+                    <pic:cNvPr id="0" name="image16.png"/>
                     <pic:cNvPicPr preferRelativeResize="0"/>
                   </pic:nvPicPr>
                   <pic:blipFill>
@@ -353,34 +353,20 @@
       </w:pPr>
       <w:r>
         <w:rPr>
-          <w:rtl w:val="0"/>
-        </w:rPr>
-      </w:r>
-    </w:p>
-    <w:p>
-      <w:pPr>
-        <w:rPr>
-          <w:b w:val="1"/>
-          <w:sz w:val="19"/>
-          <w:szCs w:val="19"/>
-        </w:rPr>
-      </w:pPr>
-      <w:r>
-        <w:rPr>
           <w:b w:val="1"/>
           <w:sz w:val="19"/>
           <w:szCs w:val="19"/>
         </w:rPr>
         <w:drawing>
           <wp:inline distB="114300" distT="114300" distL="114300" distR="114300">
-            <wp:extent cx="5731200" cy="1663700"/>
+            <wp:extent cx="5731200" cy="1574800"/>
             <wp:effectExtent b="0" l="0" r="0" t="0"/>
-            <wp:docPr id="4" name="image2.png"/>
+            <wp:docPr id="6" name="image11.png"/>
             <a:graphic>
               <a:graphicData uri="http://schemas.openxmlformats.org/drawingml/2006/picture">
                 <pic:pic>
                   <pic:nvPicPr>
-                    <pic:cNvPr id="0" name="image2.png"/>
+                    <pic:cNvPr id="0" name="image11.png"/>
                     <pic:cNvPicPr preferRelativeResize="0"/>
                   </pic:nvPicPr>
                   <pic:blipFill>
@@ -393,7 +379,7 @@
                   <pic:spPr>
                     <a:xfrm>
                       <a:off x="0" y="0"/>
-                      <a:ext cx="5731200" cy="1663700"/>
+                      <a:ext cx="5731200" cy="1574800"/>
                     </a:xfrm>
                     <a:prstGeom prst="rect"/>
                     <a:ln/>
@@ -412,57 +398,6 @@
     </w:p>
     <w:p>
       <w:pPr>
-        <w:pStyle w:val="Heading5"/>
-        <w:keepNext w:val="0"/>
-        <w:keepLines w:val="0"/>
-        <w:shd w:fill="ffffff" w:val="clear"/>
-        <w:spacing w:after="40" w:before="220" w:lineRule="auto"/>
-        <w:rPr>
-          <w:b w:val="1"/>
-          <w:color w:val="000000"/>
-          <w:sz w:val="19"/>
-          <w:szCs w:val="19"/>
-        </w:rPr>
-      </w:pPr>
-      <w:bookmarkStart w:colFirst="0" w:colLast="0" w:name="_494cfq4su0j6" w:id="4"/>
-      <w:bookmarkEnd w:id="4"/>
-      <w:r>
-        <w:rPr>
-          <w:b w:val="1"/>
-          <w:color w:val="000000"/>
-          <w:sz w:val="19"/>
-          <w:szCs w:val="19"/>
-          <w:rtl w:val="0"/>
-        </w:rPr>
-        <w:t xml:space="preserve">ii)  target (2nd 10 mins vol.) and size at the available times.</w:t>
-      </w:r>
-    </w:p>
-    <w:p>
-      <w:pPr>
-        <w:rPr>
-          <w:b w:val="1"/>
-          <w:sz w:val="19"/>
-          <w:szCs w:val="19"/>
-        </w:rPr>
-      </w:pPr>
-      <w:r>
-        <w:rPr>
-          <w:rtl w:val="0"/>
-        </w:rPr>
-        <w:t xml:space="preserve">Aggregate size by taking standard deviation or mean at each time id. </w:t>
-      </w:r>
-      <w:r>
-        <w:rPr>
-          <w:b w:val="1"/>
-          <w:sz w:val="19"/>
-          <w:szCs w:val="19"/>
-          <w:rtl w:val="0"/>
-        </w:rPr>
-        <w:t xml:space="preserve">Plot scatterplot of this against the corresponding target for each time id. </w:t>
-      </w:r>
-    </w:p>
-    <w:p>
-      <w:pPr>
         <w:rPr>
           <w:b w:val="1"/>
           <w:sz w:val="19"/>
@@ -493,12 +428,12 @@
           <wp:inline distB="114300" distT="114300" distL="114300" distR="114300">
             <wp:extent cx="5731200" cy="1663700"/>
             <wp:effectExtent b="0" l="0" r="0" t="0"/>
-            <wp:docPr id="1" name="image9.png"/>
+            <wp:docPr id="17" name="image1.png"/>
             <a:graphic>
               <a:graphicData uri="http://schemas.openxmlformats.org/drawingml/2006/picture">
                 <pic:pic>
                   <pic:nvPicPr>
-                    <pic:cNvPr id="0" name="image9.png"/>
+                    <pic:cNvPr id="0" name="image1.png"/>
                     <pic:cNvPicPr preferRelativeResize="0"/>
                   </pic:nvPicPr>
                   <pic:blipFill>
@@ -530,6 +465,177 @@
     </w:p>
     <w:p>
       <w:pPr>
+        <w:pStyle w:val="Heading5"/>
+        <w:keepNext w:val="0"/>
+        <w:keepLines w:val="0"/>
+        <w:shd w:fill="ffffff" w:val="clear"/>
+        <w:spacing w:after="40" w:before="220" w:lineRule="auto"/>
+        <w:rPr>
+          <w:b w:val="1"/>
+          <w:color w:val="000000"/>
+          <w:sz w:val="19"/>
+          <w:szCs w:val="19"/>
+        </w:rPr>
+      </w:pPr>
+      <w:bookmarkStart w:colFirst="0" w:colLast="0" w:name="_494cfq4su0j6" w:id="4"/>
+      <w:bookmarkEnd w:id="4"/>
+      <w:r>
+        <w:rPr>
+          <w:b w:val="1"/>
+          <w:color w:val="000000"/>
+          <w:sz w:val="19"/>
+          <w:szCs w:val="19"/>
+          <w:rtl w:val="0"/>
+        </w:rPr>
+        <w:t xml:space="preserve">ii)  target (2nd 10 mins vol.) and size at the available times.</w:t>
+      </w:r>
+    </w:p>
+    <w:p>
+      <w:pPr>
+        <w:rPr>
+          <w:b w:val="1"/>
+          <w:sz w:val="19"/>
+          <w:szCs w:val="19"/>
+        </w:rPr>
+      </w:pPr>
+      <w:r>
+        <w:rPr>
+          <w:rtl w:val="0"/>
+        </w:rPr>
+        <w:t xml:space="preserve">Aggregate size by taking standard deviation or mean at each time id. </w:t>
+      </w:r>
+      <w:r>
+        <w:rPr>
+          <w:b w:val="1"/>
+          <w:sz w:val="19"/>
+          <w:szCs w:val="19"/>
+          <w:rtl w:val="0"/>
+        </w:rPr>
+        <w:t xml:space="preserve">Plot scatterplot of this against the corresponding target for each time id. </w:t>
+      </w:r>
+    </w:p>
+    <w:p>
+      <w:pPr>
+        <w:rPr>
+          <w:b w:val="1"/>
+          <w:sz w:val="19"/>
+          <w:szCs w:val="19"/>
+        </w:rPr>
+      </w:pPr>
+      <w:r>
+        <w:rPr>
+          <w:rtl w:val="0"/>
+        </w:rPr>
+      </w:r>
+    </w:p>
+    <w:p>
+      <w:pPr>
+        <w:rPr>
+          <w:b w:val="1"/>
+          <w:sz w:val="19"/>
+          <w:szCs w:val="19"/>
+        </w:rPr>
+      </w:pPr>
+      <w:r>
+        <w:rPr>
+          <w:b w:val="1"/>
+          <w:sz w:val="19"/>
+          <w:szCs w:val="19"/>
+        </w:rPr>
+        <w:drawing>
+          <wp:inline distB="114300" distT="114300" distL="114300" distR="114300">
+            <wp:extent cx="5731200" cy="1663700"/>
+            <wp:effectExtent b="0" l="0" r="0" t="0"/>
+            <wp:docPr id="1" name="image9.png"/>
+            <a:graphic>
+              <a:graphicData uri="http://schemas.openxmlformats.org/drawingml/2006/picture">
+                <pic:pic>
+                  <pic:nvPicPr>
+                    <pic:cNvPr id="0" name="image9.png"/>
+                    <pic:cNvPicPr preferRelativeResize="0"/>
+                  </pic:nvPicPr>
+                  <pic:blipFill>
+                    <a:blip r:embed="rId11"/>
+                    <a:srcRect b="0" l="0" r="0" t="0"/>
+                    <a:stretch>
+                      <a:fillRect/>
+                    </a:stretch>
+                  </pic:blipFill>
+                  <pic:spPr>
+                    <a:xfrm>
+                      <a:off x="0" y="0"/>
+                      <a:ext cx="5731200" cy="1663700"/>
+                    </a:xfrm>
+                    <a:prstGeom prst="rect"/>
+                    <a:ln/>
+                  </pic:spPr>
+                </pic:pic>
+              </a:graphicData>
+            </a:graphic>
+          </wp:inline>
+        </w:drawing>
+      </w:r>
+      <w:r>
+        <w:rPr>
+          <w:rtl w:val="0"/>
+        </w:rPr>
+      </w:r>
+    </w:p>
+    <w:p>
+      <w:pPr>
+        <w:rPr>
+          <w:b w:val="1"/>
+          <w:sz w:val="19"/>
+          <w:szCs w:val="19"/>
+        </w:rPr>
+      </w:pPr>
+      <w:r>
+        <w:rPr>
+          <w:b w:val="1"/>
+          <w:sz w:val="19"/>
+          <w:szCs w:val="19"/>
+        </w:rPr>
+        <w:drawing>
+          <wp:inline distB="114300" distT="114300" distL="114300" distR="114300">
+            <wp:extent cx="5731200" cy="1574800"/>
+            <wp:effectExtent b="0" l="0" r="0" t="0"/>
+            <wp:docPr id="19" name="image13.png"/>
+            <a:graphic>
+              <a:graphicData uri="http://schemas.openxmlformats.org/drawingml/2006/picture">
+                <pic:pic>
+                  <pic:nvPicPr>
+                    <pic:cNvPr id="0" name="image13.png"/>
+                    <pic:cNvPicPr preferRelativeResize="0"/>
+                  </pic:nvPicPr>
+                  <pic:blipFill>
+                    <a:blip r:embed="rId12"/>
+                    <a:srcRect b="0" l="0" r="0" t="0"/>
+                    <a:stretch>
+                      <a:fillRect/>
+                    </a:stretch>
+                  </pic:blipFill>
+                  <pic:spPr>
+                    <a:xfrm>
+                      <a:off x="0" y="0"/>
+                      <a:ext cx="5731200" cy="1574800"/>
+                    </a:xfrm>
+                    <a:prstGeom prst="rect"/>
+                    <a:ln/>
+                  </pic:spPr>
+                </pic:pic>
+              </a:graphicData>
+            </a:graphic>
+          </wp:inline>
+        </w:drawing>
+      </w:r>
+      <w:r>
+        <w:rPr>
+          <w:rtl w:val="0"/>
+        </w:rPr>
+      </w:r>
+    </w:p>
+    <w:p>
+      <w:pPr>
         <w:rPr>
           <w:b w:val="1"/>
           <w:sz w:val="19"/>
@@ -546,16 +652,16 @@
           <wp:inline distB="114300" distT="114300" distL="114300" distR="114300">
             <wp:extent cx="5731200" cy="1676400"/>
             <wp:effectExtent b="0" l="0" r="0" t="0"/>
-            <wp:docPr id="6" name="image6.png"/>
+            <wp:docPr id="10" name="image8.png"/>
             <a:graphic>
               <a:graphicData uri="http://schemas.openxmlformats.org/drawingml/2006/picture">
                 <pic:pic>
                   <pic:nvPicPr>
-                    <pic:cNvPr id="0" name="image6.png"/>
+                    <pic:cNvPr id="0" name="image8.png"/>
                     <pic:cNvPicPr preferRelativeResize="0"/>
                   </pic:nvPicPr>
                   <pic:blipFill>
-                    <a:blip r:embed="rId11"/>
+                    <a:blip r:embed="rId13"/>
                     <a:srcRect b="0" l="0" r="0" t="0"/>
                     <a:stretch>
                       <a:fillRect/>
@@ -583,6 +689,59 @@
     </w:p>
     <w:p>
       <w:pPr>
+        <w:rPr>
+          <w:b w:val="1"/>
+          <w:sz w:val="19"/>
+          <w:szCs w:val="19"/>
+        </w:rPr>
+      </w:pPr>
+      <w:r>
+        <w:rPr>
+          <w:b w:val="1"/>
+          <w:sz w:val="19"/>
+          <w:szCs w:val="19"/>
+        </w:rPr>
+        <w:drawing>
+          <wp:inline distB="114300" distT="114300" distL="114300" distR="114300">
+            <wp:extent cx="5731200" cy="1549400"/>
+            <wp:effectExtent b="0" l="0" r="0" t="0"/>
+            <wp:docPr id="22" name="image12.png"/>
+            <a:graphic>
+              <a:graphicData uri="http://schemas.openxmlformats.org/drawingml/2006/picture">
+                <pic:pic>
+                  <pic:nvPicPr>
+                    <pic:cNvPr id="0" name="image12.png"/>
+                    <pic:cNvPicPr preferRelativeResize="0"/>
+                  </pic:nvPicPr>
+                  <pic:blipFill>
+                    <a:blip r:embed="rId14"/>
+                    <a:srcRect b="0" l="0" r="0" t="0"/>
+                    <a:stretch>
+                      <a:fillRect/>
+                    </a:stretch>
+                  </pic:blipFill>
+                  <pic:spPr>
+                    <a:xfrm>
+                      <a:off x="0" y="0"/>
+                      <a:ext cx="5731200" cy="1549400"/>
+                    </a:xfrm>
+                    <a:prstGeom prst="rect"/>
+                    <a:ln/>
+                  </pic:spPr>
+                </pic:pic>
+              </a:graphicData>
+            </a:graphic>
+          </wp:inline>
+        </w:drawing>
+      </w:r>
+      <w:r>
+        <w:rPr>
+          <w:rtl w:val="0"/>
+        </w:rPr>
+      </w:r>
+    </w:p>
+    <w:p>
+      <w:pPr>
         <w:pStyle w:val="Heading5"/>
         <w:keepNext w:val="0"/>
         <w:keepLines w:val="0"/>
@@ -663,16 +822,16 @@
           <wp:inline distB="114300" distT="114300" distL="114300" distR="114300">
             <wp:extent cx="5731200" cy="1663700"/>
             <wp:effectExtent b="0" l="0" r="0" t="0"/>
-            <wp:docPr id="8" name="image8.png"/>
+            <wp:docPr id="11" name="image22.png"/>
             <a:graphic>
               <a:graphicData uri="http://schemas.openxmlformats.org/drawingml/2006/picture">
                 <pic:pic>
                   <pic:nvPicPr>
-                    <pic:cNvPr id="0" name="image8.png"/>
+                    <pic:cNvPr id="0" name="image22.png"/>
                     <pic:cNvPicPr preferRelativeResize="0"/>
                   </pic:nvPicPr>
                   <pic:blipFill>
-                    <a:blip r:embed="rId12"/>
+                    <a:blip r:embed="rId15"/>
                     <a:srcRect b="0" l="0" r="0" t="0"/>
                     <a:stretch>
                       <a:fillRect/>
@@ -706,18 +865,63 @@
         <w:rPr/>
         <w:drawing>
           <wp:inline distB="114300" distT="114300" distL="114300" distR="114300">
-            <wp:extent cx="5731200" cy="1651000"/>
+            <wp:extent cx="5731200" cy="1562100"/>
             <wp:effectExtent b="0" l="0" r="0" t="0"/>
-            <wp:docPr id="9" name="image3.png"/>
+            <wp:docPr id="3" name="image7.png"/>
             <a:graphic>
               <a:graphicData uri="http://schemas.openxmlformats.org/drawingml/2006/picture">
                 <pic:pic>
                   <pic:nvPicPr>
-                    <pic:cNvPr id="0" name="image3.png"/>
+                    <pic:cNvPr id="0" name="image7.png"/>
                     <pic:cNvPicPr preferRelativeResize="0"/>
                   </pic:nvPicPr>
                   <pic:blipFill>
-                    <a:blip r:embed="rId13"/>
+                    <a:blip r:embed="rId16"/>
+                    <a:srcRect b="0" l="0" r="0" t="0"/>
+                    <a:stretch>
+                      <a:fillRect/>
+                    </a:stretch>
+                  </pic:blipFill>
+                  <pic:spPr>
+                    <a:xfrm>
+                      <a:off x="0" y="0"/>
+                      <a:ext cx="5731200" cy="1562100"/>
+                    </a:xfrm>
+                    <a:prstGeom prst="rect"/>
+                    <a:ln/>
+                  </pic:spPr>
+                </pic:pic>
+              </a:graphicData>
+            </a:graphic>
+          </wp:inline>
+        </w:drawing>
+      </w:r>
+      <w:r>
+        <w:rPr>
+          <w:rtl w:val="0"/>
+        </w:rPr>
+      </w:r>
+    </w:p>
+    <w:p>
+      <w:pPr>
+        <w:rPr/>
+      </w:pPr>
+      <w:r>
+        <w:rPr/>
+        <w:drawing>
+          <wp:inline distB="114300" distT="114300" distL="114300" distR="114300">
+            <wp:extent cx="5731200" cy="1651000"/>
+            <wp:effectExtent b="0" l="0" r="0" t="0"/>
+            <wp:docPr id="23" name="image19.png"/>
+            <a:graphic>
+              <a:graphicData uri="http://schemas.openxmlformats.org/drawingml/2006/picture">
+                <pic:pic>
+                  <pic:nvPicPr>
+                    <pic:cNvPr id="0" name="image19.png"/>
+                    <pic:cNvPicPr preferRelativeResize="0"/>
+                  </pic:nvPicPr>
+                  <pic:blipFill>
+                    <a:blip r:embed="rId17"/>
                     <a:srcRect b="0" l="0" r="0" t="0"/>
                     <a:stretch>
                       <a:fillRect/>
@@ -745,129 +949,24 @@
     </w:p>
     <w:p>
       <w:pPr>
-        <w:pStyle w:val="Heading5"/>
-        <w:keepNext w:val="0"/>
-        <w:keepLines w:val="0"/>
-        <w:shd w:fill="ffffff" w:val="clear"/>
-        <w:spacing w:after="40" w:before="220" w:lineRule="auto"/>
-        <w:rPr>
-          <w:b w:val="1"/>
-          <w:color w:val="000000"/>
-          <w:sz w:val="19"/>
-          <w:szCs w:val="19"/>
-        </w:rPr>
-      </w:pPr>
-      <w:bookmarkStart w:colFirst="0" w:colLast="0" w:name="_cb71k4yjup02" w:id="6"/>
-      <w:bookmarkEnd w:id="6"/>
-      <w:r>
-        <w:rPr>
-          <w:b w:val="1"/>
-          <w:color w:val="000000"/>
-          <w:sz w:val="19"/>
-          <w:szCs w:val="19"/>
-          <w:rtl w:val="0"/>
-        </w:rPr>
-        <w:t xml:space="preserve">2a) Try to calculate spearman’s rank correlation for the cases of low linear pearson’s correlation. It might be higher due to non-linear correlation???</w:t>
-      </w:r>
-    </w:p>
-    <w:p>
-      <w:pPr>
-        <w:pStyle w:val="Heading5"/>
-        <w:keepNext w:val="0"/>
-        <w:keepLines w:val="0"/>
-        <w:shd w:fill="ffffff" w:val="clear"/>
-        <w:spacing w:after="40" w:before="220" w:lineRule="auto"/>
-        <w:rPr>
-          <w:b w:val="1"/>
-          <w:color w:val="000000"/>
-          <w:sz w:val="19"/>
-          <w:szCs w:val="19"/>
-        </w:rPr>
-      </w:pPr>
-      <w:bookmarkStart w:colFirst="0" w:colLast="0" w:name="_1cxb8vrk2amd" w:id="7"/>
-      <w:bookmarkEnd w:id="7"/>
-      <w:r>
-        <w:rPr>
-          <w:b w:val="1"/>
-          <w:color w:val="000000"/>
-          <w:sz w:val="19"/>
-          <w:szCs w:val="19"/>
-          <w:rtl w:val="0"/>
-        </w:rPr>
-        <w:t xml:space="preserve">3) check correlation in volatility between any two stocks and then identify which stocks have highest correlation. This is possible because even though time_id is shuffled, they are the same for each stock so scatter plot does not care about time. 112 choose 2 = 6216. compute this numerically. DO NOT PLOT. Rank the correlations.</w:t>
-      </w:r>
-    </w:p>
-    <w:p>
-      <w:pPr>
-        <w:rPr/>
-      </w:pPr>
-      <w:r>
-        <w:rPr>
-          <w:rtl w:val="0"/>
-        </w:rPr>
-      </w:r>
-    </w:p>
-    <w:p>
-      <w:pPr>
-        <w:rPr/>
-      </w:pPr>
-      <w:r>
-        <w:rPr>
-          <w:rtl w:val="0"/>
-        </w:rPr>
-      </w:r>
-    </w:p>
-    <w:p>
-      <w:pPr>
-        <w:rPr/>
-      </w:pPr>
-      <w:r>
-        <w:rPr>
-          <w:rtl w:val="0"/>
-        </w:rPr>
-      </w:r>
-    </w:p>
-    <w:p>
-      <w:pPr>
-        <w:rPr/>
-      </w:pPr>
-      <w:r>
-        <w:rPr>
-          <w:rtl w:val="0"/>
-        </w:rPr>
-        <w:t xml:space="preserve">4) If two stocks (i.e. time series within a time_id i.e. 10 min interval) are highly correlated for many time_ids then we can improve the independent forecast of one stock by using the independent prediction of the correlated other stock. Reconcile the two predictions for the first stock to get more accurate forecast for 1st stock. Correlation captures shared patterns between the two stocks while independent stock prediction is based solely on within stock patterns. Do similarly for stock 2 using stock 1’s prediction. The other stock is acting like a covariate. </w:t>
-      </w:r>
-    </w:p>
-    <w:p>
-      <w:pPr>
-        <w:rPr/>
-      </w:pPr>
-      <w:r>
-        <w:rPr>
-          <w:rtl w:val="0"/>
-        </w:rPr>
-      </w:r>
-    </w:p>
-    <w:p>
-      <w:pPr>
         <w:rPr/>
       </w:pPr>
       <w:r>
         <w:rPr/>
         <w:drawing>
           <wp:inline distB="114300" distT="114300" distL="114300" distR="114300">
-            <wp:extent cx="2928938" cy="2189307"/>
+            <wp:extent cx="5731200" cy="1562100"/>
             <wp:effectExtent b="0" l="0" r="0" t="0"/>
-            <wp:docPr id="3" name="image1.png"/>
+            <wp:docPr id="21" name="image17.png"/>
             <a:graphic>
               <a:graphicData uri="http://schemas.openxmlformats.org/drawingml/2006/picture">
                 <pic:pic>
                   <pic:nvPicPr>
-                    <pic:cNvPr id="0" name="image1.png"/>
+                    <pic:cNvPr id="0" name="image17.png"/>
                     <pic:cNvPicPr preferRelativeResize="0"/>
                   </pic:nvPicPr>
                   <pic:blipFill>
-                    <a:blip r:embed="rId14"/>
+                    <a:blip r:embed="rId18"/>
                     <a:srcRect b="0" l="0" r="0" t="0"/>
                     <a:stretch>
                       <a:fillRect/>
@@ -876,7 +975,7 @@
                   <pic:spPr>
                     <a:xfrm>
                       <a:off x="0" y="0"/>
-                      <a:ext cx="2928938" cy="2189307"/>
+                      <a:ext cx="5731200" cy="1562100"/>
                     </a:xfrm>
                     <a:prstGeom prst="rect"/>
                     <a:ln/>
@@ -895,132 +994,854 @@
     </w:p>
     <w:p>
       <w:pPr>
-        <w:rPr/>
-      </w:pPr>
-      <w:r>
-        <w:rPr>
-          <w:rtl w:val="0"/>
-        </w:rPr>
-        <w:t xml:space="preserve">5a) Check if minimum/maximum of bidsize1 and asksize1 in a time_id correlated with target realized volatitlity for the same time_id?</w:t>
-      </w:r>
-    </w:p>
-    <w:p>
-      <w:pPr>
-        <w:rPr/>
-      </w:pPr>
-      <w:r>
-        <w:rPr>
-          <w:rtl w:val="0"/>
-        </w:rPr>
-        <w:t xml:space="preserve">5b) Check if minimum/maximum of bidprice1 and askprice1 is correlated with target realized volatitlity for the same time_id?</w:t>
-      </w:r>
-    </w:p>
-    <w:p>
-      <w:pPr>
-        <w:rPr/>
-      </w:pPr>
-      <w:r>
-        <w:rPr>
-          <w:rtl w:val="0"/>
-        </w:rPr>
-        <w:t xml:space="preserve">5c) check if the difference between minimum and maximum (i.e. range) of bidsize1 and range of asksize1 is correlated with target realized volatitlity for the same time_id? </w:t>
-      </w:r>
-    </w:p>
-    <w:p>
-      <w:pPr>
-        <w:rPr/>
-      </w:pPr>
-      <w:r>
-        <w:rPr>
-          <w:rtl w:val="0"/>
-        </w:rPr>
-        <w:t xml:space="preserve">5d) check if the difference between minimum and maximum (i.e. range) of bidprice1 and range of askprice1 is correlated with target realized volatitlity for the same time_id? </w:t>
-      </w:r>
-    </w:p>
-    <w:p>
-      <w:pPr>
-        <w:rPr/>
-      </w:pPr>
-      <w:r>
-        <w:rPr>
-          <w:rtl w:val="0"/>
-        </w:rPr>
-        <w:t xml:space="preserve">5e)Also check the correlation between (minimum – maximum) (i.e. range) vs. realized volatitliy of target.</w:t>
-      </w:r>
-    </w:p>
-    <w:p>
-      <w:pPr>
-        <w:rPr/>
-      </w:pPr>
-      <w:r>
-        <w:rPr>
-          <w:rtl w:val="0"/>
-        </w:rPr>
-        <w:t xml:space="preserve">5f) Also check if average of bid_price1 in t2 minus bid_ price1 in t1 within a time_id is correlated with target. Check the same for ask_price1</w:t>
-      </w:r>
-    </w:p>
-    <w:p>
-      <w:pPr>
-        <w:rPr/>
-      </w:pPr>
-      <w:r>
-        <w:rPr>
-          <w:rtl w:val="0"/>
-        </w:rPr>
-      </w:r>
-    </w:p>
-    <w:p>
-      <w:pPr>
-        <w:rPr/>
-      </w:pPr>
-      <w:r>
-        <w:rPr>
-          <w:rtl w:val="0"/>
-        </w:rPr>
-      </w:r>
-    </w:p>
-    <w:p>
-      <w:pPr>
-        <w:rPr/>
-      </w:pPr>
-      <w:r>
-        <w:rPr>
-          <w:rtl w:val="0"/>
-        </w:rPr>
-        <w:t xml:space="preserve">5g) calculate correlation between bid_price1 and ask_price1 in a time_id (positive correlation leads to a larger/smaller wap’s numerator) then check correlation with target realized voaltitlity.</w:t>
-      </w:r>
-    </w:p>
-    <w:p>
-      <w:pPr>
-        <w:rPr/>
-      </w:pPr>
-      <w:r>
-        <w:rPr>
-          <w:rtl w:val="0"/>
-        </w:rPr>
-        <w:t xml:space="preserve">5h) calculate correlation between bid_size1 and ask_size1 in a time_id (positive correlation leads to a larger/smaller wap’s denominator)</w:t>
-      </w:r>
-    </w:p>
-    <w:p>
-      <w:pPr>
-        <w:rPr/>
-      </w:pPr>
-      <w:r>
-        <w:rPr>
-          <w:rtl w:val="0"/>
-        </w:rPr>
-        <w:t xml:space="preserve">5i) Calculate pairs of correlation between a time series in this list [bid_price1, ask_price1] and this list [bid_size1, ask_size1] in a time_id (negative correlation leads to a larger/smaller wap) i.e. corr(bid_price1, ask_size1), corr(bid_price1, bid_size1), corr(ask_price1, bid_size1), corr(ask_price1, bid_size1)</w:t>
-      </w:r>
-    </w:p>
-    <w:p>
-      <w:pPr>
-        <w:rPr/>
-      </w:pPr>
-      <w:r>
-        <w:rPr>
-          <w:rtl w:val="0"/>
-        </w:rPr>
-        <w:t xml:space="preserve">5i) Do the above for bid/ask_price2, bid/ask_size2 as well.</w:t>
+        <w:pStyle w:val="Heading5"/>
+        <w:keepNext w:val="0"/>
+        <w:keepLines w:val="0"/>
+        <w:shd w:fill="ffffff" w:val="clear"/>
+        <w:spacing w:after="40" w:before="220" w:lineRule="auto"/>
+        <w:rPr>
+          <w:b w:val="1"/>
+          <w:color w:val="000000"/>
+          <w:sz w:val="19"/>
+          <w:szCs w:val="19"/>
+        </w:rPr>
+      </w:pPr>
+      <w:bookmarkStart w:colFirst="0" w:colLast="0" w:name="_cb71k4yjup02" w:id="6"/>
+      <w:bookmarkEnd w:id="6"/>
+      <w:r>
+        <w:rPr>
+          <w:b w:val="1"/>
+          <w:color w:val="000000"/>
+          <w:sz w:val="19"/>
+          <w:szCs w:val="19"/>
+          <w:rtl w:val="0"/>
+        </w:rPr>
+        <w:t xml:space="preserve">2a) </w:t>
+      </w:r>
+      <w:r>
+        <w:rPr>
+          <w:color w:val="000000"/>
+          <w:sz w:val="19"/>
+          <w:szCs w:val="19"/>
+          <w:rtl w:val="0"/>
+        </w:rPr>
+        <w:t xml:space="preserve">Try to calculate spearman’s rank correlation for the cases of low linear pearson’s correlation. It might be higher due to non-linear correlation???</w:t>
+      </w:r>
+      <w:r>
+        <w:rPr>
+          <w:b w:val="1"/>
+          <w:color w:val="000000"/>
+          <w:sz w:val="19"/>
+          <w:szCs w:val="19"/>
+          <w:rtl w:val="0"/>
+        </w:rPr>
+        <w:t xml:space="preserve"> DONE ABOVE. VERY SIMILAR.</w:t>
+      </w:r>
+    </w:p>
+    <w:p>
+      <w:pPr>
+        <w:rPr/>
+      </w:pPr>
+      <w:r>
+        <w:rPr>
+          <w:rtl w:val="0"/>
+        </w:rPr>
+      </w:r>
+    </w:p>
+    <w:p>
+      <w:pPr>
+        <w:pStyle w:val="Heading5"/>
+        <w:keepNext w:val="0"/>
+        <w:keepLines w:val="0"/>
+        <w:shd w:fill="ffffff" w:val="clear"/>
+        <w:spacing w:after="40" w:before="220" w:lineRule="auto"/>
+        <w:rPr>
+          <w:b w:val="1"/>
+          <w:color w:val="000000"/>
+          <w:sz w:val="19"/>
+          <w:szCs w:val="19"/>
+        </w:rPr>
+      </w:pPr>
+      <w:bookmarkStart w:colFirst="0" w:colLast="0" w:name="_1cxb8vrk2amd" w:id="7"/>
+      <w:bookmarkEnd w:id="7"/>
+      <w:r>
+        <w:rPr>
+          <w:b w:val="1"/>
+          <w:color w:val="000000"/>
+          <w:sz w:val="19"/>
+          <w:szCs w:val="19"/>
+          <w:rtl w:val="0"/>
+        </w:rPr>
+        <w:t xml:space="preserve">3) check correlation in the first 10 mins. volatility between any two stocks and then identify which stocks have highest correlation. This is possible because even though time_id is shuffled, they are the same for each stock so the scatter plot does not care about time. 112 choose 2 = 6216. compute this numerically. DO NOT PLOT. Rank the correlations.</w:t>
+      </w:r>
+    </w:p>
+    <w:p>
+      <w:pPr>
+        <w:rPr/>
+      </w:pPr>
+      <w:r>
+        <w:rPr>
+          <w:rtl w:val="0"/>
+        </w:rPr>
+      </w:r>
+    </w:p>
+    <w:p>
+      <w:pPr>
+        <w:rPr/>
+      </w:pPr>
+      <w:r>
+        <w:rPr>
+          <w:rtl w:val="0"/>
+        </w:rPr>
+      </w:r>
+    </w:p>
+    <w:p>
+      <w:pPr>
+        <w:rPr/>
+      </w:pPr>
+      <w:r>
+        <w:rPr>
+          <w:rtl w:val="0"/>
+        </w:rPr>
+      </w:r>
+    </w:p>
+    <w:p>
+      <w:pPr>
+        <w:rPr/>
+      </w:pPr>
+      <w:r>
+        <w:rPr>
+          <w:rtl w:val="0"/>
+        </w:rPr>
+      </w:r>
+    </w:p>
+    <w:p>
+      <w:pPr>
+        <w:rPr/>
+      </w:pPr>
+      <w:r>
+        <w:rPr>
+          <w:rtl w:val="0"/>
+        </w:rPr>
+        <w:t xml:space="preserve">4) ## check how prices are distributed in the book data so that we can see how log(s_t2/s_t1) transformation of prices below and above 0 affects volatility. ## due to log nature check if non-linearity is visible. A point in graph below is for a single stock.</w:t>
+      </w:r>
+    </w:p>
+    <w:p>
+      <w:pPr>
+        <w:rPr/>
+      </w:pPr>
+      <w:r>
+        <w:rPr>
+          <w:rtl w:val="0"/>
+        </w:rPr>
+      </w:r>
+    </w:p>
+    <w:p>
+      <w:pPr>
+        <w:jc w:val="center"/>
+        <w:rPr/>
+      </w:pPr>
+      <w:r>
+        <w:rPr/>
+        <w:drawing>
+          <wp:inline distB="114300" distT="114300" distL="114300" distR="114300">
+            <wp:extent cx="3533775" cy="742950"/>
+            <wp:effectExtent b="0" l="0" r="0" t="0"/>
+            <wp:docPr id="8" name="image2.png"/>
+            <a:graphic>
+              <a:graphicData uri="http://schemas.openxmlformats.org/drawingml/2006/picture">
+                <pic:pic>
+                  <pic:nvPicPr>
+                    <pic:cNvPr id="0" name="image2.png"/>
+                    <pic:cNvPicPr preferRelativeResize="0"/>
+                  </pic:nvPicPr>
+                  <pic:blipFill>
+                    <a:blip r:embed="rId19"/>
+                    <a:srcRect b="0" l="0" r="0" t="0"/>
+                    <a:stretch>
+                      <a:fillRect/>
+                    </a:stretch>
+                  </pic:blipFill>
+                  <pic:spPr>
+                    <a:xfrm>
+                      <a:off x="0" y="0"/>
+                      <a:ext cx="3533775" cy="742950"/>
+                    </a:xfrm>
+                    <a:prstGeom prst="rect"/>
+                    <a:ln/>
+                  </pic:spPr>
+                </pic:pic>
+              </a:graphicData>
+            </a:graphic>
+          </wp:inline>
+        </w:drawing>
+      </w:r>
+      <w:r>
+        <w:rPr>
+          <w:rtl w:val="0"/>
+        </w:rPr>
+      </w:r>
+    </w:p>
+    <w:p>
+      <w:pPr>
+        <w:jc w:val="center"/>
+        <w:rPr/>
+      </w:pPr>
+      <w:r>
+        <w:rPr/>
+        <w:drawing>
+          <wp:inline distB="114300" distT="114300" distL="114300" distR="114300">
+            <wp:extent cx="4519613" cy="3435543"/>
+            <wp:effectExtent b="0" l="0" r="0" t="0"/>
+            <wp:docPr id="15" name="image5.png"/>
+            <a:graphic>
+              <a:graphicData uri="http://schemas.openxmlformats.org/drawingml/2006/picture">
+                <pic:pic>
+                  <pic:nvPicPr>
+                    <pic:cNvPr id="0" name="image5.png"/>
+                    <pic:cNvPicPr preferRelativeResize="0"/>
+                  </pic:nvPicPr>
+                  <pic:blipFill>
+                    <a:blip r:embed="rId20"/>
+                    <a:srcRect b="0" l="0" r="0" t="0"/>
+                    <a:stretch>
+                      <a:fillRect/>
+                    </a:stretch>
+                  </pic:blipFill>
+                  <pic:spPr>
+                    <a:xfrm>
+                      <a:off x="0" y="0"/>
+                      <a:ext cx="4519613" cy="3435543"/>
+                    </a:xfrm>
+                    <a:prstGeom prst="rect"/>
+                    <a:ln/>
+                  </pic:spPr>
+                </pic:pic>
+              </a:graphicData>
+            </a:graphic>
+          </wp:inline>
+        </w:drawing>
+      </w:r>
+      <w:r>
+        <w:rPr>
+          <w:rtl w:val="0"/>
+        </w:rPr>
+      </w:r>
+    </w:p>
+    <w:p>
+      <w:pPr>
+        <w:jc w:val="center"/>
+        <w:rPr/>
+      </w:pPr>
+      <w:r>
+        <w:rPr/>
+        <w:drawing>
+          <wp:inline distB="114300" distT="114300" distL="114300" distR="114300">
+            <wp:extent cx="4838655" cy="3671888"/>
+            <wp:effectExtent b="0" l="0" r="0" t="0"/>
+            <wp:docPr id="2" name="image23.png"/>
+            <a:graphic>
+              <a:graphicData uri="http://schemas.openxmlformats.org/drawingml/2006/picture">
+                <pic:pic>
+                  <pic:nvPicPr>
+                    <pic:cNvPr id="0" name="image23.png"/>
+                    <pic:cNvPicPr preferRelativeResize="0"/>
+                  </pic:nvPicPr>
+                  <pic:blipFill>
+                    <a:blip r:embed="rId21"/>
+                    <a:srcRect b="0" l="0" r="0" t="0"/>
+                    <a:stretch>
+                      <a:fillRect/>
+                    </a:stretch>
+                  </pic:blipFill>
+                  <pic:spPr>
+                    <a:xfrm>
+                      <a:off x="0" y="0"/>
+                      <a:ext cx="4838655" cy="3671888"/>
+                    </a:xfrm>
+                    <a:prstGeom prst="rect"/>
+                    <a:ln/>
+                  </pic:spPr>
+                </pic:pic>
+              </a:graphicData>
+            </a:graphic>
+          </wp:inline>
+        </w:drawing>
+      </w:r>
+      <w:r>
+        <w:rPr>
+          <w:rtl w:val="0"/>
+        </w:rPr>
+      </w:r>
+    </w:p>
+    <w:p>
+      <w:pPr>
+        <w:rPr/>
+      </w:pPr>
+      <w:r>
+        <w:rPr>
+          <w:rtl w:val="0"/>
+        </w:rPr>
+        <w:t xml:space="preserve">## Non-linearity is NOT visible as variance in price is low. so NO need to treat prices &lt; 1 differently from prices &gt; 1.</w:t>
+      </w:r>
+    </w:p>
+    <w:p>
+      <w:pPr>
+        <w:rPr/>
+      </w:pPr>
+      <w:r>
+        <w:rPr>
+          <w:rtl w:val="0"/>
+        </w:rPr>
+      </w:r>
+    </w:p>
+    <w:p>
+      <w:pPr>
+        <w:rPr/>
+      </w:pPr>
+      <w:r>
+        <w:rPr>
+          <w:rtl w:val="0"/>
+        </w:rPr>
+        <w:t xml:space="preserve">5) perform target volatility clustering across stocks using summary statistics features like mean, median, min, max etc.. </w:t>
+      </w:r>
+    </w:p>
+    <w:p>
+      <w:pPr>
+        <w:rPr/>
+      </w:pPr>
+      <w:r>
+        <w:rPr>
+          <w:rtl w:val="0"/>
+        </w:rPr>
+      </w:r>
+    </w:p>
+    <w:p>
+      <w:pPr>
+        <w:rPr/>
+      </w:pPr>
+      <w:r>
+        <w:rPr>
+          <w:rtl w:val="0"/>
+        </w:rPr>
+        <w:t xml:space="preserve">Ans: The stocks volatilities are so homogeneous that its difficult to separate/cluster them using summary stats features and hdbscan clustering algorithm. Maybe better features and/or different clustering algo. Might work. This is done in target_eda_across_stocks.ipynb file</w:t>
+      </w:r>
+    </w:p>
+    <w:p>
+      <w:pPr>
+        <w:rPr/>
+      </w:pPr>
+      <w:r>
+        <w:rPr/>
+        <w:drawing>
+          <wp:inline distB="114300" distT="114300" distL="114300" distR="114300">
+            <wp:extent cx="5731200" cy="5537200"/>
+            <wp:effectExtent b="0" l="0" r="0" t="0"/>
+            <wp:docPr id="5" name="image21.png"/>
+            <a:graphic>
+              <a:graphicData uri="http://schemas.openxmlformats.org/drawingml/2006/picture">
+                <pic:pic>
+                  <pic:nvPicPr>
+                    <pic:cNvPr id="0" name="image21.png"/>
+                    <pic:cNvPicPr preferRelativeResize="0"/>
+                  </pic:nvPicPr>
+                  <pic:blipFill>
+                    <a:blip r:embed="rId22"/>
+                    <a:srcRect b="0" l="0" r="0" t="0"/>
+                    <a:stretch>
+                      <a:fillRect/>
+                    </a:stretch>
+                  </pic:blipFill>
+                  <pic:spPr>
+                    <a:xfrm>
+                      <a:off x="0" y="0"/>
+                      <a:ext cx="5731200" cy="5537200"/>
+                    </a:xfrm>
+                    <a:prstGeom prst="rect"/>
+                    <a:ln/>
+                  </pic:spPr>
+                </pic:pic>
+              </a:graphicData>
+            </a:graphic>
+          </wp:inline>
+        </w:drawing>
+      </w:r>
+      <w:r>
+        <w:rPr>
+          <w:rtl w:val="0"/>
+        </w:rPr>
+      </w:r>
+    </w:p>
+    <w:p>
+      <w:pPr>
+        <w:rPr/>
+      </w:pPr>
+      <w:r>
+        <w:rPr/>
+        <w:drawing>
+          <wp:inline distB="114300" distT="114300" distL="114300" distR="114300">
+            <wp:extent cx="5731200" cy="3086100"/>
+            <wp:effectExtent b="0" l="0" r="0" t="0"/>
+            <wp:docPr id="16" name="image6.png"/>
+            <a:graphic>
+              <a:graphicData uri="http://schemas.openxmlformats.org/drawingml/2006/picture">
+                <pic:pic>
+                  <pic:nvPicPr>
+                    <pic:cNvPr id="0" name="image6.png"/>
+                    <pic:cNvPicPr preferRelativeResize="0"/>
+                  </pic:nvPicPr>
+                  <pic:blipFill>
+                    <a:blip r:embed="rId23"/>
+                    <a:srcRect b="0" l="0" r="0" t="0"/>
+                    <a:stretch>
+                      <a:fillRect/>
+                    </a:stretch>
+                  </pic:blipFill>
+                  <pic:spPr>
+                    <a:xfrm>
+                      <a:off x="0" y="0"/>
+                      <a:ext cx="5731200" cy="3086100"/>
+                    </a:xfrm>
+                    <a:prstGeom prst="rect"/>
+                    <a:ln/>
+                  </pic:spPr>
+                </pic:pic>
+              </a:graphicData>
+            </a:graphic>
+          </wp:inline>
+        </w:drawing>
+      </w:r>
+      <w:r>
+        <w:rPr>
+          <w:rtl w:val="0"/>
+        </w:rPr>
+      </w:r>
+    </w:p>
+    <w:p>
+      <w:pPr>
+        <w:rPr/>
+      </w:pPr>
+      <w:r>
+        <w:rPr>
+          <w:rtl w:val="0"/>
+        </w:rPr>
+      </w:r>
+    </w:p>
+    <w:p>
+      <w:pPr>
+        <w:rPr/>
+      </w:pPr>
+      <w:r>
+        <w:rPr/>
+        <w:drawing>
+          <wp:inline distB="114300" distT="114300" distL="114300" distR="114300">
+            <wp:extent cx="5731200" cy="3098800"/>
+            <wp:effectExtent b="0" l="0" r="0" t="0"/>
+            <wp:docPr id="12" name="image15.png"/>
+            <a:graphic>
+              <a:graphicData uri="http://schemas.openxmlformats.org/drawingml/2006/picture">
+                <pic:pic>
+                  <pic:nvPicPr>
+                    <pic:cNvPr id="0" name="image15.png"/>
+                    <pic:cNvPicPr preferRelativeResize="0"/>
+                  </pic:nvPicPr>
+                  <pic:blipFill>
+                    <a:blip r:embed="rId24"/>
+                    <a:srcRect b="0" l="0" r="0" t="0"/>
+                    <a:stretch>
+                      <a:fillRect/>
+                    </a:stretch>
+                  </pic:blipFill>
+                  <pic:spPr>
+                    <a:xfrm>
+                      <a:off x="0" y="0"/>
+                      <a:ext cx="5731200" cy="3098800"/>
+                    </a:xfrm>
+                    <a:prstGeom prst="rect"/>
+                    <a:ln/>
+                  </pic:spPr>
+                </pic:pic>
+              </a:graphicData>
+            </a:graphic>
+          </wp:inline>
+        </w:drawing>
+      </w:r>
+      <w:r>
+        <w:rPr>
+          <w:rtl w:val="0"/>
+        </w:rPr>
+      </w:r>
+    </w:p>
+    <w:p>
+      <w:pPr>
+        <w:rPr/>
+      </w:pPr>
+      <w:r>
+        <w:rPr>
+          <w:rtl w:val="0"/>
+        </w:rPr>
+      </w:r>
+    </w:p>
+    <w:p>
+      <w:pPr>
+        <w:rPr/>
+      </w:pPr>
+      <w:r>
+        <w:rPr>
+          <w:rtl w:val="0"/>
+        </w:rPr>
+        <w:t xml:space="preserve"> There are too many outliers in this clustering method.</w:t>
+      </w:r>
+    </w:p>
+    <w:p>
+      <w:pPr>
+        <w:rPr/>
+      </w:pPr>
+      <w:r>
+        <w:rPr>
+          <w:rtl w:val="0"/>
+        </w:rPr>
+      </w:r>
+    </w:p>
+    <w:p>
+      <w:pPr>
+        <w:rPr/>
+      </w:pPr>
+      <w:r>
+        <w:rPr/>
+        <w:drawing>
+          <wp:inline distB="114300" distT="114300" distL="114300" distR="114300">
+            <wp:extent cx="5731200" cy="3009900"/>
+            <wp:effectExtent b="0" l="0" r="0" t="0"/>
+            <wp:docPr id="14" name="image18.png"/>
+            <a:graphic>
+              <a:graphicData uri="http://schemas.openxmlformats.org/drawingml/2006/picture">
+                <pic:pic>
+                  <pic:nvPicPr>
+                    <pic:cNvPr id="0" name="image18.png"/>
+                    <pic:cNvPicPr preferRelativeResize="0"/>
+                  </pic:nvPicPr>
+                  <pic:blipFill>
+                    <a:blip r:embed="rId25"/>
+                    <a:srcRect b="0" l="0" r="0" t="0"/>
+                    <a:stretch>
+                      <a:fillRect/>
+                    </a:stretch>
+                  </pic:blipFill>
+                  <pic:spPr>
+                    <a:xfrm>
+                      <a:off x="0" y="0"/>
+                      <a:ext cx="5731200" cy="3009900"/>
+                    </a:xfrm>
+                    <a:prstGeom prst="rect"/>
+                    <a:ln/>
+                  </pic:spPr>
+                </pic:pic>
+              </a:graphicData>
+            </a:graphic>
+          </wp:inline>
+        </w:drawing>
+      </w:r>
+      <w:r>
+        <w:rPr>
+          <w:rtl w:val="0"/>
+        </w:rPr>
+      </w:r>
+    </w:p>
+    <w:p>
+      <w:pPr>
+        <w:rPr/>
+      </w:pPr>
+      <w:r>
+        <w:rPr/>
+        <w:drawing>
+          <wp:inline distB="114300" distT="114300" distL="114300" distR="114300">
+            <wp:extent cx="5731200" cy="4546600"/>
+            <wp:effectExtent b="0" l="0" r="0" t="0"/>
+            <wp:docPr id="18" name="image20.png"/>
+            <a:graphic>
+              <a:graphicData uri="http://schemas.openxmlformats.org/drawingml/2006/picture">
+                <pic:pic>
+                  <pic:nvPicPr>
+                    <pic:cNvPr id="0" name="image20.png"/>
+                    <pic:cNvPicPr preferRelativeResize="0"/>
+                  </pic:nvPicPr>
+                  <pic:blipFill>
+                    <a:blip r:embed="rId26"/>
+                    <a:srcRect b="0" l="0" r="0" t="0"/>
+                    <a:stretch>
+                      <a:fillRect/>
+                    </a:stretch>
+                  </pic:blipFill>
+                  <pic:spPr>
+                    <a:xfrm>
+                      <a:off x="0" y="0"/>
+                      <a:ext cx="5731200" cy="4546600"/>
+                    </a:xfrm>
+                    <a:prstGeom prst="rect"/>
+                    <a:ln/>
+                  </pic:spPr>
+                </pic:pic>
+              </a:graphicData>
+            </a:graphic>
+          </wp:inline>
+        </w:drawing>
+      </w:r>
+      <w:r>
+        <w:rPr>
+          <w:rtl w:val="0"/>
+        </w:rPr>
+      </w:r>
+    </w:p>
+    <w:p>
+      <w:pPr>
+        <w:rPr/>
+      </w:pPr>
+      <w:r>
+        <w:rPr/>
+        <w:drawing>
+          <wp:inline distB="114300" distT="114300" distL="114300" distR="114300">
+            <wp:extent cx="5731200" cy="2324100"/>
+            <wp:effectExtent b="0" l="0" r="0" t="0"/>
+            <wp:docPr id="7" name="image14.png"/>
+            <a:graphic>
+              <a:graphicData uri="http://schemas.openxmlformats.org/drawingml/2006/picture">
+                <pic:pic>
+                  <pic:nvPicPr>
+                    <pic:cNvPr id="0" name="image14.png"/>
+                    <pic:cNvPicPr preferRelativeResize="0"/>
+                  </pic:nvPicPr>
+                  <pic:blipFill>
+                    <a:blip r:embed="rId27"/>
+                    <a:srcRect b="0" l="0" r="0" t="0"/>
+                    <a:stretch>
+                      <a:fillRect/>
+                    </a:stretch>
+                  </pic:blipFill>
+                  <pic:spPr>
+                    <a:xfrm>
+                      <a:off x="0" y="0"/>
+                      <a:ext cx="5731200" cy="2324100"/>
+                    </a:xfrm>
+                    <a:prstGeom prst="rect"/>
+                    <a:ln/>
+                  </pic:spPr>
+                </pic:pic>
+              </a:graphicData>
+            </a:graphic>
+          </wp:inline>
+        </w:drawing>
+      </w:r>
+      <w:r>
+        <w:rPr>
+          <w:rtl w:val="0"/>
+        </w:rPr>
+      </w:r>
+    </w:p>
+    <w:p>
+      <w:pPr>
+        <w:rPr/>
+      </w:pPr>
+      <w:r>
+        <w:rPr>
+          <w:rtl w:val="0"/>
+        </w:rPr>
+      </w:r>
+    </w:p>
+    <w:p>
+      <w:pPr>
+        <w:rPr/>
+      </w:pPr>
+      <w:r>
+        <w:rPr>
+          <w:rtl w:val="0"/>
+        </w:rPr>
+        <w:t xml:space="preserve">6) If two stocks (i.e. time series within a time_id i.e. 10 min interval) are highly correlated for many time_ids then we can improve the independent forecast of one stock by using the independent prediction of the correlated other stock. Reconcile the two predictions for the first stock to get more accurate forecast for 1st stock. Correlation captures shared patterns between the two stocks while independent stock prediction is based solely on within stock patterns. Do similarly for stock 2 using stock 1’s prediction. The other stock is acting like a covariate. </w:t>
+      </w:r>
+    </w:p>
+    <w:p>
+      <w:pPr>
+        <w:rPr/>
+      </w:pPr>
+      <w:r>
+        <w:rPr>
+          <w:rtl w:val="0"/>
+        </w:rPr>
+      </w:r>
+    </w:p>
+    <w:p>
+      <w:pPr>
+        <w:rPr/>
+      </w:pPr>
+      <w:r>
+        <w:rPr/>
+        <w:drawing>
+          <wp:inline distB="114300" distT="114300" distL="114300" distR="114300">
+            <wp:extent cx="2938463" cy="2190750"/>
+            <wp:effectExtent b="0" l="0" r="0" t="0"/>
+            <wp:docPr id="4" name="image3.png"/>
+            <a:graphic>
+              <a:graphicData uri="http://schemas.openxmlformats.org/drawingml/2006/picture">
+                <pic:pic>
+                  <pic:nvPicPr>
+                    <pic:cNvPr id="0" name="image3.png"/>
+                    <pic:cNvPicPr preferRelativeResize="0"/>
+                  </pic:nvPicPr>
+                  <pic:blipFill>
+                    <a:blip r:embed="rId28"/>
+                    <a:srcRect b="0" l="0" r="0" t="0"/>
+                    <a:stretch>
+                      <a:fillRect/>
+                    </a:stretch>
+                  </pic:blipFill>
+                  <pic:spPr>
+                    <a:xfrm>
+                      <a:off x="0" y="0"/>
+                      <a:ext cx="2938463" cy="2190750"/>
+                    </a:xfrm>
+                    <a:prstGeom prst="rect"/>
+                    <a:ln/>
+                  </pic:spPr>
+                </pic:pic>
+              </a:graphicData>
+            </a:graphic>
+          </wp:inline>
+        </w:drawing>
+      </w:r>
+      <w:r>
+        <w:rPr>
+          <w:rtl w:val="0"/>
+        </w:rPr>
+      </w:r>
+    </w:p>
+    <w:p>
+      <w:pPr>
+        <w:rPr/>
+      </w:pPr>
+      <w:r>
+        <w:rPr>
+          <w:rtl w:val="0"/>
+        </w:rPr>
+        <w:t xml:space="preserve">7a) Check if minimum/maximum of bidsize1 and asksize1 in a time_id correlated with target realized volatitlity for the same time_id?</w:t>
+      </w:r>
+    </w:p>
+    <w:p>
+      <w:pPr>
+        <w:rPr/>
+      </w:pPr>
+      <w:r>
+        <w:rPr>
+          <w:rtl w:val="0"/>
+        </w:rPr>
+        <w:t xml:space="preserve">7b) Check if minimum/maximum of bidprice1 and askprice1 is correlated with target realized volatitlity for the same time_id?</w:t>
+      </w:r>
+    </w:p>
+    <w:p>
+      <w:pPr>
+        <w:rPr/>
+      </w:pPr>
+      <w:r>
+        <w:rPr>
+          <w:rtl w:val="0"/>
+        </w:rPr>
+        <w:t xml:space="preserve">7c) check if the difference between minimum and maximum (i.e. range) of bidsize1 and range of asksize1 is correlated with target realized volatitlity for the same time_id? </w:t>
+      </w:r>
+    </w:p>
+    <w:p>
+      <w:pPr>
+        <w:rPr/>
+      </w:pPr>
+      <w:r>
+        <w:rPr>
+          <w:rtl w:val="0"/>
+        </w:rPr>
+        <w:t xml:space="preserve">7d) check if the difference between minimum and maximum (i.e. range) of bidprice1 and range of askprice1 is correlated with target realized volatitlity for the same time_id? </w:t>
+      </w:r>
+    </w:p>
+    <w:p>
+      <w:pPr>
+        <w:rPr/>
+      </w:pPr>
+      <w:r>
+        <w:rPr>
+          <w:rtl w:val="0"/>
+        </w:rPr>
+        <w:t xml:space="preserve">7e)Also check the correlation between (minimum – maximum) (i.e. range) vs. realized volatitliy of target.</w:t>
+      </w:r>
+    </w:p>
+    <w:p>
+      <w:pPr>
+        <w:rPr/>
+      </w:pPr>
+      <w:r>
+        <w:rPr>
+          <w:rtl w:val="0"/>
+        </w:rPr>
+        <w:t xml:space="preserve">7f) Also check if average of bid_price1 in t2 minus bid_ price1 in t1 within a time_id is correlated with target. Check the same for ask_price1</w:t>
+      </w:r>
+    </w:p>
+    <w:p>
+      <w:pPr>
+        <w:rPr/>
+      </w:pPr>
+      <w:r>
+        <w:rPr>
+          <w:rtl w:val="0"/>
+        </w:rPr>
+      </w:r>
+    </w:p>
+    <w:p>
+      <w:pPr>
+        <w:rPr/>
+      </w:pPr>
+      <w:r>
+        <w:rPr>
+          <w:rtl w:val="0"/>
+        </w:rPr>
+      </w:r>
+    </w:p>
+    <w:p>
+      <w:pPr>
+        <w:rPr/>
+      </w:pPr>
+      <w:r>
+        <w:rPr>
+          <w:rtl w:val="0"/>
+        </w:rPr>
+        <w:t xml:space="preserve">7g) calculate correlation between bid_price1 and ask_price1 in a time_id (positive correlation leads to a larger/smaller wap’s numerator) then check correlation with target realized voaltitlity.</w:t>
+      </w:r>
+    </w:p>
+    <w:p>
+      <w:pPr>
+        <w:rPr/>
+      </w:pPr>
+      <w:r>
+        <w:rPr>
+          <w:rtl w:val="0"/>
+        </w:rPr>
+        <w:t xml:space="preserve">7h) calculate correlation between bid_size1 and ask_size1 in a time_id (positive correlation leads to a larger/smaller wap’s denominator)</w:t>
+      </w:r>
+    </w:p>
+    <w:p>
+      <w:pPr>
+        <w:rPr/>
+      </w:pPr>
+      <w:r>
+        <w:rPr>
+          <w:rtl w:val="0"/>
+        </w:rPr>
+        <w:t xml:space="preserve">7i) Calculate pairs of correlation between a time series in this list [bid_price1, ask_price1] and this list [bid_size1, ask_size1] in a time_id (negative correlation leads to a larger/smaller wap) i.e. corr(bid_price1, ask_size1), corr(bid_price1, bid_size1), corr(ask_price1, bid_size1), corr(ask_price1, bid_size1)</w:t>
+      </w:r>
+    </w:p>
+    <w:p>
+      <w:pPr>
+        <w:rPr/>
+      </w:pPr>
+      <w:r>
+        <w:rPr>
+          <w:rtl w:val="0"/>
+        </w:rPr>
+        <w:t xml:space="preserve">7i) Do the above for bid/ask_price2, bid/ask_size2 as well.</w:t>
       </w:r>
     </w:p>
     <w:p>
@@ -1062,7 +1883,7 @@
         <w:rPr>
           <w:rtl w:val="0"/>
         </w:rPr>
-        <w:t xml:space="preserve">6) What features in the first 10 min that affect volatility in the next 10 mins?</w:t>
+        <w:t xml:space="preserve">8) What features in the first 10 min that affect volatility in the next 10 mins?</w:t>
       </w:r>
     </w:p>
     <w:p>
@@ -1105,272 +1926,167 @@
         <w:rPr>
           <w:rtl w:val="0"/>
         </w:rPr>
-        <w:t xml:space="preserve">6) Use a GARCH model on the time series available in the first 10 mins. to predict volatility into X (X&lt;10) minutes of the second 10 minutes. Check correlation for  different average x minutes realized volatility against the target realized volatility and choose the best x minutes of average volatility for each stock. </w:t>
-      </w:r>
-    </w:p>
-    <w:p>
-      <w:pPr>
-        <w:rPr/>
-      </w:pPr>
-      <w:r>
-        <w:rPr>
-          <w:rtl w:val="0"/>
-        </w:rPr>
-      </w:r>
-    </w:p>
-    <w:p>
-      <w:pPr>
-        <w:rPr/>
-      </w:pPr>
-      <w:r>
-        <w:rPr>
-          <w:rtl w:val="0"/>
-        </w:rPr>
-        <w:t xml:space="preserve">7) Plot ACF of squared returns time series to leverage the Volatility clustering (persistence) phenomenon to predict/extend into second 10 minutes.  Remember volatility is square root of sum of squared returns.</w:t>
-      </w:r>
-    </w:p>
-    <w:p>
-      <w:pPr>
-        <w:rPr/>
-      </w:pPr>
-      <w:r>
-        <w:rPr>
-          <w:rtl w:val="0"/>
-        </w:rPr>
-      </w:r>
-    </w:p>
-    <w:p>
-      <w:pPr>
-        <w:rPr/>
-      </w:pPr>
-      <w:r>
-        <w:rPr>
-          <w:rtl w:val="0"/>
-        </w:rPr>
-        <w:t xml:space="preserve">8) WAP price trend up/down in the second 10 mins is negatively correlated with realized volatility in the 2nd 1o mins. This is called the leverage effect. Cam we forecast trend in the 2nd 10 mins? Try using moving average of WAP of different window sizes and check if current price is above or below average. to  predict short term trend in 2nd 10 mins. </w:t>
-      </w:r>
-    </w:p>
-    <w:p>
-      <w:pPr>
-        <w:rPr/>
-      </w:pPr>
-      <w:r>
-        <w:rPr>
-          <w:rtl w:val="0"/>
-        </w:rPr>
-      </w:r>
-    </w:p>
-    <w:p>
-      <w:pPr>
-        <w:rPr/>
-      </w:pPr>
-      <w:r>
-        <w:rPr>
-          <w:rtl w:val="0"/>
-        </w:rPr>
-        <w:t xml:space="preserve">9) When calculating realized volatility did you first ffill for the missing book order seconds?</w:t>
-      </w:r>
-    </w:p>
-    <w:p>
-      <w:pPr>
-        <w:rPr/>
-      </w:pPr>
-      <w:r>
-        <w:rPr>
-          <w:rtl w:val="0"/>
-        </w:rPr>
-      </w:r>
-    </w:p>
-    <w:p>
-      <w:pPr>
-        <w:rPr/>
-      </w:pPr>
-      <w:r>
-        <w:rPr>
-          <w:rtl w:val="0"/>
-        </w:rPr>
-        <w:t xml:space="preserve">10) Compute Wap2 using ask/bid_price/size 2.</w:t>
-      </w:r>
-    </w:p>
-    <w:p>
-      <w:pPr>
-        <w:rPr/>
-      </w:pPr>
-      <w:r>
-        <w:rPr>
-          <w:rtl w:val="0"/>
-        </w:rPr>
-      </w:r>
-    </w:p>
-    <w:p>
-      <w:pPr>
-        <w:rPr/>
-      </w:pPr>
-      <w:r>
-        <w:rPr>
-          <w:rtl w:val="0"/>
-        </w:rPr>
-        <w:t xml:space="preserve">11) Just use skew, kurtosis, min, max, std,and all other statistics for each bid ask wap etc… in each time id.</w:t>
-      </w:r>
-    </w:p>
-    <w:p>
-      <w:pPr>
-        <w:rPr/>
-      </w:pPr>
-      <w:r>
-        <w:rPr>
-          <w:rtl w:val="0"/>
-        </w:rPr>
-      </w:r>
-    </w:p>
-    <w:p>
-      <w:pPr>
-        <w:rPr/>
-      </w:pPr>
-      <w:r>
-        <w:rPr>
-          <w:rtl w:val="0"/>
-        </w:rPr>
-        <w:t xml:space="preserve">12) Check if Standard Deviations of Price Variables is POSITIVELY Highly Correlated with Target</w:t>
-      </w:r>
-    </w:p>
-    <w:p>
-      <w:pPr>
-        <w:rPr/>
-      </w:pPr>
-      <w:r>
-        <w:rPr>
-          <w:rtl w:val="0"/>
-        </w:rPr>
-        <w:t xml:space="preserve">13)Check if Minimums of Prices Variables is NEGATIVELY Highly Correlated with Target;</w:t>
-      </w:r>
-    </w:p>
-    <w:p>
-      <w:pPr>
-        <w:rPr/>
-      </w:pPr>
-      <w:r>
-        <w:rPr>
-          <w:rtl w:val="0"/>
-        </w:rPr>
-        <w:t xml:space="preserve">14)  the std of bid price was often more highly correlated with the target than the wap calculation.</w:t>
-      </w:r>
-    </w:p>
-    <w:p>
-      <w:pPr>
-        <w:rPr/>
-      </w:pPr>
-      <w:r>
-        <w:rPr>
-          <w:rtl w:val="0"/>
-        </w:rPr>
-        <w:t xml:space="preserve">15) Use bid ask spread . ask_price1 / bid_price1 - 1</w:t>
-      </w:r>
-    </w:p>
-    <w:p>
-      <w:pPr>
-        <w:rPr/>
-      </w:pPr>
-      <w:r>
-        <w:rPr>
-          <w:rtl w:val="0"/>
-        </w:rPr>
-      </w:r>
-    </w:p>
-    <w:p>
-      <w:pPr>
-        <w:rPr/>
-      </w:pPr>
-      <w:r>
-        <w:rPr>
-          <w:rtl w:val="0"/>
-        </w:rPr>
-      </w:r>
-    </w:p>
-    <w:p>
-      <w:pPr>
-        <w:rPr/>
-      </w:pPr>
-      <w:r>
-        <w:rPr>
-          <w:rtl w:val="0"/>
-        </w:rPr>
-      </w:r>
-    </w:p>
-    <w:p>
-      <w:pPr>
-        <w:rPr/>
-      </w:pPr>
-      <w:r>
-        <w:rPr>
-          <w:rtl w:val="0"/>
-        </w:rPr>
-      </w:r>
-    </w:p>
-    <w:p>
-      <w:pPr>
-        <w:rPr/>
-      </w:pPr>
-      <w:r>
-        <w:rPr>
-          <w:rtl w:val="0"/>
-        </w:rPr>
-      </w:r>
-    </w:p>
-    <w:p>
-      <w:pPr>
-        <w:rPr/>
-      </w:pPr>
-      <w:r>
-        <w:rPr>
-          <w:rtl w:val="0"/>
-        </w:rPr>
-      </w:r>
-    </w:p>
-    <w:p>
-      <w:pPr>
-        <w:rPr/>
-      </w:pPr>
-      <w:r>
-        <w:rPr>
-          <w:rtl w:val="0"/>
-        </w:rPr>
-      </w:r>
-    </w:p>
-    <w:p>
-      <w:pPr>
-        <w:rPr/>
-      </w:pPr>
-      <w:r>
-        <w:rPr>
-          <w:rtl w:val="0"/>
-        </w:rPr>
-      </w:r>
-    </w:p>
-    <w:p>
-      <w:pPr>
-        <w:rPr/>
-      </w:pPr>
-      <w:r>
-        <w:rPr>
-          <w:rtl w:val="0"/>
-        </w:rPr>
-      </w:r>
-    </w:p>
-    <w:p>
-      <w:pPr>
-        <w:rPr/>
-      </w:pPr>
-      <w:r>
-        <w:rPr>
-          <w:rtl w:val="0"/>
-        </w:rPr>
-      </w:r>
-    </w:p>
-    <w:p>
-      <w:pPr>
-        <w:rPr/>
-      </w:pPr>
+        <w:t xml:space="preserve">9) Use a GARCH model on the time series available in the first 10 mins. to predict volatility into X (X&lt;10) minutes of the second 10 minutes. Check correlation for  different average x minutes realized volatility against the target realized volatility and choose the best x minutes of average volatility for each stock. </w:t>
+      </w:r>
+    </w:p>
+    <w:p>
+      <w:pPr>
+        <w:rPr/>
+      </w:pPr>
+      <w:r>
+        <w:rPr>
+          <w:rtl w:val="0"/>
+        </w:rPr>
+      </w:r>
+    </w:p>
+    <w:p>
+      <w:pPr>
+        <w:rPr/>
+      </w:pPr>
+      <w:r>
+        <w:rPr>
+          <w:rtl w:val="0"/>
+        </w:rPr>
+        <w:t xml:space="preserve">10) Plot ACF of squared returns time series to leverage the Volatility clustering (persistence) phenomenon to predict/extend into second 10 minutes.  Remember volatility is square root of sum of squared returns.</w:t>
+      </w:r>
+    </w:p>
+    <w:p>
+      <w:pPr>
+        <w:rPr/>
+      </w:pPr>
+      <w:r>
+        <w:rPr>
+          <w:rtl w:val="0"/>
+        </w:rPr>
+      </w:r>
+    </w:p>
+    <w:p>
+      <w:pPr>
+        <w:rPr/>
+      </w:pPr>
+      <w:r>
+        <w:rPr>
+          <w:rtl w:val="0"/>
+        </w:rPr>
+        <w:t xml:space="preserve">11) WAP price trend up/down in the second 10 mins is negatively correlated with realized volatility in the 2nd 1o mins. This is called the leverage effect. Can we forecast trend in the 2nd 10 mins? Try using moving average of WAP of different window sizes and check if current price is above or below average. to  predict short term trend in 2nd 10 mins. </w:t>
+      </w:r>
+    </w:p>
+    <w:p>
+      <w:pPr>
+        <w:rPr/>
+      </w:pPr>
+      <w:r>
+        <w:rPr>
+          <w:rtl w:val="0"/>
+        </w:rPr>
+      </w:r>
+    </w:p>
+    <w:p>
+      <w:pPr>
+        <w:rPr/>
+      </w:pPr>
+      <w:r>
+        <w:rPr>
+          <w:rtl w:val="0"/>
+        </w:rPr>
+        <w:t xml:space="preserve">12) When calculating realized volatility did you first ffill for the missing book order seconds?</w:t>
+      </w:r>
+    </w:p>
+    <w:p>
+      <w:pPr>
+        <w:rPr/>
+      </w:pPr>
+      <w:r>
+        <w:rPr>
+          <w:rtl w:val="0"/>
+        </w:rPr>
+      </w:r>
+    </w:p>
+    <w:p>
+      <w:pPr>
+        <w:rPr/>
+      </w:pPr>
+      <w:r>
+        <w:rPr>
+          <w:rtl w:val="0"/>
+        </w:rPr>
+        <w:t xml:space="preserve">13) Compute Wap2 using ask/bid_price/size 2.</w:t>
+      </w:r>
+    </w:p>
+    <w:p>
+      <w:pPr>
+        <w:rPr/>
+      </w:pPr>
+      <w:r>
+        <w:rPr>
+          <w:rtl w:val="0"/>
+        </w:rPr>
+      </w:r>
+    </w:p>
+    <w:p>
+      <w:pPr>
+        <w:rPr/>
+      </w:pPr>
+      <w:r>
+        <w:rPr>
+          <w:rtl w:val="0"/>
+        </w:rPr>
+        <w:t xml:space="preserve">14) Just use skew, kurtosis, min, max, std,and all other statistics for each bid ask wap etc… in each time id.</w:t>
+      </w:r>
+    </w:p>
+    <w:p>
+      <w:pPr>
+        <w:rPr/>
+      </w:pPr>
+      <w:r>
+        <w:rPr>
+          <w:rtl w:val="0"/>
+        </w:rPr>
+      </w:r>
+    </w:p>
+    <w:p>
+      <w:pPr>
+        <w:rPr/>
+      </w:pPr>
+      <w:r>
+        <w:rPr>
+          <w:rtl w:val="0"/>
+        </w:rPr>
+        <w:t xml:space="preserve">15) Check if Standard Deviations of Price Variables is POSITIVELY Highly Correlated with Target</w:t>
+      </w:r>
+    </w:p>
+    <w:p>
+      <w:pPr>
+        <w:rPr/>
+      </w:pPr>
+      <w:r>
+        <w:rPr>
+          <w:rtl w:val="0"/>
+        </w:rPr>
+        <w:t xml:space="preserve">16)Check if Minimums of Prices Variables is NEGATIVELY Highly Correlated with Target;</w:t>
+      </w:r>
+    </w:p>
+    <w:p>
+      <w:pPr>
+        <w:rPr/>
+      </w:pPr>
+      <w:r>
+        <w:rPr>
+          <w:rtl w:val="0"/>
+        </w:rPr>
+        <w:t xml:space="preserve">17)  the std of bid price was often more highly correlated with the target than the wap calculation.</w:t>
+      </w:r>
+    </w:p>
+    <w:p>
+      <w:pPr>
+        <w:rPr/>
+      </w:pPr>
+      <w:r>
+        <w:rPr>
+          <w:rtl w:val="0"/>
+        </w:rPr>
+        <w:t xml:space="preserve">18) Use bid ask spread . ask_price1 / bid_price1 - 1</w:t>
+      </w:r>
       <w:r>
         <w:rPr>
           <w:rtl w:val="0"/>

</xml_diff>

<commit_message>
upadted the optiver_env.yml file; included 2 files book/trade_first_10_min_wap_log_returns.parquet that contain that contains all the data needed for a GARCH model in suggestion 9; updated docs folder; included some code in data_munging.ipynb to check if there some missing time_ids in book versus trade data; in features_eda_within_stocks.ipynb, suggestion 7 is implemented; no substantial changes in target_eda_within_stocks.ipynb and target_eda_across_stocks.ipynb
</commit_message>
<xml_diff>
--- a/docs/backup/IDEAS to gain insights.docx
+++ b/docs/backup/IDEAS to gain insights.docx
@@ -4,27 +4,44 @@
   <w:body>
     <w:p>
       <w:pPr>
+        <w:pStyle w:val="Title"/>
+        <w:keepNext w:val="0"/>
+        <w:keepLines w:val="0"/>
+        <w:shd w:fill="ffffff" w:val="clear"/>
+        <w:spacing w:before="480" w:lineRule="auto"/>
+        <w:rPr>
+          <w:b w:val="1"/>
+        </w:rPr>
+      </w:pPr>
+      <w:bookmarkStart w:colFirst="0" w:colLast="0" w:name="_595lqd3wblja" w:id="0"/>
+      <w:bookmarkEnd w:id="0"/>
+      <w:r>
+        <w:rPr>
+          <w:b w:val="1"/>
+          <w:rtl w:val="0"/>
+        </w:rPr>
+        <w:t xml:space="preserve">IDEAS to gain insights</w:t>
+      </w:r>
+    </w:p>
+    <w:p>
+      <w:pPr>
         <w:pStyle w:val="Heading1"/>
         <w:keepNext w:val="0"/>
         <w:keepLines w:val="0"/>
         <w:shd w:fill="ffffff" w:val="clear"/>
-        <w:spacing w:before="480" w:lineRule="auto"/>
-        <w:rPr>
-          <w:b w:val="1"/>
-          <w:sz w:val="45"/>
-          <w:szCs w:val="45"/>
-        </w:rPr>
-      </w:pPr>
-      <w:bookmarkStart w:colFirst="0" w:colLast="0" w:name="_595lqd3wblja" w:id="0"/>
-      <w:bookmarkEnd w:id="0"/>
-      <w:r>
-        <w:rPr>
-          <w:b w:val="1"/>
-          <w:sz w:val="45"/>
-          <w:szCs w:val="45"/>
-          <w:rtl w:val="0"/>
-        </w:rPr>
-        <w:t xml:space="preserve">IDEAS to gain insights</w:t>
+        <w:spacing w:after="40" w:before="220" w:lineRule="auto"/>
+        <w:rPr>
+          <w:b w:val="1"/>
+        </w:rPr>
+      </w:pPr>
+      <w:bookmarkStart w:colFirst="0" w:colLast="0" w:name="_s6w1kdpgp09a" w:id="1"/>
+      <w:bookmarkEnd w:id="1"/>
+      <w:r>
+        <w:rPr>
+          <w:b w:val="1"/>
+          <w:rtl w:val="0"/>
+        </w:rPr>
+        <w:t xml:space="preserve">Feature DEFINITION</w:t>
       </w:r>
     </w:p>
     <w:p>
@@ -41,8 +58,30 @@
           <w:szCs w:val="19"/>
         </w:rPr>
       </w:pPr>
-      <w:bookmarkStart w:colFirst="0" w:colLast="0" w:name="_sx4fx4owwnde" w:id="1"/>
-      <w:bookmarkEnd w:id="1"/>
+      <w:bookmarkStart w:colFirst="0" w:colLast="0" w:name="_footh3zdusr6" w:id="2"/>
+      <w:bookmarkEnd w:id="2"/>
+      <w:r>
+        <w:rPr>
+          <w:rtl w:val="0"/>
+        </w:rPr>
+      </w:r>
+    </w:p>
+    <w:p>
+      <w:pPr>
+        <w:pStyle w:val="Heading5"/>
+        <w:keepNext w:val="0"/>
+        <w:keepLines w:val="0"/>
+        <w:shd w:fill="ffffff" w:val="clear"/>
+        <w:spacing w:after="40" w:before="220" w:lineRule="auto"/>
+        <w:rPr>
+          <w:b w:val="1"/>
+          <w:color w:val="000000"/>
+          <w:sz w:val="19"/>
+          <w:szCs w:val="19"/>
+        </w:rPr>
+      </w:pPr>
+      <w:bookmarkStart w:colFirst="0" w:colLast="0" w:name="_sx4fx4owwnde" w:id="3"/>
+      <w:bookmarkEnd w:id="3"/>
       <w:r>
         <w:rPr>
           <w:b w:val="1"/>
@@ -92,12 +131,12 @@
           <wp:inline distB="114300" distT="114300" distL="114300" distR="114300">
             <wp:extent cx="5731200" cy="2095500"/>
             <wp:effectExtent b="0" l="0" r="0" t="0"/>
-            <wp:docPr id="20" name="image10.png"/>
+            <wp:docPr id="40" name="image32.png"/>
             <a:graphic>
               <a:graphicData uri="http://schemas.openxmlformats.org/drawingml/2006/picture">
                 <pic:pic>
                   <pic:nvPicPr>
-                    <pic:cNvPr id="0" name="image10.png"/>
+                    <pic:cNvPr id="0" name="image32.png"/>
                     <pic:cNvPicPr preferRelativeResize="0"/>
                   </pic:nvPicPr>
                   <pic:blipFill>
@@ -141,8 +180,8 @@
           <w:szCs w:val="19"/>
         </w:rPr>
       </w:pPr>
-      <w:bookmarkStart w:colFirst="0" w:colLast="0" w:name="_ybsby0mbzjzq" w:id="2"/>
-      <w:bookmarkEnd w:id="2"/>
+      <w:bookmarkStart w:colFirst="0" w:colLast="0" w:name="_ybsby0mbzjzq" w:id="4"/>
+      <w:bookmarkEnd w:id="4"/>
       <w:r>
         <w:rPr>
           <w:b w:val="1"/>
@@ -168,8 +207,8 @@
           <w:szCs w:val="19"/>
         </w:rPr>
       </w:pPr>
-      <w:bookmarkStart w:colFirst="0" w:colLast="0" w:name="_omfhdg8vuy8i" w:id="3"/>
-      <w:bookmarkEnd w:id="3"/>
+      <w:bookmarkStart w:colFirst="0" w:colLast="0" w:name="_omfhdg8vuy8i" w:id="5"/>
+      <w:bookmarkEnd w:id="5"/>
       <w:r>
         <w:rPr>
           <w:b w:val="1"/>
@@ -255,7 +294,7 @@
           <wp:inline distB="114300" distT="114300" distL="114300" distR="114300">
             <wp:extent cx="5731200" cy="1663700"/>
             <wp:effectExtent b="0" l="0" r="0" t="0"/>
-            <wp:docPr id="13" name="image4.png"/>
+            <wp:docPr id="7" name="image4.png"/>
             <a:graphic>
               <a:graphicData uri="http://schemas.openxmlformats.org/drawingml/2006/picture">
                 <pic:pic>
@@ -308,12 +347,12 @@
           <wp:inline distB="114300" distT="114300" distL="114300" distR="114300">
             <wp:extent cx="5731200" cy="1638300"/>
             <wp:effectExtent b="0" l="0" r="0" t="0"/>
-            <wp:docPr id="9" name="image16.png"/>
+            <wp:docPr id="30" name="image26.png"/>
             <a:graphic>
               <a:graphicData uri="http://schemas.openxmlformats.org/drawingml/2006/picture">
                 <pic:pic>
                   <pic:nvPicPr>
-                    <pic:cNvPr id="0" name="image16.png"/>
+                    <pic:cNvPr id="0" name="image26.png"/>
                     <pic:cNvPicPr preferRelativeResize="0"/>
                   </pic:nvPicPr>
                   <pic:blipFill>
@@ -361,12 +400,12 @@
           <wp:inline distB="114300" distT="114300" distL="114300" distR="114300">
             <wp:extent cx="5731200" cy="1574800"/>
             <wp:effectExtent b="0" l="0" r="0" t="0"/>
-            <wp:docPr id="6" name="image11.png"/>
+            <wp:docPr id="27" name="image22.png"/>
             <a:graphic>
               <a:graphicData uri="http://schemas.openxmlformats.org/drawingml/2006/picture">
                 <pic:pic>
                   <pic:nvPicPr>
-                    <pic:cNvPr id="0" name="image11.png"/>
+                    <pic:cNvPr id="0" name="image22.png"/>
                     <pic:cNvPicPr preferRelativeResize="0"/>
                   </pic:nvPicPr>
                   <pic:blipFill>
@@ -428,7 +467,7 @@
           <wp:inline distB="114300" distT="114300" distL="114300" distR="114300">
             <wp:extent cx="5731200" cy="1663700"/>
             <wp:effectExtent b="0" l="0" r="0" t="0"/>
-            <wp:docPr id="17" name="image1.png"/>
+            <wp:docPr id="16" name="image1.png"/>
             <a:graphic>
               <a:graphicData uri="http://schemas.openxmlformats.org/drawingml/2006/picture">
                 <pic:pic>
@@ -477,8 +516,8 @@
           <w:szCs w:val="19"/>
         </w:rPr>
       </w:pPr>
-      <w:bookmarkStart w:colFirst="0" w:colLast="0" w:name="_494cfq4su0j6" w:id="4"/>
-      <w:bookmarkEnd w:id="4"/>
+      <w:bookmarkStart w:colFirst="0" w:colLast="0" w:name="_494cfq4su0j6" w:id="6"/>
+      <w:bookmarkEnd w:id="6"/>
       <w:r>
         <w:rPr>
           <w:b w:val="1"/>
@@ -546,12 +585,12 @@
           <wp:inline distB="114300" distT="114300" distL="114300" distR="114300">
             <wp:extent cx="5731200" cy="1663700"/>
             <wp:effectExtent b="0" l="0" r="0" t="0"/>
-            <wp:docPr id="1" name="image9.png"/>
+            <wp:docPr id="21" name="image11.png"/>
             <a:graphic>
               <a:graphicData uri="http://schemas.openxmlformats.org/drawingml/2006/picture">
                 <pic:pic>
                   <pic:nvPicPr>
-                    <pic:cNvPr id="0" name="image9.png"/>
+                    <pic:cNvPr id="0" name="image11.png"/>
                     <pic:cNvPicPr preferRelativeResize="0"/>
                   </pic:nvPicPr>
                   <pic:blipFill>
@@ -599,12 +638,12 @@
           <wp:inline distB="114300" distT="114300" distL="114300" distR="114300">
             <wp:extent cx="5731200" cy="1574800"/>
             <wp:effectExtent b="0" l="0" r="0" t="0"/>
-            <wp:docPr id="19" name="image13.png"/>
+            <wp:docPr id="17" name="image3.png"/>
             <a:graphic>
               <a:graphicData uri="http://schemas.openxmlformats.org/drawingml/2006/picture">
                 <pic:pic>
                   <pic:nvPicPr>
-                    <pic:cNvPr id="0" name="image13.png"/>
+                    <pic:cNvPr id="0" name="image3.png"/>
                     <pic:cNvPicPr preferRelativeResize="0"/>
                   </pic:nvPicPr>
                   <pic:blipFill>
@@ -652,12 +691,12 @@
           <wp:inline distB="114300" distT="114300" distL="114300" distR="114300">
             <wp:extent cx="5731200" cy="1676400"/>
             <wp:effectExtent b="0" l="0" r="0" t="0"/>
-            <wp:docPr id="10" name="image8.png"/>
+            <wp:docPr id="4" name="image10.png"/>
             <a:graphic>
               <a:graphicData uri="http://schemas.openxmlformats.org/drawingml/2006/picture">
                 <pic:pic>
                   <pic:nvPicPr>
-                    <pic:cNvPr id="0" name="image8.png"/>
+                    <pic:cNvPr id="0" name="image10.png"/>
                     <pic:cNvPicPr preferRelativeResize="0"/>
                   </pic:nvPicPr>
                   <pic:blipFill>
@@ -705,12 +744,12 @@
           <wp:inline distB="114300" distT="114300" distL="114300" distR="114300">
             <wp:extent cx="5731200" cy="1549400"/>
             <wp:effectExtent b="0" l="0" r="0" t="0"/>
-            <wp:docPr id="22" name="image12.png"/>
+            <wp:docPr id="20" name="image2.png"/>
             <a:graphic>
               <a:graphicData uri="http://schemas.openxmlformats.org/drawingml/2006/picture">
                 <pic:pic>
                   <pic:nvPicPr>
-                    <pic:cNvPr id="0" name="image12.png"/>
+                    <pic:cNvPr id="0" name="image2.png"/>
                     <pic:cNvPicPr preferRelativeResize="0"/>
                   </pic:nvPicPr>
                   <pic:blipFill>
@@ -754,8 +793,8 @@
           <w:szCs w:val="19"/>
         </w:rPr>
       </w:pPr>
-      <w:bookmarkStart w:colFirst="0" w:colLast="0" w:name="_4lofrahezlz6" w:id="5"/>
-      <w:bookmarkEnd w:id="5"/>
+      <w:bookmarkStart w:colFirst="0" w:colLast="0" w:name="_4lofrahezlz6" w:id="7"/>
+      <w:bookmarkEnd w:id="7"/>
       <w:r>
         <w:rPr>
           <w:b w:val="1"/>
@@ -822,12 +861,12 @@
           <wp:inline distB="114300" distT="114300" distL="114300" distR="114300">
             <wp:extent cx="5731200" cy="1663700"/>
             <wp:effectExtent b="0" l="0" r="0" t="0"/>
-            <wp:docPr id="11" name="image22.png"/>
+            <wp:docPr id="5" name="image6.png"/>
             <a:graphic>
               <a:graphicData uri="http://schemas.openxmlformats.org/drawingml/2006/picture">
                 <pic:pic>
                   <pic:nvPicPr>
-                    <pic:cNvPr id="0" name="image22.png"/>
+                    <pic:cNvPr id="0" name="image6.png"/>
                     <pic:cNvPicPr preferRelativeResize="0"/>
                   </pic:nvPicPr>
                   <pic:blipFill>
@@ -867,12 +906,12 @@
           <wp:inline distB="114300" distT="114300" distL="114300" distR="114300">
             <wp:extent cx="5731200" cy="1562100"/>
             <wp:effectExtent b="0" l="0" r="0" t="0"/>
-            <wp:docPr id="3" name="image7.png"/>
+            <wp:docPr id="24" name="image19.png"/>
             <a:graphic>
               <a:graphicData uri="http://schemas.openxmlformats.org/drawingml/2006/picture">
                 <pic:pic>
                   <pic:nvPicPr>
-                    <pic:cNvPr id="0" name="image7.png"/>
+                    <pic:cNvPr id="0" name="image19.png"/>
                     <pic:cNvPicPr preferRelativeResize="0"/>
                   </pic:nvPicPr>
                   <pic:blipFill>
@@ -912,12 +951,12 @@
           <wp:inline distB="114300" distT="114300" distL="114300" distR="114300">
             <wp:extent cx="5731200" cy="1651000"/>
             <wp:effectExtent b="0" l="0" r="0" t="0"/>
-            <wp:docPr id="23" name="image19.png"/>
+            <wp:docPr id="42" name="image33.png"/>
             <a:graphic>
               <a:graphicData uri="http://schemas.openxmlformats.org/drawingml/2006/picture">
                 <pic:pic>
                   <pic:nvPicPr>
-                    <pic:cNvPr id="0" name="image19.png"/>
+                    <pic:cNvPr id="0" name="image33.png"/>
                     <pic:cNvPicPr preferRelativeResize="0"/>
                   </pic:nvPicPr>
                   <pic:blipFill>
@@ -957,12 +996,12 @@
           <wp:inline distB="114300" distT="114300" distL="114300" distR="114300">
             <wp:extent cx="5731200" cy="1562100"/>
             <wp:effectExtent b="0" l="0" r="0" t="0"/>
-            <wp:docPr id="21" name="image17.png"/>
+            <wp:docPr id="18" name="image13.png"/>
             <a:graphic>
               <a:graphicData uri="http://schemas.openxmlformats.org/drawingml/2006/picture">
                 <pic:pic>
                   <pic:nvPicPr>
-                    <pic:cNvPr id="0" name="image17.png"/>
+                    <pic:cNvPr id="0" name="image13.png"/>
                     <pic:cNvPicPr preferRelativeResize="0"/>
                   </pic:nvPicPr>
                   <pic:blipFill>
@@ -1004,10 +1043,11 @@
           <w:color w:val="000000"/>
           <w:sz w:val="19"/>
           <w:szCs w:val="19"/>
-        </w:rPr>
-      </w:pPr>
-      <w:bookmarkStart w:colFirst="0" w:colLast="0" w:name="_cb71k4yjup02" w:id="6"/>
-      <w:bookmarkEnd w:id="6"/>
+          <w:highlight w:val="yellow"/>
+        </w:rPr>
+      </w:pPr>
+      <w:bookmarkStart w:colFirst="0" w:colLast="0" w:name="_cb71k4yjup02" w:id="8"/>
+      <w:bookmarkEnd w:id="8"/>
       <w:r>
         <w:rPr>
           <w:b w:val="1"/>
@@ -1035,7 +1075,18 @@
           <w:szCs w:val="19"/>
           <w:rtl w:val="0"/>
         </w:rPr>
-        <w:t xml:space="preserve"> DONE ABOVE. VERY SIMILAR.</w:t>
+        <w:t xml:space="preserve"> </w:t>
+      </w:r>
+      <w:r>
+        <w:rPr>
+          <w:b w:val="1"/>
+          <w:color w:val="000000"/>
+          <w:sz w:val="19"/>
+          <w:szCs w:val="19"/>
+          <w:highlight w:val="yellow"/>
+          <w:rtl w:val="0"/>
+        </w:rPr>
+        <w:t xml:space="preserve">DONE ABOVE. VERY SIMILAR.</w:t>
       </w:r>
     </w:p>
     <w:p>
@@ -1062,8 +1113,8 @@
           <w:szCs w:val="19"/>
         </w:rPr>
       </w:pPr>
-      <w:bookmarkStart w:colFirst="0" w:colLast="0" w:name="_1cxb8vrk2amd" w:id="7"/>
-      <w:bookmarkEnd w:id="7"/>
+      <w:bookmarkStart w:colFirst="0" w:colLast="0" w:name="_1cxb8vrk2amd" w:id="9"/>
+      <w:bookmarkEnd w:id="9"/>
       <w:r>
         <w:rPr>
           <w:b w:val="1"/>
@@ -1072,17 +1123,23 @@
           <w:szCs w:val="19"/>
           <w:rtl w:val="0"/>
         </w:rPr>
-        <w:t xml:space="preserve">3) check correlation in the first 10 mins. volatility between any two stocks and then identify which stocks have highest correlation. This is possible because even though time_id is shuffled, they are the same for each stock so the scatter plot does not care about time. 112 choose 2 = 6216. compute this numerically. DO NOT PLOT. Rank the correlations.</w:t>
-      </w:r>
-    </w:p>
-    <w:p>
-      <w:pPr>
-        <w:rPr/>
-      </w:pPr>
-      <w:r>
-        <w:rPr>
-          <w:rtl w:val="0"/>
-        </w:rPr>
+        <w:t xml:space="preserve">3) check correlation in the first 10 mins. Target volatility between any two stocks and then identify which stocks have highest correlation. This is possible because even though time_id is shuffled, they are the same for each stock so the scatter plot does not care about time. 112 choose 2 = 6216. compute this numerically. DO NOT PLOT. Rank the correlations.</w:t>
+      </w:r>
+    </w:p>
+    <w:p>
+      <w:pPr>
+        <w:rPr>
+          <w:b w:val="1"/>
+          <w:highlight w:val="yellow"/>
+        </w:rPr>
+      </w:pPr>
+      <w:r>
+        <w:rPr>
+          <w:b w:val="1"/>
+          <w:highlight w:val="yellow"/>
+          <w:rtl w:val="0"/>
+        </w:rPr>
+        <w:t xml:space="preserve">DONE and updated in Key Insights file.</w:t>
       </w:r>
     </w:p>
     <w:p>
@@ -1147,12 +1204,12 @@
           <wp:inline distB="114300" distT="114300" distL="114300" distR="114300">
             <wp:extent cx="3533775" cy="742950"/>
             <wp:effectExtent b="0" l="0" r="0" t="0"/>
-            <wp:docPr id="8" name="image2.png"/>
+            <wp:docPr id="29" name="image15.png"/>
             <a:graphic>
               <a:graphicData uri="http://schemas.openxmlformats.org/drawingml/2006/picture">
                 <pic:pic>
                   <pic:nvPicPr>
-                    <pic:cNvPr id="0" name="image2.png"/>
+                    <pic:cNvPr id="0" name="image15.png"/>
                     <pic:cNvPicPr preferRelativeResize="0"/>
                   </pic:nvPicPr>
                   <pic:blipFill>
@@ -1193,12 +1250,12 @@
           <wp:inline distB="114300" distT="114300" distL="114300" distR="114300">
             <wp:extent cx="4519613" cy="3435543"/>
             <wp:effectExtent b="0" l="0" r="0" t="0"/>
-            <wp:docPr id="15" name="image5.png"/>
+            <wp:docPr id="36" name="image24.png"/>
             <a:graphic>
               <a:graphicData uri="http://schemas.openxmlformats.org/drawingml/2006/picture">
                 <pic:pic>
                   <pic:nvPicPr>
-                    <pic:cNvPr id="0" name="image5.png"/>
+                    <pic:cNvPr id="0" name="image24.png"/>
                     <pic:cNvPicPr preferRelativeResize="0"/>
                   </pic:nvPicPr>
                   <pic:blipFill>
@@ -1239,12 +1296,12 @@
           <wp:inline distB="114300" distT="114300" distL="114300" distR="114300">
             <wp:extent cx="4838655" cy="3671888"/>
             <wp:effectExtent b="0" l="0" r="0" t="0"/>
-            <wp:docPr id="2" name="image23.png"/>
+            <wp:docPr id="23" name="image16.png"/>
             <a:graphic>
               <a:graphicData uri="http://schemas.openxmlformats.org/drawingml/2006/picture">
                 <pic:pic>
                   <pic:nvPicPr>
-                    <pic:cNvPr id="0" name="image23.png"/>
+                    <pic:cNvPr id="0" name="image16.png"/>
                     <pic:cNvPicPr preferRelativeResize="0"/>
                   </pic:nvPicPr>
                   <pic:blipFill>
@@ -1324,25 +1381,31 @@
         <w:rPr>
           <w:rtl w:val="0"/>
         </w:rPr>
-        <w:t xml:space="preserve">Ans: The stocks volatilities are so homogeneous that its difficult to separate/cluster them using summary stats features and hdbscan clustering algorithm. Maybe better features and/or different clustering algo. Might work. This is done in target_eda_across_stocks.ipynb file</w:t>
-      </w:r>
-    </w:p>
-    <w:p>
-      <w:pPr>
-        <w:rPr/>
-      </w:pPr>
+        <w:t xml:space="preserve">Ans: The stocks volatilities are so homogeneous that it's difficult to separate/cluster them using summary stats features and hdbscan clustering algorithm. Maybe better features and/or different clustering algo. Might work. This is done in target_eda_across_stocks.ipynb file</w:t>
+      </w:r>
+    </w:p>
+    <w:p>
+      <w:pPr>
+        <w:rPr/>
+      </w:pPr>
+      <w:r>
+        <w:rPr>
+          <w:rtl w:val="0"/>
+        </w:rPr>
+        <w:t xml:space="preserve">Colors represent different stocks. </w:t>
+      </w:r>
       <w:r>
         <w:rPr/>
         <w:drawing>
           <wp:inline distB="114300" distT="114300" distL="114300" distR="114300">
             <wp:extent cx="5731200" cy="5537200"/>
             <wp:effectExtent b="0" l="0" r="0" t="0"/>
-            <wp:docPr id="5" name="image21.png"/>
+            <wp:docPr id="26" name="image27.png"/>
             <a:graphic>
               <a:graphicData uri="http://schemas.openxmlformats.org/drawingml/2006/picture">
                 <pic:pic>
                   <pic:nvPicPr>
-                    <pic:cNvPr id="0" name="image21.png"/>
+                    <pic:cNvPr id="0" name="image27.png"/>
                     <pic:cNvPicPr preferRelativeResize="0"/>
                   </pic:nvPicPr>
                   <pic:blipFill>
@@ -1377,17 +1440,49 @@
         <w:rPr/>
       </w:pPr>
       <w:r>
+        <w:rPr>
+          <w:rtl w:val="0"/>
+        </w:rPr>
+      </w:r>
+    </w:p>
+    <w:p>
+      <w:pPr>
+        <w:rPr>
+          <w:color w:val="38761d"/>
+        </w:rPr>
+      </w:pPr>
+      <w:r>
+        <w:rPr>
+          <w:color w:val="ff0000"/>
+          <w:highlight w:val="yellow"/>
+          <w:rtl w:val="0"/>
+        </w:rPr>
+        <w:t xml:space="preserve">HDBSCAN analysis below was NOT fruitful!! .</w:t>
+      </w:r>
+      <w:r>
+        <w:rPr>
+          <w:color w:val="38761d"/>
+          <w:rtl w:val="0"/>
+        </w:rPr>
+        <w:t xml:space="preserve"> </w:t>
+      </w:r>
+    </w:p>
+    <w:p>
+      <w:pPr>
+        <w:rPr/>
+      </w:pPr>
+      <w:r>
         <w:rPr/>
         <w:drawing>
           <wp:inline distB="114300" distT="114300" distL="114300" distR="114300">
-            <wp:extent cx="5731200" cy="3086100"/>
+            <wp:extent cx="2395538" cy="1289293"/>
             <wp:effectExtent b="0" l="0" r="0" t="0"/>
-            <wp:docPr id="16" name="image6.png"/>
+            <wp:docPr id="38" name="image34.png"/>
             <a:graphic>
               <a:graphicData uri="http://schemas.openxmlformats.org/drawingml/2006/picture">
                 <pic:pic>
                   <pic:nvPicPr>
-                    <pic:cNvPr id="0" name="image6.png"/>
+                    <pic:cNvPr id="0" name="image34.png"/>
                     <pic:cNvPicPr preferRelativeResize="0"/>
                   </pic:nvPicPr>
                   <pic:blipFill>
@@ -1400,7 +1495,7 @@
                   <pic:spPr>
                     <a:xfrm>
                       <a:off x="0" y="0"/>
-                      <a:ext cx="5731200" cy="3086100"/>
+                      <a:ext cx="2395538" cy="1289293"/>
                     </a:xfrm>
                     <a:prstGeom prst="rect"/>
                     <a:ln/>
@@ -1435,14 +1530,14 @@
         <w:rPr/>
         <w:drawing>
           <wp:inline distB="114300" distT="114300" distL="114300" distR="114300">
-            <wp:extent cx="5731200" cy="3098800"/>
+            <wp:extent cx="1833042" cy="985838"/>
             <wp:effectExtent b="0" l="0" r="0" t="0"/>
-            <wp:docPr id="12" name="image15.png"/>
+            <wp:docPr id="6" name="image12.png"/>
             <a:graphic>
               <a:graphicData uri="http://schemas.openxmlformats.org/drawingml/2006/picture">
                 <pic:pic>
                   <pic:nvPicPr>
-                    <pic:cNvPr id="0" name="image15.png"/>
+                    <pic:cNvPr id="0" name="image12.png"/>
                     <pic:cNvPicPr preferRelativeResize="0"/>
                   </pic:nvPicPr>
                   <pic:blipFill>
@@ -1455,7 +1550,7 @@
                   <pic:spPr>
                     <a:xfrm>
                       <a:off x="0" y="0"/>
-                      <a:ext cx="5731200" cy="3098800"/>
+                      <a:ext cx="1833042" cy="985838"/>
                     </a:xfrm>
                     <a:prstGeom prst="rect"/>
                     <a:ln/>
@@ -1511,14 +1606,14 @@
         <w:rPr/>
         <w:drawing>
           <wp:inline distB="114300" distT="114300" distL="114300" distR="114300">
-            <wp:extent cx="5731200" cy="3009900"/>
+            <wp:extent cx="1679567" cy="882749"/>
             <wp:effectExtent b="0" l="0" r="0" t="0"/>
-            <wp:docPr id="14" name="image18.png"/>
+            <wp:docPr id="10" name="image17.png"/>
             <a:graphic>
               <a:graphicData uri="http://schemas.openxmlformats.org/drawingml/2006/picture">
                 <pic:pic>
                   <pic:nvPicPr>
-                    <pic:cNvPr id="0" name="image18.png"/>
+                    <pic:cNvPr id="0" name="image17.png"/>
                     <pic:cNvPicPr preferRelativeResize="0"/>
                   </pic:nvPicPr>
                   <pic:blipFill>
@@ -1531,7 +1626,7 @@
                   <pic:spPr>
                     <a:xfrm>
                       <a:off x="0" y="0"/>
-                      <a:ext cx="5731200" cy="3009900"/>
+                      <a:ext cx="1679567" cy="882749"/>
                     </a:xfrm>
                     <a:prstGeom prst="rect"/>
                     <a:ln/>
@@ -1556,14 +1651,14 @@
         <w:rPr/>
         <w:drawing>
           <wp:inline distB="114300" distT="114300" distL="114300" distR="114300">
-            <wp:extent cx="5731200" cy="4546600"/>
+            <wp:extent cx="1633538" cy="1296093"/>
             <wp:effectExtent b="0" l="0" r="0" t="0"/>
-            <wp:docPr id="18" name="image20.png"/>
+            <wp:docPr id="39" name="image42.png"/>
             <a:graphic>
               <a:graphicData uri="http://schemas.openxmlformats.org/drawingml/2006/picture">
                 <pic:pic>
                   <pic:nvPicPr>
-                    <pic:cNvPr id="0" name="image20.png"/>
+                    <pic:cNvPr id="0" name="image42.png"/>
                     <pic:cNvPicPr preferRelativeResize="0"/>
                   </pic:nvPicPr>
                   <pic:blipFill>
@@ -1576,7 +1671,7 @@
                   <pic:spPr>
                     <a:xfrm>
                       <a:off x="0" y="0"/>
-                      <a:ext cx="5731200" cy="4546600"/>
+                      <a:ext cx="1633538" cy="1296093"/>
                     </a:xfrm>
                     <a:prstGeom prst="rect"/>
                     <a:ln/>
@@ -1601,14 +1696,14 @@
         <w:rPr/>
         <w:drawing>
           <wp:inline distB="114300" distT="114300" distL="114300" distR="114300">
-            <wp:extent cx="5731200" cy="2324100"/>
+            <wp:extent cx="1652588" cy="667242"/>
             <wp:effectExtent b="0" l="0" r="0" t="0"/>
-            <wp:docPr id="7" name="image14.png"/>
+            <wp:docPr id="28" name="image29.png"/>
             <a:graphic>
               <a:graphicData uri="http://schemas.openxmlformats.org/drawingml/2006/picture">
                 <pic:pic>
                   <pic:nvPicPr>
-                    <pic:cNvPr id="0" name="image14.png"/>
+                    <pic:cNvPr id="0" name="image29.png"/>
                     <pic:cNvPicPr preferRelativeResize="0"/>
                   </pic:nvPicPr>
                   <pic:blipFill>
@@ -1621,7 +1716,7 @@
                   <pic:spPr>
                     <a:xfrm>
                       <a:off x="0" y="0"/>
-                      <a:ext cx="5731200" cy="2324100"/>
+                      <a:ext cx="1652588" cy="667242"/>
                     </a:xfrm>
                     <a:prstGeom prst="rect"/>
                     <a:ln/>
@@ -1650,6 +1745,32 @@
     </w:p>
     <w:p>
       <w:pPr>
+        <w:rPr>
+          <w:color w:val="38761d"/>
+          <w:highlight w:val="yellow"/>
+        </w:rPr>
+      </w:pPr>
+      <w:r>
+        <w:rPr>
+          <w:color w:val="38761d"/>
+          <w:highlight w:val="yellow"/>
+          <w:rtl w:val="0"/>
+        </w:rPr>
+        <w:t xml:space="preserve">Hierarchical Agglomerative clustering using WARD linkage is better.</w:t>
+      </w:r>
+    </w:p>
+    <w:p>
+      <w:pPr>
+        <w:rPr/>
+      </w:pPr>
+      <w:r>
+        <w:rPr>
+          <w:rtl w:val="0"/>
+        </w:rPr>
+      </w:r>
+    </w:p>
+    <w:p>
+      <w:pPr>
         <w:rPr/>
       </w:pPr>
       <w:r>
@@ -1657,16 +1778,6 @@
           <w:rtl w:val="0"/>
         </w:rPr>
         <w:t xml:space="preserve">6) If two stocks (i.e. time series within a time_id i.e. 10 min interval) are highly correlated for many time_ids then we can improve the independent forecast of one stock by using the independent prediction of the correlated other stock. Reconcile the two predictions for the first stock to get more accurate forecast for 1st stock. Correlation captures shared patterns between the two stocks while independent stock prediction is based solely on within stock patterns. Do similarly for stock 2 using stock 1’s prediction. The other stock is acting like a covariate. </w:t>
-      </w:r>
-    </w:p>
-    <w:p>
-      <w:pPr>
-        <w:rPr/>
-      </w:pPr>
-      <w:r>
-        <w:rPr>
-          <w:rtl w:val="0"/>
-        </w:rPr>
       </w:r>
     </w:p>
     <w:p>
@@ -1677,14 +1788,14 @@
         <w:rPr/>
         <w:drawing>
           <wp:inline distB="114300" distT="114300" distL="114300" distR="114300">
-            <wp:extent cx="2938463" cy="2190750"/>
+            <wp:extent cx="2062163" cy="1538030"/>
             <wp:effectExtent b="0" l="0" r="0" t="0"/>
-            <wp:docPr id="4" name="image3.png"/>
+            <wp:docPr id="25" name="image9.png"/>
             <a:graphic>
               <a:graphicData uri="http://schemas.openxmlformats.org/drawingml/2006/picture">
                 <pic:pic>
                   <pic:nvPicPr>
-                    <pic:cNvPr id="0" name="image3.png"/>
+                    <pic:cNvPr id="0" name="image9.png"/>
                     <pic:cNvPicPr preferRelativeResize="0"/>
                   </pic:nvPicPr>
                   <pic:blipFill>
@@ -1697,7 +1808,7 @@
                   <pic:spPr>
                     <a:xfrm>
                       <a:off x="0" y="0"/>
-                      <a:ext cx="2938463" cy="2190750"/>
+                      <a:ext cx="2062163" cy="1538030"/>
                     </a:xfrm>
                     <a:prstGeom prst="rect"/>
                     <a:ln/>
@@ -1716,6 +1827,61 @@
     </w:p>
     <w:p>
       <w:pPr>
+        <w:rPr>
+          <w:color w:val="9900ff"/>
+        </w:rPr>
+      </w:pPr>
+      <w:r>
+        <w:rPr>
+          <w:color w:val="9900ff"/>
+          <w:rtl w:val="0"/>
+        </w:rPr>
+        <w:t xml:space="preserve">This analysis is SAME as in suggestion 3) which is </w:t>
+      </w:r>
+      <w:r>
+        <w:rPr>
+          <w:b w:val="1"/>
+          <w:color w:val="9900ff"/>
+          <w:highlight w:val="yellow"/>
+          <w:rtl w:val="0"/>
+        </w:rPr>
+        <w:t xml:space="preserve">DONE and updated in Key Insights file.</w:t>
+      </w:r>
+      <w:r>
+        <w:rPr>
+          <w:color w:val="9900ff"/>
+          <w:rtl w:val="0"/>
+        </w:rPr>
+        <w:t xml:space="preserve"> Although data analysed is from TARGET and NOT from input features i.e. book_train and trade_train data. It’s better still.</w:t>
+      </w:r>
+      <w:r>
+        <w:rPr>
+          <w:rtl w:val="0"/>
+        </w:rPr>
+      </w:r>
+    </w:p>
+    <w:p>
+      <w:pPr>
+        <w:rPr/>
+      </w:pPr>
+      <w:r>
+        <w:rPr>
+          <w:rtl w:val="0"/>
+        </w:rPr>
+      </w:r>
+    </w:p>
+    <w:p>
+      <w:pPr>
+        <w:rPr/>
+      </w:pPr>
+      <w:r>
+        <w:rPr>
+          <w:rtl w:val="0"/>
+        </w:rPr>
+      </w:r>
+    </w:p>
+    <w:p>
+      <w:pPr>
         <w:rPr/>
       </w:pPr>
       <w:r>
@@ -1730,6 +1896,201 @@
         <w:rPr/>
       </w:pPr>
       <w:r>
+        <w:rPr/>
+        <w:drawing>
+          <wp:inline distB="114300" distT="114300" distL="114300" distR="114300">
+            <wp:extent cx="5731200" cy="1536700"/>
+            <wp:effectExtent b="0" l="0" r="0" t="0"/>
+            <wp:docPr id="22" name="image20.png"/>
+            <a:graphic>
+              <a:graphicData uri="http://schemas.openxmlformats.org/drawingml/2006/picture">
+                <pic:pic>
+                  <pic:nvPicPr>
+                    <pic:cNvPr id="0" name="image20.png"/>
+                    <pic:cNvPicPr preferRelativeResize="0"/>
+                  </pic:nvPicPr>
+                  <pic:blipFill>
+                    <a:blip r:embed="rId29"/>
+                    <a:srcRect b="0" l="0" r="0" t="0"/>
+                    <a:stretch>
+                      <a:fillRect/>
+                    </a:stretch>
+                  </pic:blipFill>
+                  <pic:spPr>
+                    <a:xfrm>
+                      <a:off x="0" y="0"/>
+                      <a:ext cx="5731200" cy="1536700"/>
+                    </a:xfrm>
+                    <a:prstGeom prst="rect"/>
+                    <a:ln/>
+                  </pic:spPr>
+                </pic:pic>
+              </a:graphicData>
+            </a:graphic>
+          </wp:inline>
+        </w:drawing>
+      </w:r>
+      <w:r>
+        <w:rPr/>
+        <w:drawing>
+          <wp:inline distB="114300" distT="114300" distL="114300" distR="114300">
+            <wp:extent cx="5731200" cy="1574800"/>
+            <wp:effectExtent b="0" l="0" r="0" t="0"/>
+            <wp:docPr id="12" name="image18.png"/>
+            <a:graphic>
+              <a:graphicData uri="http://schemas.openxmlformats.org/drawingml/2006/picture">
+                <pic:pic>
+                  <pic:nvPicPr>
+                    <pic:cNvPr id="0" name="image18.png"/>
+                    <pic:cNvPicPr preferRelativeResize="0"/>
+                  </pic:nvPicPr>
+                  <pic:blipFill>
+                    <a:blip r:embed="rId30"/>
+                    <a:srcRect b="0" l="0" r="0" t="0"/>
+                    <a:stretch>
+                      <a:fillRect/>
+                    </a:stretch>
+                  </pic:blipFill>
+                  <pic:spPr>
+                    <a:xfrm>
+                      <a:off x="0" y="0"/>
+                      <a:ext cx="5731200" cy="1574800"/>
+                    </a:xfrm>
+                    <a:prstGeom prst="rect"/>
+                    <a:ln/>
+                  </pic:spPr>
+                </pic:pic>
+              </a:graphicData>
+            </a:graphic>
+          </wp:inline>
+        </w:drawing>
+      </w:r>
+      <w:r>
+        <w:rPr>
+          <w:rtl w:val="0"/>
+        </w:rPr>
+      </w:r>
+    </w:p>
+    <w:p>
+      <w:pPr>
+        <w:rPr/>
+      </w:pPr>
+      <w:r>
+        <w:rPr/>
+        <w:drawing>
+          <wp:inline distB="114300" distT="114300" distL="114300" distR="114300">
+            <wp:extent cx="5731200" cy="3454400"/>
+            <wp:effectExtent b="0" l="0" r="0" t="0"/>
+            <wp:docPr id="13" name="image21.png"/>
+            <a:graphic>
+              <a:graphicData uri="http://schemas.openxmlformats.org/drawingml/2006/picture">
+                <pic:pic>
+                  <pic:nvPicPr>
+                    <pic:cNvPr id="0" name="image21.png"/>
+                    <pic:cNvPicPr preferRelativeResize="0"/>
+                  </pic:nvPicPr>
+                  <pic:blipFill>
+                    <a:blip r:embed="rId31"/>
+                    <a:srcRect b="0" l="0" r="0" t="0"/>
+                    <a:stretch>
+                      <a:fillRect/>
+                    </a:stretch>
+                  </pic:blipFill>
+                  <pic:spPr>
+                    <a:xfrm>
+                      <a:off x="0" y="0"/>
+                      <a:ext cx="5731200" cy="3454400"/>
+                    </a:xfrm>
+                    <a:prstGeom prst="rect"/>
+                    <a:ln/>
+                  </pic:spPr>
+                </pic:pic>
+              </a:graphicData>
+            </a:graphic>
+          </wp:inline>
+        </w:drawing>
+      </w:r>
+      <w:r>
+        <w:rPr>
+          <w:rtl w:val="0"/>
+        </w:rPr>
+      </w:r>
+    </w:p>
+    <w:p>
+      <w:pPr>
+        <w:rPr/>
+      </w:pPr>
+      <w:r>
+        <w:rPr>
+          <w:rtl w:val="0"/>
+        </w:rPr>
+      </w:r>
+    </w:p>
+    <w:p>
+      <w:pPr>
+        <w:rPr/>
+      </w:pPr>
+      <w:r>
+        <w:rPr>
+          <w:rtl w:val="0"/>
+        </w:rPr>
+      </w:r>
+    </w:p>
+    <w:p>
+      <w:pPr>
+        <w:rPr/>
+      </w:pPr>
+      <w:r>
+        <w:rPr>
+          <w:rtl w:val="0"/>
+        </w:rPr>
+      </w:r>
+    </w:p>
+    <w:p>
+      <w:pPr>
+        <w:rPr/>
+      </w:pPr>
+      <w:r>
+        <w:rPr>
+          <w:rtl w:val="0"/>
+        </w:rPr>
+      </w:r>
+    </w:p>
+    <w:p>
+      <w:pPr>
+        <w:rPr/>
+      </w:pPr>
+      <w:r>
+        <w:rPr>
+          <w:rtl w:val="0"/>
+        </w:rPr>
+      </w:r>
+    </w:p>
+    <w:p>
+      <w:pPr>
+        <w:rPr/>
+      </w:pPr>
+      <w:r>
+        <w:rPr>
+          <w:rtl w:val="0"/>
+        </w:rPr>
+      </w:r>
+    </w:p>
+    <w:p>
+      <w:pPr>
+        <w:rPr/>
+      </w:pPr>
+      <w:r>
+        <w:rPr>
+          <w:rtl w:val="0"/>
+        </w:rPr>
+      </w:r>
+    </w:p>
+    <w:p>
+      <w:pPr>
+        <w:rPr/>
+      </w:pPr>
+      <w:r>
         <w:rPr>
           <w:rtl w:val="0"/>
         </w:rPr>
@@ -1741,6 +2102,296 @@
         <w:rPr/>
       </w:pPr>
       <w:r>
+        <w:rPr/>
+        <w:drawing>
+          <wp:inline distB="114300" distT="114300" distL="114300" distR="114300">
+            <wp:extent cx="5731200" cy="1574800"/>
+            <wp:effectExtent b="0" l="0" r="0" t="0"/>
+            <wp:docPr id="8" name="image5.png"/>
+            <a:graphic>
+              <a:graphicData uri="http://schemas.openxmlformats.org/drawingml/2006/picture">
+                <pic:pic>
+                  <pic:nvPicPr>
+                    <pic:cNvPr id="0" name="image5.png"/>
+                    <pic:cNvPicPr preferRelativeResize="0"/>
+                  </pic:nvPicPr>
+                  <pic:blipFill>
+                    <a:blip r:embed="rId32"/>
+                    <a:srcRect b="0" l="0" r="0" t="0"/>
+                    <a:stretch>
+                      <a:fillRect/>
+                    </a:stretch>
+                  </pic:blipFill>
+                  <pic:spPr>
+                    <a:xfrm>
+                      <a:off x="0" y="0"/>
+                      <a:ext cx="5731200" cy="1574800"/>
+                    </a:xfrm>
+                    <a:prstGeom prst="rect"/>
+                    <a:ln/>
+                  </pic:spPr>
+                </pic:pic>
+              </a:graphicData>
+            </a:graphic>
+          </wp:inline>
+        </w:drawing>
+      </w:r>
+      <w:r>
+        <w:rPr>
+          <w:rtl w:val="0"/>
+        </w:rPr>
+      </w:r>
+    </w:p>
+    <w:p>
+      <w:pPr>
+        <w:rPr/>
+      </w:pPr>
+      <w:r>
+        <w:rPr/>
+        <w:drawing>
+          <wp:inline distB="114300" distT="114300" distL="114300" distR="114300">
+            <wp:extent cx="5731200" cy="1587500"/>
+            <wp:effectExtent b="0" l="0" r="0" t="0"/>
+            <wp:docPr id="19" name="image7.png"/>
+            <a:graphic>
+              <a:graphicData uri="http://schemas.openxmlformats.org/drawingml/2006/picture">
+                <pic:pic>
+                  <pic:nvPicPr>
+                    <pic:cNvPr id="0" name="image7.png"/>
+                    <pic:cNvPicPr preferRelativeResize="0"/>
+                  </pic:nvPicPr>
+                  <pic:blipFill>
+                    <a:blip r:embed="rId33"/>
+                    <a:srcRect b="0" l="0" r="0" t="0"/>
+                    <a:stretch>
+                      <a:fillRect/>
+                    </a:stretch>
+                  </pic:blipFill>
+                  <pic:spPr>
+                    <a:xfrm>
+                      <a:off x="0" y="0"/>
+                      <a:ext cx="5731200" cy="1587500"/>
+                    </a:xfrm>
+                    <a:prstGeom prst="rect"/>
+                    <a:ln/>
+                  </pic:spPr>
+                </pic:pic>
+              </a:graphicData>
+            </a:graphic>
+          </wp:inline>
+        </w:drawing>
+      </w:r>
+      <w:r>
+        <w:rPr>
+          <w:rtl w:val="0"/>
+        </w:rPr>
+      </w:r>
+    </w:p>
+    <w:p>
+      <w:pPr>
+        <w:rPr/>
+      </w:pPr>
+      <w:r>
+        <w:rPr/>
+        <w:drawing>
+          <wp:inline distB="114300" distT="114300" distL="114300" distR="114300">
+            <wp:extent cx="5731200" cy="1587500"/>
+            <wp:effectExtent b="0" l="0" r="0" t="0"/>
+            <wp:docPr id="11" name="image14.png"/>
+            <a:graphic>
+              <a:graphicData uri="http://schemas.openxmlformats.org/drawingml/2006/picture">
+                <pic:pic>
+                  <pic:nvPicPr>
+                    <pic:cNvPr id="0" name="image14.png"/>
+                    <pic:cNvPicPr preferRelativeResize="0"/>
+                  </pic:nvPicPr>
+                  <pic:blipFill>
+                    <a:blip r:embed="rId34"/>
+                    <a:srcRect b="0" l="0" r="0" t="0"/>
+                    <a:stretch>
+                      <a:fillRect/>
+                    </a:stretch>
+                  </pic:blipFill>
+                  <pic:spPr>
+                    <a:xfrm>
+                      <a:off x="0" y="0"/>
+                      <a:ext cx="5731200" cy="1587500"/>
+                    </a:xfrm>
+                    <a:prstGeom prst="rect"/>
+                    <a:ln/>
+                  </pic:spPr>
+                </pic:pic>
+              </a:graphicData>
+            </a:graphic>
+          </wp:inline>
+        </w:drawing>
+      </w:r>
+      <w:r>
+        <w:rPr>
+          <w:rtl w:val="0"/>
+        </w:rPr>
+      </w:r>
+    </w:p>
+    <w:p>
+      <w:pPr>
+        <w:rPr/>
+      </w:pPr>
+      <w:r>
+        <w:rPr/>
+        <w:drawing>
+          <wp:inline distB="114300" distT="114300" distL="114300" distR="114300">
+            <wp:extent cx="5731200" cy="1574800"/>
+            <wp:effectExtent b="0" l="0" r="0" t="0"/>
+            <wp:docPr id="15" name="image8.png"/>
+            <a:graphic>
+              <a:graphicData uri="http://schemas.openxmlformats.org/drawingml/2006/picture">
+                <pic:pic>
+                  <pic:nvPicPr>
+                    <pic:cNvPr id="0" name="image8.png"/>
+                    <pic:cNvPicPr preferRelativeResize="0"/>
+                  </pic:nvPicPr>
+                  <pic:blipFill>
+                    <a:blip r:embed="rId35"/>
+                    <a:srcRect b="0" l="0" r="0" t="0"/>
+                    <a:stretch>
+                      <a:fillRect/>
+                    </a:stretch>
+                  </pic:blipFill>
+                  <pic:spPr>
+                    <a:xfrm>
+                      <a:off x="0" y="0"/>
+                      <a:ext cx="5731200" cy="1574800"/>
+                    </a:xfrm>
+                    <a:prstGeom prst="rect"/>
+                    <a:ln/>
+                  </pic:spPr>
+                </pic:pic>
+              </a:graphicData>
+            </a:graphic>
+          </wp:inline>
+        </w:drawing>
+      </w:r>
+      <w:r>
+        <w:rPr>
+          <w:rtl w:val="0"/>
+        </w:rPr>
+      </w:r>
+    </w:p>
+    <w:p>
+      <w:pPr>
+        <w:rPr/>
+      </w:pPr>
+      <w:r>
+        <w:rPr>
+          <w:rtl w:val="0"/>
+        </w:rPr>
+      </w:r>
+    </w:p>
+    <w:p>
+      <w:pPr>
+        <w:rPr/>
+      </w:pPr>
+      <w:r>
+        <w:rPr>
+          <w:rtl w:val="0"/>
+        </w:rPr>
+      </w:r>
+    </w:p>
+    <w:p>
+      <w:pPr>
+        <w:rPr/>
+      </w:pPr>
+      <w:r>
+        <w:rPr>
+          <w:rtl w:val="0"/>
+        </w:rPr>
+      </w:r>
+    </w:p>
+    <w:p>
+      <w:pPr>
+        <w:rPr/>
+      </w:pPr>
+      <w:r>
+        <w:rPr>
+          <w:rtl w:val="0"/>
+        </w:rPr>
+      </w:r>
+    </w:p>
+    <w:p>
+      <w:pPr>
+        <w:rPr/>
+      </w:pPr>
+      <w:r>
+        <w:rPr>
+          <w:rtl w:val="0"/>
+        </w:rPr>
+      </w:r>
+    </w:p>
+    <w:p>
+      <w:pPr>
+        <w:rPr/>
+      </w:pPr>
+      <w:r>
+        <w:rPr>
+          <w:rtl w:val="0"/>
+        </w:rPr>
+      </w:r>
+    </w:p>
+    <w:p>
+      <w:pPr>
+        <w:rPr/>
+      </w:pPr>
+      <w:r>
+        <w:rPr>
+          <w:rtl w:val="0"/>
+        </w:rPr>
+      </w:r>
+    </w:p>
+    <w:p>
+      <w:pPr>
+        <w:rPr/>
+      </w:pPr>
+      <w:r>
+        <w:rPr>
+          <w:rtl w:val="0"/>
+        </w:rPr>
+      </w:r>
+    </w:p>
+    <w:p>
+      <w:pPr>
+        <w:rPr/>
+      </w:pPr>
+      <w:r>
+        <w:rPr>
+          <w:rtl w:val="0"/>
+        </w:rPr>
+      </w:r>
+    </w:p>
+    <w:p>
+      <w:pPr>
+        <w:rPr/>
+      </w:pPr>
+      <w:r>
+        <w:rPr>
+          <w:rtl w:val="0"/>
+        </w:rPr>
+      </w:r>
+    </w:p>
+    <w:p>
+      <w:pPr>
+        <w:rPr/>
+      </w:pPr>
+      <w:r>
+        <w:rPr>
+          <w:rtl w:val="0"/>
+        </w:rPr>
+      </w:r>
+    </w:p>
+    <w:p>
+      <w:pPr>
+        <w:rPr/>
+      </w:pPr>
+      <w:r>
         <w:rPr>
           <w:rtl w:val="0"/>
         </w:rPr>
@@ -1752,6 +2403,51 @@
         <w:rPr/>
       </w:pPr>
       <w:r>
+        <w:rPr/>
+        <w:drawing>
+          <wp:inline distB="114300" distT="114300" distL="114300" distR="114300">
+            <wp:extent cx="5731200" cy="3479800"/>
+            <wp:effectExtent b="0" l="0" r="0" t="0"/>
+            <wp:docPr id="34" name="image38.png"/>
+            <a:graphic>
+              <a:graphicData uri="http://schemas.openxmlformats.org/drawingml/2006/picture">
+                <pic:pic>
+                  <pic:nvPicPr>
+                    <pic:cNvPr id="0" name="image38.png"/>
+                    <pic:cNvPicPr preferRelativeResize="0"/>
+                  </pic:nvPicPr>
+                  <pic:blipFill>
+                    <a:blip r:embed="rId36"/>
+                    <a:srcRect b="0" l="0" r="0" t="0"/>
+                    <a:stretch>
+                      <a:fillRect/>
+                    </a:stretch>
+                  </pic:blipFill>
+                  <pic:spPr>
+                    <a:xfrm>
+                      <a:off x="0" y="0"/>
+                      <a:ext cx="5731200" cy="3479800"/>
+                    </a:xfrm>
+                    <a:prstGeom prst="rect"/>
+                    <a:ln/>
+                  </pic:spPr>
+                </pic:pic>
+              </a:graphicData>
+            </a:graphic>
+          </wp:inline>
+        </w:drawing>
+      </w:r>
+      <w:r>
+        <w:rPr>
+          <w:rtl w:val="0"/>
+        </w:rPr>
+      </w:r>
+    </w:p>
+    <w:p>
+      <w:pPr>
+        <w:rPr/>
+      </w:pPr>
+      <w:r>
         <w:rPr>
           <w:rtl w:val="0"/>
         </w:rPr>
@@ -1763,85 +2459,721 @@
         <w:rPr/>
       </w:pPr>
       <w:r>
-        <w:rPr>
-          <w:rtl w:val="0"/>
-        </w:rPr>
-        <w:t xml:space="preserve">7e)Also check the correlation between (minimum – maximum) (i.e. range) vs. realized volatitliy of target.</w:t>
-      </w:r>
-    </w:p>
-    <w:p>
-      <w:pPr>
-        <w:rPr/>
-      </w:pPr>
-      <w:r>
-        <w:rPr>
-          <w:rtl w:val="0"/>
-        </w:rPr>
-        <w:t xml:space="preserve">7f) Also check if average of bid_price1 in t2 minus bid_ price1 in t1 within a time_id is correlated with target. Check the same for ask_price1</w:t>
-      </w:r>
-    </w:p>
-    <w:p>
-      <w:pPr>
-        <w:rPr/>
-      </w:pPr>
-      <w:r>
-        <w:rPr>
-          <w:rtl w:val="0"/>
-        </w:rPr>
-      </w:r>
-    </w:p>
-    <w:p>
-      <w:pPr>
-        <w:rPr/>
-      </w:pPr>
-      <w:r>
-        <w:rPr>
-          <w:rtl w:val="0"/>
-        </w:rPr>
-      </w:r>
-    </w:p>
-    <w:p>
-      <w:pPr>
-        <w:rPr/>
-      </w:pPr>
-      <w:r>
-        <w:rPr>
-          <w:rtl w:val="0"/>
-        </w:rPr>
-        <w:t xml:space="preserve">7g) calculate correlation between bid_price1 and ask_price1 in a time_id (positive correlation leads to a larger/smaller wap’s numerator) then check correlation with target realized voaltitlity.</w:t>
-      </w:r>
-    </w:p>
-    <w:p>
-      <w:pPr>
-        <w:rPr/>
-      </w:pPr>
-      <w:r>
-        <w:rPr>
-          <w:rtl w:val="0"/>
-        </w:rPr>
-        <w:t xml:space="preserve">7h) calculate correlation between bid_size1 and ask_size1 in a time_id (positive correlation leads to a larger/smaller wap’s denominator)</w:t>
-      </w:r>
-    </w:p>
-    <w:p>
-      <w:pPr>
-        <w:rPr/>
-      </w:pPr>
-      <w:r>
-        <w:rPr>
-          <w:rtl w:val="0"/>
-        </w:rPr>
-        <w:t xml:space="preserve">7i) Calculate pairs of correlation between a time series in this list [bid_price1, ask_price1] and this list [bid_size1, ask_size1] in a time_id (negative correlation leads to a larger/smaller wap) i.e. corr(bid_price1, ask_size1), corr(bid_price1, bid_size1), corr(ask_price1, bid_size1), corr(ask_price1, bid_size1)</w:t>
-      </w:r>
-    </w:p>
-    <w:p>
-      <w:pPr>
-        <w:rPr/>
-      </w:pPr>
-      <w:r>
-        <w:rPr>
-          <w:rtl w:val="0"/>
-        </w:rPr>
-        <w:t xml:space="preserve">7i) Do the above for bid/ask_price2, bid/ask_size2 as well.</w:t>
+        <w:rPr/>
+        <w:drawing>
+          <wp:inline distB="114300" distT="114300" distL="114300" distR="114300">
+            <wp:extent cx="5731200" cy="3492500"/>
+            <wp:effectExtent b="0" l="0" r="0" t="0"/>
+            <wp:docPr id="2" name="image28.png"/>
+            <a:graphic>
+              <a:graphicData uri="http://schemas.openxmlformats.org/drawingml/2006/picture">
+                <pic:pic>
+                  <pic:nvPicPr>
+                    <pic:cNvPr id="0" name="image28.png"/>
+                    <pic:cNvPicPr preferRelativeResize="0"/>
+                  </pic:nvPicPr>
+                  <pic:blipFill>
+                    <a:blip r:embed="rId37"/>
+                    <a:srcRect b="0" l="0" r="0" t="0"/>
+                    <a:stretch>
+                      <a:fillRect/>
+                    </a:stretch>
+                  </pic:blipFill>
+                  <pic:spPr>
+                    <a:xfrm>
+                      <a:off x="0" y="0"/>
+                      <a:ext cx="5731200" cy="3492500"/>
+                    </a:xfrm>
+                    <a:prstGeom prst="rect"/>
+                    <a:ln/>
+                  </pic:spPr>
+                </pic:pic>
+              </a:graphicData>
+            </a:graphic>
+          </wp:inline>
+        </w:drawing>
+      </w:r>
+      <w:r>
+        <w:rPr>
+          <w:rtl w:val="0"/>
+        </w:rPr>
+      </w:r>
+    </w:p>
+    <w:p>
+      <w:pPr>
+        <w:rPr>
+          <w:color w:val="ff0000"/>
+        </w:rPr>
+      </w:pPr>
+      <w:r>
+        <w:rPr>
+          <w:color w:val="ff0000"/>
+          <w:rtl w:val="0"/>
+        </w:rPr>
+        <w:t xml:space="preserve">7e)Also check the correlation between (minimum – maximum) (i.e. range) vs. realized volatitliy of target. WHAT??</w:t>
+      </w:r>
+    </w:p>
+    <w:p>
+      <w:pPr>
+        <w:rPr/>
+      </w:pPr>
+      <w:r>
+        <w:rPr>
+          <w:rtl w:val="0"/>
+        </w:rPr>
+      </w:r>
+    </w:p>
+    <w:p>
+      <w:pPr>
+        <w:rPr/>
+      </w:pPr>
+      <w:r>
+        <w:rPr>
+          <w:rtl w:val="0"/>
+        </w:rPr>
+      </w:r>
+    </w:p>
+    <w:p>
+      <w:pPr>
+        <w:rPr/>
+      </w:pPr>
+      <w:r>
+        <w:rPr>
+          <w:rtl w:val="0"/>
+        </w:rPr>
+        <w:t xml:space="preserve">7f) Also check if the </w:t>
+      </w:r>
+      <w:r>
+        <w:rPr>
+          <w:strike w:val="1"/>
+          <w:rtl w:val="0"/>
+        </w:rPr>
+        <w:t xml:space="preserve">average</w:t>
+      </w:r>
+      <w:r>
+        <w:rPr>
+          <w:rtl w:val="0"/>
+        </w:rPr>
+        <w:t xml:space="preserve"> sum of absolute bid_price1 in t2 minus bid_ price1 in t1 within a time_id is correlated with target. Check the same for ask_price1. Sum of absolute differences is better than average because price changes are too small and there are 600 seconds in a bucket so average values will be too small. </w:t>
+      </w:r>
+    </w:p>
+    <w:p>
+      <w:pPr>
+        <w:rPr/>
+      </w:pPr>
+      <w:r>
+        <w:rPr>
+          <w:rtl w:val="0"/>
+        </w:rPr>
+      </w:r>
+    </w:p>
+    <w:p>
+      <w:pPr>
+        <w:rPr/>
+      </w:pPr>
+      <w:r>
+        <w:rPr/>
+        <w:drawing>
+          <wp:inline distB="114300" distT="114300" distL="114300" distR="114300">
+            <wp:extent cx="5731200" cy="3467100"/>
+            <wp:effectExtent b="0" l="0" r="0" t="0"/>
+            <wp:docPr id="3" name="image23.png"/>
+            <a:graphic>
+              <a:graphicData uri="http://schemas.openxmlformats.org/drawingml/2006/picture">
+                <pic:pic>
+                  <pic:nvPicPr>
+                    <pic:cNvPr id="0" name="image23.png"/>
+                    <pic:cNvPicPr preferRelativeResize="0"/>
+                  </pic:nvPicPr>
+                  <pic:blipFill>
+                    <a:blip r:embed="rId38"/>
+                    <a:srcRect b="0" l="0" r="0" t="0"/>
+                    <a:stretch>
+                      <a:fillRect/>
+                    </a:stretch>
+                  </pic:blipFill>
+                  <pic:spPr>
+                    <a:xfrm>
+                      <a:off x="0" y="0"/>
+                      <a:ext cx="5731200" cy="3467100"/>
+                    </a:xfrm>
+                    <a:prstGeom prst="rect"/>
+                    <a:ln/>
+                  </pic:spPr>
+                </pic:pic>
+              </a:graphicData>
+            </a:graphic>
+          </wp:inline>
+        </w:drawing>
+      </w:r>
+      <w:r>
+        <w:rPr>
+          <w:rtl w:val="0"/>
+        </w:rPr>
+      </w:r>
+    </w:p>
+    <w:p>
+      <w:pPr>
+        <w:rPr/>
+      </w:pPr>
+      <w:r>
+        <w:rPr>
+          <w:rtl w:val="0"/>
+        </w:rPr>
+      </w:r>
+    </w:p>
+    <w:p>
+      <w:pPr>
+        <w:rPr/>
+      </w:pPr>
+      <w:r>
+        <w:rPr/>
+        <w:drawing>
+          <wp:inline distB="114300" distT="114300" distL="114300" distR="114300">
+            <wp:extent cx="5731200" cy="3479800"/>
+            <wp:effectExtent b="0" l="0" r="0" t="0"/>
+            <wp:docPr id="1" name="image25.png"/>
+            <a:graphic>
+              <a:graphicData uri="http://schemas.openxmlformats.org/drawingml/2006/picture">
+                <pic:pic>
+                  <pic:nvPicPr>
+                    <pic:cNvPr id="0" name="image25.png"/>
+                    <pic:cNvPicPr preferRelativeResize="0"/>
+                  </pic:nvPicPr>
+                  <pic:blipFill>
+                    <a:blip r:embed="rId39"/>
+                    <a:srcRect b="0" l="0" r="0" t="0"/>
+                    <a:stretch>
+                      <a:fillRect/>
+                    </a:stretch>
+                  </pic:blipFill>
+                  <pic:spPr>
+                    <a:xfrm>
+                      <a:off x="0" y="0"/>
+                      <a:ext cx="5731200" cy="3479800"/>
+                    </a:xfrm>
+                    <a:prstGeom prst="rect"/>
+                    <a:ln/>
+                  </pic:spPr>
+                </pic:pic>
+              </a:graphicData>
+            </a:graphic>
+          </wp:inline>
+        </w:drawing>
+      </w:r>
+      <w:r>
+        <w:rPr>
+          <w:rtl w:val="0"/>
+        </w:rPr>
+      </w:r>
+    </w:p>
+    <w:p>
+      <w:pPr>
+        <w:rPr/>
+      </w:pPr>
+      <w:r>
+        <w:rPr>
+          <w:rtl w:val="0"/>
+        </w:rPr>
+        <w:t xml:space="preserve"> </w:t>
+      </w:r>
+    </w:p>
+    <w:p>
+      <w:pPr>
+        <w:rPr>
+          <w:color w:val="9900ff"/>
+        </w:rPr>
+      </w:pPr>
+      <w:r>
+        <w:rPr>
+          <w:rtl w:val="0"/>
+        </w:rPr>
+        <w:t xml:space="preserve">7g) calculate correlation between bid_price1 and ask_price1 in a time_id (positive correlation leads to a larger/smaller wap’s numerator) then check correlation with target realized voaltitlity.  </w:t>
+      </w:r>
+      <w:r>
+        <w:rPr>
+          <w:color w:val="9900ff"/>
+          <w:rtl w:val="0"/>
+        </w:rPr>
+        <w:t xml:space="preserve">This code is done by Kartik already??</w:t>
+      </w:r>
+    </w:p>
+    <w:p>
+      <w:pPr>
+        <w:rPr/>
+      </w:pPr>
+      <w:r>
+        <w:rPr>
+          <w:rtl w:val="0"/>
+        </w:rPr>
+        <w:t xml:space="preserve">7h) calculate correlation between bid_size1 and ask_size1 in a time_id (positive correlation leads to a larger/smaller wap’s denominator) </w:t>
+      </w:r>
+      <w:r>
+        <w:rPr>
+          <w:color w:val="9900ff"/>
+          <w:rtl w:val="0"/>
+        </w:rPr>
+        <w:t xml:space="preserve">This code is done by Kartik already??</w:t>
+      </w:r>
+      <w:r>
+        <w:rPr>
+          <w:rtl w:val="0"/>
+        </w:rPr>
+      </w:r>
+    </w:p>
+    <w:p>
+      <w:pPr>
+        <w:rPr/>
+      </w:pPr>
+      <w:r>
+        <w:rPr>
+          <w:rtl w:val="0"/>
+        </w:rPr>
+        <w:t xml:space="preserve">7i) Calculate pairs of correlation between a time series in this list [bid_price1, ask_price1] and this list [bid_size1, ask_size1] in a time_id (negative correlation leads to a larger/smaller wap) i.e. corr(bid_price1, ask_size1), corr(bid_price1, bid_size1), corr(ask_price1, bid_size1), corr(ask_price1, bid_size1) </w:t>
+      </w:r>
+      <w:r>
+        <w:rPr>
+          <w:color w:val="9900ff"/>
+          <w:rtl w:val="0"/>
+        </w:rPr>
+        <w:t xml:space="preserve">This code is done by Kartik already??</w:t>
+      </w:r>
+      <w:r>
+        <w:rPr>
+          <w:rtl w:val="0"/>
+        </w:rPr>
+      </w:r>
+    </w:p>
+    <w:p>
+      <w:pPr>
+        <w:rPr/>
+      </w:pPr>
+      <w:r>
+        <w:rPr>
+          <w:rtl w:val="0"/>
+        </w:rPr>
+      </w:r>
+    </w:p>
+    <w:p>
+      <w:pPr>
+        <w:rPr/>
+      </w:pPr>
+      <w:r>
+        <w:rPr>
+          <w:rtl w:val="0"/>
+        </w:rPr>
+      </w:r>
+    </w:p>
+    <w:p>
+      <w:pPr>
+        <w:rPr/>
+      </w:pPr>
+      <w:r>
+        <w:rPr>
+          <w:rtl w:val="0"/>
+        </w:rPr>
+      </w:r>
+    </w:p>
+    <w:p>
+      <w:pPr>
+        <w:rPr/>
+      </w:pPr>
+      <w:r>
+        <w:rPr>
+          <w:rtl w:val="0"/>
+        </w:rPr>
+        <w:t xml:space="preserve">7j) Do the above for bid/ask_price2, bid/ask_size2 as well.</w:t>
+      </w:r>
+    </w:p>
+    <w:p>
+      <w:pPr>
+        <w:rPr/>
+      </w:pPr>
+      <w:r>
+        <w:rPr>
+          <w:rtl w:val="0"/>
+        </w:rPr>
+      </w:r>
+    </w:p>
+    <w:p>
+      <w:pPr>
+        <w:rPr/>
+      </w:pPr>
+      <w:r>
+        <w:rPr/>
+        <w:drawing>
+          <wp:inline distB="114300" distT="114300" distL="114300" distR="114300">
+            <wp:extent cx="5731200" cy="3454400"/>
+            <wp:effectExtent b="0" l="0" r="0" t="0"/>
+            <wp:docPr id="37" name="image41.png"/>
+            <a:graphic>
+              <a:graphicData uri="http://schemas.openxmlformats.org/drawingml/2006/picture">
+                <pic:pic>
+                  <pic:nvPicPr>
+                    <pic:cNvPr id="0" name="image41.png"/>
+                    <pic:cNvPicPr preferRelativeResize="0"/>
+                  </pic:nvPicPr>
+                  <pic:blipFill>
+                    <a:blip r:embed="rId40"/>
+                    <a:srcRect b="0" l="0" r="0" t="0"/>
+                    <a:stretch>
+                      <a:fillRect/>
+                    </a:stretch>
+                  </pic:blipFill>
+                  <pic:spPr>
+                    <a:xfrm>
+                      <a:off x="0" y="0"/>
+                      <a:ext cx="5731200" cy="3454400"/>
+                    </a:xfrm>
+                    <a:prstGeom prst="rect"/>
+                    <a:ln/>
+                  </pic:spPr>
+                </pic:pic>
+              </a:graphicData>
+            </a:graphic>
+          </wp:inline>
+        </w:drawing>
+      </w:r>
+      <w:r>
+        <w:rPr>
+          <w:rtl w:val="0"/>
+        </w:rPr>
+      </w:r>
+    </w:p>
+    <w:p>
+      <w:pPr>
+        <w:rPr/>
+      </w:pPr>
+      <w:r>
+        <w:rPr/>
+        <w:drawing>
+          <wp:inline distB="114300" distT="114300" distL="114300" distR="114300">
+            <wp:extent cx="5731200" cy="3467100"/>
+            <wp:effectExtent b="0" l="0" r="0" t="0"/>
+            <wp:docPr id="33" name="image37.png"/>
+            <a:graphic>
+              <a:graphicData uri="http://schemas.openxmlformats.org/drawingml/2006/picture">
+                <pic:pic>
+                  <pic:nvPicPr>
+                    <pic:cNvPr id="0" name="image37.png"/>
+                    <pic:cNvPicPr preferRelativeResize="0"/>
+                  </pic:nvPicPr>
+                  <pic:blipFill>
+                    <a:blip r:embed="rId41"/>
+                    <a:srcRect b="0" l="0" r="0" t="0"/>
+                    <a:stretch>
+                      <a:fillRect/>
+                    </a:stretch>
+                  </pic:blipFill>
+                  <pic:spPr>
+                    <a:xfrm>
+                      <a:off x="0" y="0"/>
+                      <a:ext cx="5731200" cy="3467100"/>
+                    </a:xfrm>
+                    <a:prstGeom prst="rect"/>
+                    <a:ln/>
+                  </pic:spPr>
+                </pic:pic>
+              </a:graphicData>
+            </a:graphic>
+          </wp:inline>
+        </w:drawing>
+      </w:r>
+      <w:r>
+        <w:rPr>
+          <w:rtl w:val="0"/>
+        </w:rPr>
+      </w:r>
+    </w:p>
+    <w:p>
+      <w:pPr>
+        <w:rPr/>
+      </w:pPr>
+      <w:r>
+        <w:rPr/>
+        <w:drawing>
+          <wp:inline distB="114300" distT="114300" distL="114300" distR="114300">
+            <wp:extent cx="5731200" cy="3479800"/>
+            <wp:effectExtent b="0" l="0" r="0" t="0"/>
+            <wp:docPr id="32" name="image39.png"/>
+            <a:graphic>
+              <a:graphicData uri="http://schemas.openxmlformats.org/drawingml/2006/picture">
+                <pic:pic>
+                  <pic:nvPicPr>
+                    <pic:cNvPr id="0" name="image39.png"/>
+                    <pic:cNvPicPr preferRelativeResize="0"/>
+                  </pic:nvPicPr>
+                  <pic:blipFill>
+                    <a:blip r:embed="rId42"/>
+                    <a:srcRect b="0" l="0" r="0" t="0"/>
+                    <a:stretch>
+                      <a:fillRect/>
+                    </a:stretch>
+                  </pic:blipFill>
+                  <pic:spPr>
+                    <a:xfrm>
+                      <a:off x="0" y="0"/>
+                      <a:ext cx="5731200" cy="3479800"/>
+                    </a:xfrm>
+                    <a:prstGeom prst="rect"/>
+                    <a:ln/>
+                  </pic:spPr>
+                </pic:pic>
+              </a:graphicData>
+            </a:graphic>
+          </wp:inline>
+        </w:drawing>
+      </w:r>
+      <w:r>
+        <w:rPr>
+          <w:rtl w:val="0"/>
+        </w:rPr>
+      </w:r>
+    </w:p>
+    <w:p>
+      <w:pPr>
+        <w:rPr/>
+      </w:pPr>
+      <w:r>
+        <w:rPr/>
+        <w:drawing>
+          <wp:inline distB="114300" distT="114300" distL="114300" distR="114300">
+            <wp:extent cx="5731200" cy="3479800"/>
+            <wp:effectExtent b="0" l="0" r="0" t="0"/>
+            <wp:docPr id="31" name="image35.png"/>
+            <a:graphic>
+              <a:graphicData uri="http://schemas.openxmlformats.org/drawingml/2006/picture">
+                <pic:pic>
+                  <pic:nvPicPr>
+                    <pic:cNvPr id="0" name="image35.png"/>
+                    <pic:cNvPicPr preferRelativeResize="0"/>
+                  </pic:nvPicPr>
+                  <pic:blipFill>
+                    <a:blip r:embed="rId43"/>
+                    <a:srcRect b="0" l="0" r="0" t="0"/>
+                    <a:stretch>
+                      <a:fillRect/>
+                    </a:stretch>
+                  </pic:blipFill>
+                  <pic:spPr>
+                    <a:xfrm>
+                      <a:off x="0" y="0"/>
+                      <a:ext cx="5731200" cy="3479800"/>
+                    </a:xfrm>
+                    <a:prstGeom prst="rect"/>
+                    <a:ln/>
+                  </pic:spPr>
+                </pic:pic>
+              </a:graphicData>
+            </a:graphic>
+          </wp:inline>
+        </w:drawing>
+      </w:r>
+      <w:r>
+        <w:rPr>
+          <w:rtl w:val="0"/>
+        </w:rPr>
+      </w:r>
+    </w:p>
+    <w:p>
+      <w:pPr>
+        <w:rPr/>
+      </w:pPr>
+      <w:r>
+        <w:rPr/>
+        <w:drawing>
+          <wp:inline distB="114300" distT="114300" distL="114300" distR="114300">
+            <wp:extent cx="5731200" cy="3505200"/>
+            <wp:effectExtent b="0" l="0" r="0" t="0"/>
+            <wp:docPr id="14" name="image30.png"/>
+            <a:graphic>
+              <a:graphicData uri="http://schemas.openxmlformats.org/drawingml/2006/picture">
+                <pic:pic>
+                  <pic:nvPicPr>
+                    <pic:cNvPr id="0" name="image30.png"/>
+                    <pic:cNvPicPr preferRelativeResize="0"/>
+                  </pic:nvPicPr>
+                  <pic:blipFill>
+                    <a:blip r:embed="rId44"/>
+                    <a:srcRect b="0" l="0" r="0" t="0"/>
+                    <a:stretch>
+                      <a:fillRect/>
+                    </a:stretch>
+                  </pic:blipFill>
+                  <pic:spPr>
+                    <a:xfrm>
+                      <a:off x="0" y="0"/>
+                      <a:ext cx="5731200" cy="3505200"/>
+                    </a:xfrm>
+                    <a:prstGeom prst="rect"/>
+                    <a:ln/>
+                  </pic:spPr>
+                </pic:pic>
+              </a:graphicData>
+            </a:graphic>
+          </wp:inline>
+        </w:drawing>
+      </w:r>
+      <w:r>
+        <w:rPr>
+          <w:rtl w:val="0"/>
+        </w:rPr>
+      </w:r>
+    </w:p>
+    <w:p>
+      <w:pPr>
+        <w:rPr/>
+      </w:pPr>
+      <w:r>
+        <w:rPr/>
+        <w:drawing>
+          <wp:inline distB="114300" distT="114300" distL="114300" distR="114300">
+            <wp:extent cx="5731200" cy="3479800"/>
+            <wp:effectExtent b="0" l="0" r="0" t="0"/>
+            <wp:docPr id="41" name="image40.png"/>
+            <a:graphic>
+              <a:graphicData uri="http://schemas.openxmlformats.org/drawingml/2006/picture">
+                <pic:pic>
+                  <pic:nvPicPr>
+                    <pic:cNvPr id="0" name="image40.png"/>
+                    <pic:cNvPicPr preferRelativeResize="0"/>
+                  </pic:nvPicPr>
+                  <pic:blipFill>
+                    <a:blip r:embed="rId45"/>
+                    <a:srcRect b="0" l="0" r="0" t="0"/>
+                    <a:stretch>
+                      <a:fillRect/>
+                    </a:stretch>
+                  </pic:blipFill>
+                  <pic:spPr>
+                    <a:xfrm>
+                      <a:off x="0" y="0"/>
+                      <a:ext cx="5731200" cy="3479800"/>
+                    </a:xfrm>
+                    <a:prstGeom prst="rect"/>
+                    <a:ln/>
+                  </pic:spPr>
+                </pic:pic>
+              </a:graphicData>
+            </a:graphic>
+          </wp:inline>
+        </w:drawing>
+      </w:r>
+      <w:r>
+        <w:rPr>
+          <w:rtl w:val="0"/>
+        </w:rPr>
+      </w:r>
+    </w:p>
+    <w:p>
+      <w:pPr>
+        <w:rPr/>
+      </w:pPr>
+      <w:r>
+        <w:rPr/>
+        <w:drawing>
+          <wp:inline distB="114300" distT="114300" distL="114300" distR="114300">
+            <wp:extent cx="5731200" cy="3492500"/>
+            <wp:effectExtent b="0" l="0" r="0" t="0"/>
+            <wp:docPr id="35" name="image36.png"/>
+            <a:graphic>
+              <a:graphicData uri="http://schemas.openxmlformats.org/drawingml/2006/picture">
+                <pic:pic>
+                  <pic:nvPicPr>
+                    <pic:cNvPr id="0" name="image36.png"/>
+                    <pic:cNvPicPr preferRelativeResize="0"/>
+                  </pic:nvPicPr>
+                  <pic:blipFill>
+                    <a:blip r:embed="rId46"/>
+                    <a:srcRect b="0" l="0" r="0" t="0"/>
+                    <a:stretch>
+                      <a:fillRect/>
+                    </a:stretch>
+                  </pic:blipFill>
+                  <pic:spPr>
+                    <a:xfrm>
+                      <a:off x="0" y="0"/>
+                      <a:ext cx="5731200" cy="3492500"/>
+                    </a:xfrm>
+                    <a:prstGeom prst="rect"/>
+                    <a:ln/>
+                  </pic:spPr>
+                </pic:pic>
+              </a:graphicData>
+            </a:graphic>
+          </wp:inline>
+        </w:drawing>
+      </w:r>
+      <w:r>
+        <w:rPr>
+          <w:rtl w:val="0"/>
+        </w:rPr>
+      </w:r>
+    </w:p>
+    <w:p>
+      <w:pPr>
+        <w:rPr/>
+      </w:pPr>
+      <w:r>
+        <w:rPr/>
+        <w:drawing>
+          <wp:inline distB="114300" distT="114300" distL="114300" distR="114300">
+            <wp:extent cx="5731200" cy="3467100"/>
+            <wp:effectExtent b="0" l="0" r="0" t="0"/>
+            <wp:docPr id="9" name="image31.png"/>
+            <a:graphic>
+              <a:graphicData uri="http://schemas.openxmlformats.org/drawingml/2006/picture">
+                <pic:pic>
+                  <pic:nvPicPr>
+                    <pic:cNvPr id="0" name="image31.png"/>
+                    <pic:cNvPicPr preferRelativeResize="0"/>
+                  </pic:nvPicPr>
+                  <pic:blipFill>
+                    <a:blip r:embed="rId47"/>
+                    <a:srcRect b="0" l="0" r="0" t="0"/>
+                    <a:stretch>
+                      <a:fillRect/>
+                    </a:stretch>
+                  </pic:blipFill>
+                  <pic:spPr>
+                    <a:xfrm>
+                      <a:off x="0" y="0"/>
+                      <a:ext cx="5731200" cy="3467100"/>
+                    </a:xfrm>
+                    <a:prstGeom prst="rect"/>
+                    <a:ln/>
+                  </pic:spPr>
+                </pic:pic>
+              </a:graphicData>
+            </a:graphic>
+          </wp:inline>
+        </w:drawing>
+      </w:r>
+      <w:r>
+        <w:rPr>
+          <w:rtl w:val="0"/>
+        </w:rPr>
+      </w:r>
+    </w:p>
+    <w:p>
+      <w:pPr>
+        <w:rPr/>
+      </w:pPr>
+      <w:r>
+        <w:rPr>
+          <w:rtl w:val="0"/>
+        </w:rPr>
+      </w:r>
+    </w:p>
+    <w:p>
+      <w:pPr>
+        <w:rPr/>
+      </w:pPr>
+      <w:r>
+        <w:rPr>
+          <w:rtl w:val="0"/>
+        </w:rPr>
+        <w:t xml:space="preserve">ALL of suggestion 7 is done in features_eda_within_stocks.ipynb</w:t>
       </w:r>
     </w:p>
     <w:p>
@@ -1883,6 +3215,37 @@
         <w:rPr>
           <w:rtl w:val="0"/>
         </w:rPr>
+        <w:t xml:space="preserve">7k) Do the above for trade_train.parquet</w:t>
+      </w:r>
+    </w:p>
+    <w:p>
+      <w:pPr>
+        <w:rPr/>
+      </w:pPr>
+      <w:r>
+        <w:rPr>
+          <w:rtl w:val="0"/>
+        </w:rPr>
+      </w:r>
+    </w:p>
+    <w:p>
+      <w:pPr>
+        <w:rPr/>
+      </w:pPr>
+      <w:r>
+        <w:rPr>
+          <w:rtl w:val="0"/>
+        </w:rPr>
+      </w:r>
+    </w:p>
+    <w:p>
+      <w:pPr>
+        <w:rPr/>
+      </w:pPr>
+      <w:r>
+        <w:rPr>
+          <w:rtl w:val="0"/>
+        </w:rPr>
         <w:t xml:space="preserve">8) What features in the first 10 min that affect volatility in the next 10 mins?</w:t>
       </w:r>
     </w:p>
@@ -1899,7 +3262,9 @@
     </w:p>
     <w:p>
       <w:pPr>
-        <w:rPr/>
+        <w:rPr>
+          <w:color w:val="9900ff"/>
+        </w:rPr>
       </w:pPr>
       <w:r>
         <w:rPr>
@@ -1907,6 +3272,13 @@
         </w:rPr>
         <w:t xml:space="preserve">Ans: Rolling average or moving average volatility can identify a lasting trend of high or low volatility.</w:t>
       </w:r>
+      <w:r>
+        <w:rPr>
+          <w:color w:val="9900ff"/>
+          <w:rtl w:val="0"/>
+        </w:rPr>
+        <w:t xml:space="preserve"> (peeterson)</w:t>
+      </w:r>
     </w:p>
     <w:p>
       <w:pPr>
@@ -1928,20 +3300,34 @@
         </w:rPr>
         <w:t xml:space="preserve">9) Use a GARCH model on the time series available in the first 10 mins. to predict volatility into X (X&lt;10) minutes of the second 10 minutes. Check correlation for  different average x minutes realized volatility against the target realized volatility and choose the best x minutes of average volatility for each stock. </w:t>
       </w:r>
-    </w:p>
-    <w:p>
-      <w:pPr>
-        <w:rPr/>
-      </w:pPr>
-      <w:r>
-        <w:rPr>
-          <w:rtl w:val="0"/>
-        </w:rPr>
-      </w:r>
-    </w:p>
-    <w:p>
-      <w:pPr>
-        <w:rPr/>
+      <w:r>
+        <w:rPr>
+          <w:color w:val="9900ff"/>
+          <w:rtl w:val="0"/>
+        </w:rPr>
+        <w:t xml:space="preserve"> (peeterson)</w:t>
+      </w:r>
+      <w:r>
+        <w:rPr>
+          <w:rtl w:val="0"/>
+        </w:rPr>
+      </w:r>
+    </w:p>
+    <w:p>
+      <w:pPr>
+        <w:rPr/>
+      </w:pPr>
+      <w:r>
+        <w:rPr>
+          <w:rtl w:val="0"/>
+        </w:rPr>
+      </w:r>
+    </w:p>
+    <w:p>
+      <w:pPr>
+        <w:rPr>
+          <w:color w:val="dd7e6b"/>
+        </w:rPr>
       </w:pPr>
       <w:r>
         <w:rPr>
@@ -1949,6 +3335,13 @@
         </w:rPr>
         <w:t xml:space="preserve">10) Plot ACF of squared returns time series to leverage the Volatility clustering (persistence) phenomenon to predict/extend into second 10 minutes.  Remember volatility is square root of sum of squared returns.</w:t>
       </w:r>
+      <w:r>
+        <w:rPr>
+          <w:color w:val="dd7e6b"/>
+          <w:rtl w:val="0"/>
+        </w:rPr>
+        <w:t xml:space="preserve">(jx)</w:t>
+      </w:r>
     </w:p>
     <w:p>
       <w:pPr>
@@ -2087,6 +3480,301 @@
         </w:rPr>
         <w:t xml:space="preserve">18) Use bid ask spread . ask_price1 / bid_price1 - 1</w:t>
       </w:r>
+    </w:p>
+    <w:p>
+      <w:pPr>
+        <w:rPr/>
+      </w:pPr>
+      <w:r>
+        <w:rPr>
+          <w:rtl w:val="0"/>
+        </w:rPr>
+      </w:r>
+    </w:p>
+    <w:p>
+      <w:pPr>
+        <w:rPr/>
+      </w:pPr>
+      <w:r>
+        <w:rPr>
+          <w:rtl w:val="0"/>
+        </w:rPr>
+      </w:r>
+    </w:p>
+    <w:p>
+      <w:pPr>
+        <w:rPr/>
+      </w:pPr>
+      <w:r>
+        <w:rPr>
+          <w:rtl w:val="0"/>
+        </w:rPr>
+      </w:r>
+    </w:p>
+    <w:p>
+      <w:pPr>
+        <w:rPr/>
+      </w:pPr>
+      <w:r>
+        <w:rPr>
+          <w:rtl w:val="0"/>
+        </w:rPr>
+      </w:r>
+    </w:p>
+    <w:p>
+      <w:pPr>
+        <w:rPr/>
+      </w:pPr>
+      <w:r>
+        <w:rPr>
+          <w:rtl w:val="0"/>
+        </w:rPr>
+      </w:r>
+    </w:p>
+    <w:p>
+      <w:pPr>
+        <w:rPr/>
+      </w:pPr>
+      <w:r>
+        <w:rPr>
+          <w:rtl w:val="0"/>
+        </w:rPr>
+      </w:r>
+    </w:p>
+    <w:p>
+      <w:pPr>
+        <w:rPr/>
+      </w:pPr>
+      <w:r>
+        <w:rPr>
+          <w:rtl w:val="0"/>
+        </w:rPr>
+      </w:r>
+    </w:p>
+    <w:p>
+      <w:pPr>
+        <w:rPr/>
+      </w:pPr>
+      <w:r>
+        <w:rPr>
+          <w:rtl w:val="0"/>
+        </w:rPr>
+      </w:r>
+    </w:p>
+    <w:p>
+      <w:pPr>
+        <w:rPr/>
+      </w:pPr>
+      <w:r>
+        <w:rPr>
+          <w:rtl w:val="0"/>
+        </w:rPr>
+      </w:r>
+    </w:p>
+    <w:p>
+      <w:pPr>
+        <w:rPr/>
+      </w:pPr>
+      <w:r>
+        <w:rPr>
+          <w:rtl w:val="0"/>
+        </w:rPr>
+      </w:r>
+    </w:p>
+    <w:p>
+      <w:pPr>
+        <w:rPr/>
+      </w:pPr>
+      <w:r>
+        <w:rPr>
+          <w:rtl w:val="0"/>
+        </w:rPr>
+      </w:r>
+    </w:p>
+    <w:p>
+      <w:pPr>
+        <w:rPr/>
+      </w:pPr>
+      <w:r>
+        <w:rPr>
+          <w:rtl w:val="0"/>
+        </w:rPr>
+      </w:r>
+    </w:p>
+    <w:p>
+      <w:pPr>
+        <w:rPr/>
+      </w:pPr>
+      <w:r>
+        <w:rPr>
+          <w:rtl w:val="0"/>
+        </w:rPr>
+      </w:r>
+    </w:p>
+    <w:p>
+      <w:pPr>
+        <w:rPr/>
+      </w:pPr>
+      <w:r>
+        <w:rPr>
+          <w:rtl w:val="0"/>
+        </w:rPr>
+      </w:r>
+    </w:p>
+    <w:p>
+      <w:pPr>
+        <w:rPr/>
+      </w:pPr>
+      <w:r>
+        <w:rPr>
+          <w:rtl w:val="0"/>
+        </w:rPr>
+      </w:r>
+    </w:p>
+    <w:p>
+      <w:pPr>
+        <w:rPr/>
+      </w:pPr>
+      <w:r>
+        <w:rPr>
+          <w:rtl w:val="0"/>
+        </w:rPr>
+      </w:r>
+    </w:p>
+    <w:p>
+      <w:pPr>
+        <w:rPr/>
+      </w:pPr>
+      <w:r>
+        <w:rPr>
+          <w:rtl w:val="0"/>
+        </w:rPr>
+      </w:r>
+    </w:p>
+    <w:p>
+      <w:pPr>
+        <w:rPr/>
+      </w:pPr>
+      <w:r>
+        <w:rPr>
+          <w:rtl w:val="0"/>
+        </w:rPr>
+      </w:r>
+    </w:p>
+    <w:p>
+      <w:pPr>
+        <w:rPr/>
+      </w:pPr>
+      <w:r>
+        <w:rPr>
+          <w:rtl w:val="0"/>
+        </w:rPr>
+      </w:r>
+    </w:p>
+    <w:p>
+      <w:pPr>
+        <w:rPr/>
+      </w:pPr>
+      <w:r>
+        <w:rPr>
+          <w:rtl w:val="0"/>
+        </w:rPr>
+      </w:r>
+    </w:p>
+    <w:p>
+      <w:pPr>
+        <w:rPr/>
+      </w:pPr>
+      <w:r>
+        <w:rPr>
+          <w:rtl w:val="0"/>
+        </w:rPr>
+      </w:r>
+    </w:p>
+    <w:p>
+      <w:pPr>
+        <w:pStyle w:val="Heading1"/>
+        <w:rPr>
+          <w:b w:val="1"/>
+        </w:rPr>
+      </w:pPr>
+      <w:bookmarkStart w:colFirst="0" w:colLast="0" w:name="_892b2ndwwbhs" w:id="10"/>
+      <w:bookmarkEnd w:id="10"/>
+      <w:r>
+        <w:rPr>
+          <w:b w:val="1"/>
+          <w:rtl w:val="0"/>
+        </w:rPr>
+        <w:t xml:space="preserve">Feature SELECTION</w:t>
+      </w:r>
+    </w:p>
+    <w:p>
+      <w:pPr>
+        <w:rPr/>
+      </w:pPr>
+      <w:r>
+        <w:rPr>
+          <w:rtl w:val="0"/>
+        </w:rPr>
+      </w:r>
+    </w:p>
+    <w:p>
+      <w:pPr>
+        <w:rPr/>
+      </w:pPr>
+      <w:r>
+        <w:rPr>
+          <w:rtl w:val="0"/>
+        </w:rPr>
+        <w:t xml:space="preserve">19) always check correlation between features to ensure no multicollinearity issues. </w:t>
+      </w:r>
+    </w:p>
+    <w:p>
+      <w:pPr>
+        <w:rPr/>
+      </w:pPr>
+      <w:r>
+        <w:rPr>
+          <w:rtl w:val="0"/>
+        </w:rPr>
+      </w:r>
+    </w:p>
+    <w:p>
+      <w:pPr>
+        <w:rPr/>
+      </w:pPr>
+      <w:r>
+        <w:rPr>
+          <w:rtl w:val="0"/>
+        </w:rPr>
+        <w:t xml:space="preserve">18 features target real vol</w:t>
+      </w:r>
+    </w:p>
+    <w:p>
+      <w:pPr>
+        <w:rPr/>
+      </w:pPr>
+      <w:r>
+        <w:rPr>
+          <w:rtl w:val="0"/>
+        </w:rPr>
+      </w:r>
+    </w:p>
+    <w:p>
+      <w:pPr>
+        <w:rPr/>
+      </w:pPr>
+      <w:r>
+        <w:rPr>
+          <w:rtl w:val="0"/>
+        </w:rPr>
+        <w:t xml:space="preserve">7 pc  target real vol</w:t>
+      </w:r>
+    </w:p>
+    <w:p>
+      <w:pPr>
+        <w:rPr/>
+      </w:pPr>
       <w:r>
         <w:rPr>
           <w:rtl w:val="0"/>

</xml_diff>

<commit_message>
created initial feature importancedtermination model using LGBM
</commit_message>
<xml_diff>
--- a/docs/backup/IDEAS to gain insights.docx
+++ b/docs/backup/IDEAS to gain insights.docx
@@ -294,12 +294,12 @@
           <wp:inline distB="114300" distT="114300" distL="114300" distR="114300">
             <wp:extent cx="5731200" cy="1663700"/>
             <wp:effectExtent b="0" l="0" r="0" t="0"/>
-            <wp:docPr id="46" name="image41.png"/>
+            <wp:docPr id="46" name="image51.png"/>
             <a:graphic>
               <a:graphicData uri="http://schemas.openxmlformats.org/drawingml/2006/picture">
                 <pic:pic>
                   <pic:nvPicPr>
-                    <pic:cNvPr id="0" name="image41.png"/>
+                    <pic:cNvPr id="0" name="image51.png"/>
                     <pic:cNvPicPr preferRelativeResize="0"/>
                   </pic:nvPicPr>
                   <pic:blipFill>
@@ -347,12 +347,12 @@
           <wp:inline distB="114300" distT="114300" distL="114300" distR="114300">
             <wp:extent cx="5731200" cy="1638300"/>
             <wp:effectExtent b="0" l="0" r="0" t="0"/>
-            <wp:docPr id="69" name="image66.png"/>
+            <wp:docPr id="69" name="image69.png"/>
             <a:graphic>
               <a:graphicData uri="http://schemas.openxmlformats.org/drawingml/2006/picture">
                 <pic:pic>
                   <pic:nvPicPr>
-                    <pic:cNvPr id="0" name="image66.png"/>
+                    <pic:cNvPr id="0" name="image69.png"/>
                     <pic:cNvPicPr preferRelativeResize="0"/>
                   </pic:nvPicPr>
                   <pic:blipFill>
@@ -400,12 +400,12 @@
           <wp:inline distB="114300" distT="114300" distL="114300" distR="114300">
             <wp:extent cx="5731200" cy="1574800"/>
             <wp:effectExtent b="0" l="0" r="0" t="0"/>
-            <wp:docPr id="21" name="image10.png"/>
+            <wp:docPr id="21" name="image17.png"/>
             <a:graphic>
               <a:graphicData uri="http://schemas.openxmlformats.org/drawingml/2006/picture">
                 <pic:pic>
                   <pic:nvPicPr>
-                    <pic:cNvPr id="0" name="image10.png"/>
+                    <pic:cNvPr id="0" name="image17.png"/>
                     <pic:cNvPicPr preferRelativeResize="0"/>
                   </pic:nvPicPr>
                   <pic:blipFill>
@@ -467,12 +467,12 @@
           <wp:inline distB="114300" distT="114300" distL="114300" distR="114300">
             <wp:extent cx="5731200" cy="1663700"/>
             <wp:effectExtent b="0" l="0" r="0" t="0"/>
-            <wp:docPr id="9" name="image2.png"/>
+            <wp:docPr id="9" name="image3.png"/>
             <a:graphic>
               <a:graphicData uri="http://schemas.openxmlformats.org/drawingml/2006/picture">
                 <pic:pic>
                   <pic:nvPicPr>
-                    <pic:cNvPr id="0" name="image2.png"/>
+                    <pic:cNvPr id="0" name="image3.png"/>
                     <pic:cNvPicPr preferRelativeResize="0"/>
                   </pic:nvPicPr>
                   <pic:blipFill>
@@ -585,12 +585,12 @@
           <wp:inline distB="114300" distT="114300" distL="114300" distR="114300">
             <wp:extent cx="5731200" cy="1663700"/>
             <wp:effectExtent b="0" l="0" r="0" t="0"/>
-            <wp:docPr id="15" name="image16.png"/>
+            <wp:docPr id="15" name="image14.png"/>
             <a:graphic>
               <a:graphicData uri="http://schemas.openxmlformats.org/drawingml/2006/picture">
                 <pic:pic>
                   <pic:nvPicPr>
-                    <pic:cNvPr id="0" name="image16.png"/>
+                    <pic:cNvPr id="0" name="image14.png"/>
                     <pic:cNvPicPr preferRelativeResize="0"/>
                   </pic:nvPicPr>
                   <pic:blipFill>
@@ -691,12 +691,12 @@
           <wp:inline distB="114300" distT="114300" distL="114300" distR="114300">
             <wp:extent cx="5731200" cy="1676400"/>
             <wp:effectExtent b="0" l="0" r="0" t="0"/>
-            <wp:docPr id="4" name="image24.png"/>
+            <wp:docPr id="4" name="image5.png"/>
             <a:graphic>
               <a:graphicData uri="http://schemas.openxmlformats.org/drawingml/2006/picture">
                 <pic:pic>
                   <pic:nvPicPr>
-                    <pic:cNvPr id="0" name="image24.png"/>
+                    <pic:cNvPr id="0" name="image5.png"/>
                     <pic:cNvPicPr preferRelativeResize="0"/>
                   </pic:nvPicPr>
                   <pic:blipFill>
@@ -744,12 +744,12 @@
           <wp:inline distB="114300" distT="114300" distL="114300" distR="114300">
             <wp:extent cx="5731200" cy="1549400"/>
             <wp:effectExtent b="0" l="0" r="0" t="0"/>
-            <wp:docPr id="13" name="image7.png"/>
+            <wp:docPr id="13" name="image20.png"/>
             <a:graphic>
               <a:graphicData uri="http://schemas.openxmlformats.org/drawingml/2006/picture">
                 <pic:pic>
                   <pic:nvPicPr>
-                    <pic:cNvPr id="0" name="image7.png"/>
+                    <pic:cNvPr id="0" name="image20.png"/>
                     <pic:cNvPicPr preferRelativeResize="0"/>
                   </pic:nvPicPr>
                   <pic:blipFill>
@@ -861,12 +861,12 @@
           <wp:inline distB="114300" distT="114300" distL="114300" distR="114300">
             <wp:extent cx="5731200" cy="1663700"/>
             <wp:effectExtent b="0" l="0" r="0" t="0"/>
-            <wp:docPr id="5" name="image13.png"/>
+            <wp:docPr id="5" name="image11.png"/>
             <a:graphic>
               <a:graphicData uri="http://schemas.openxmlformats.org/drawingml/2006/picture">
                 <pic:pic>
                   <pic:nvPicPr>
-                    <pic:cNvPr id="0" name="image13.png"/>
+                    <pic:cNvPr id="0" name="image11.png"/>
                     <pic:cNvPicPr preferRelativeResize="0"/>
                   </pic:nvPicPr>
                   <pic:blipFill>
@@ -906,12 +906,12 @@
           <wp:inline distB="114300" distT="114300" distL="114300" distR="114300">
             <wp:extent cx="5731200" cy="1562100"/>
             <wp:effectExtent b="0" l="0" r="0" t="0"/>
-            <wp:docPr id="64" name="image58.png"/>
+            <wp:docPr id="64" name="image63.png"/>
             <a:graphic>
               <a:graphicData uri="http://schemas.openxmlformats.org/drawingml/2006/picture">
                 <pic:pic>
                   <pic:nvPicPr>
-                    <pic:cNvPr id="0" name="image58.png"/>
+                    <pic:cNvPr id="0" name="image63.png"/>
                     <pic:cNvPicPr preferRelativeResize="0"/>
                   </pic:nvPicPr>
                   <pic:blipFill>
@@ -951,12 +951,12 @@
           <wp:inline distB="114300" distT="114300" distL="114300" distR="114300">
             <wp:extent cx="5731200" cy="1651000"/>
             <wp:effectExtent b="0" l="0" r="0" t="0"/>
-            <wp:docPr id="36" name="image34.png"/>
+            <wp:docPr id="36" name="image37.png"/>
             <a:graphic>
               <a:graphicData uri="http://schemas.openxmlformats.org/drawingml/2006/picture">
                 <pic:pic>
                   <pic:nvPicPr>
-                    <pic:cNvPr id="0" name="image34.png"/>
+                    <pic:cNvPr id="0" name="image37.png"/>
                     <pic:cNvPicPr preferRelativeResize="0"/>
                   </pic:nvPicPr>
                   <pic:blipFill>
@@ -996,12 +996,12 @@
           <wp:inline distB="114300" distT="114300" distL="114300" distR="114300">
             <wp:extent cx="5731200" cy="1562100"/>
             <wp:effectExtent b="0" l="0" r="0" t="0"/>
-            <wp:docPr id="12" name="image18.png"/>
+            <wp:docPr id="12" name="image9.png"/>
             <a:graphic>
               <a:graphicData uri="http://schemas.openxmlformats.org/drawingml/2006/picture">
                 <pic:pic>
                   <pic:nvPicPr>
-                    <pic:cNvPr id="0" name="image18.png"/>
+                    <pic:cNvPr id="0" name="image9.png"/>
                     <pic:cNvPicPr preferRelativeResize="0"/>
                   </pic:nvPicPr>
                   <pic:blipFill>
@@ -1204,12 +1204,12 @@
           <wp:inline distB="114300" distT="114300" distL="114300" distR="114300">
             <wp:extent cx="3533775" cy="742950"/>
             <wp:effectExtent b="0" l="0" r="0" t="0"/>
-            <wp:docPr id="68" name="image60.png"/>
+            <wp:docPr id="68" name="image57.png"/>
             <a:graphic>
               <a:graphicData uri="http://schemas.openxmlformats.org/drawingml/2006/picture">
                 <pic:pic>
                   <pic:nvPicPr>
-                    <pic:cNvPr id="0" name="image60.png"/>
+                    <pic:cNvPr id="0" name="image57.png"/>
                     <pic:cNvPicPr preferRelativeResize="0"/>
                   </pic:nvPicPr>
                   <pic:blipFill>
@@ -1250,12 +1250,12 @@
           <wp:inline distB="114300" distT="114300" distL="114300" distR="114300">
             <wp:extent cx="4519613" cy="3435543"/>
             <wp:effectExtent b="0" l="0" r="0" t="0"/>
-            <wp:docPr id="74" name="image67.png"/>
+            <wp:docPr id="74" name="image71.png"/>
             <a:graphic>
               <a:graphicData uri="http://schemas.openxmlformats.org/drawingml/2006/picture">
                 <pic:pic>
                   <pic:nvPicPr>
-                    <pic:cNvPr id="0" name="image67.png"/>
+                    <pic:cNvPr id="0" name="image71.png"/>
                     <pic:cNvPicPr preferRelativeResize="0"/>
                   </pic:nvPicPr>
                   <pic:blipFill>
@@ -1296,12 +1296,12 @@
           <wp:inline distB="114300" distT="114300" distL="114300" distR="114300">
             <wp:extent cx="4838655" cy="3671888"/>
             <wp:effectExtent b="0" l="0" r="0" t="0"/>
-            <wp:docPr id="17" name="image12.png"/>
+            <wp:docPr id="17" name="image4.png"/>
             <a:graphic>
               <a:graphicData uri="http://schemas.openxmlformats.org/drawingml/2006/picture">
                 <pic:pic>
                   <pic:nvPicPr>
-                    <pic:cNvPr id="0" name="image12.png"/>
+                    <pic:cNvPr id="0" name="image4.png"/>
                     <pic:cNvPicPr preferRelativeResize="0"/>
                   </pic:nvPicPr>
                   <pic:blipFill>
@@ -1400,12 +1400,12 @@
           <wp:inline distB="114300" distT="114300" distL="114300" distR="114300">
             <wp:extent cx="5731200" cy="5537200"/>
             <wp:effectExtent b="0" l="0" r="0" t="0"/>
-            <wp:docPr id="20" name="image15.png"/>
+            <wp:docPr id="20" name="image18.png"/>
             <a:graphic>
               <a:graphicData uri="http://schemas.openxmlformats.org/drawingml/2006/picture">
                 <pic:pic>
                   <pic:nvPicPr>
-                    <pic:cNvPr id="0" name="image15.png"/>
+                    <pic:cNvPr id="0" name="image18.png"/>
                     <pic:cNvPicPr preferRelativeResize="0"/>
                   </pic:nvPicPr>
                   <pic:blipFill>
@@ -1477,12 +1477,12 @@
           <wp:inline distB="114300" distT="114300" distL="114300" distR="114300">
             <wp:extent cx="2395538" cy="1289293"/>
             <wp:effectExtent b="0" l="0" r="0" t="0"/>
-            <wp:docPr id="31" name="image27.png"/>
+            <wp:docPr id="31" name="image23.png"/>
             <a:graphic>
               <a:graphicData uri="http://schemas.openxmlformats.org/drawingml/2006/picture">
                 <pic:pic>
                   <pic:nvPicPr>
-                    <pic:cNvPr id="0" name="image27.png"/>
+                    <pic:cNvPr id="0" name="image23.png"/>
                     <pic:cNvPicPr preferRelativeResize="0"/>
                   </pic:nvPicPr>
                   <pic:blipFill>
@@ -1532,12 +1532,12 @@
           <wp:inline distB="114300" distT="114300" distL="114300" distR="114300">
             <wp:extent cx="1833042" cy="985838"/>
             <wp:effectExtent b="0" l="0" r="0" t="0"/>
-            <wp:docPr id="6" name="image14.png"/>
+            <wp:docPr id="6" name="image19.png"/>
             <a:graphic>
               <a:graphicData uri="http://schemas.openxmlformats.org/drawingml/2006/picture">
                 <pic:pic>
                   <pic:nvPicPr>
-                    <pic:cNvPr id="0" name="image14.png"/>
+                    <pic:cNvPr id="0" name="image19.png"/>
                     <pic:cNvPicPr preferRelativeResize="0"/>
                   </pic:nvPicPr>
                   <pic:blipFill>
@@ -1608,12 +1608,12 @@
           <wp:inline distB="114300" distT="114300" distL="114300" distR="114300">
             <wp:extent cx="1679567" cy="882749"/>
             <wp:effectExtent b="0" l="0" r="0" t="0"/>
-            <wp:docPr id="49" name="image64.png"/>
+            <wp:docPr id="49" name="image54.png"/>
             <a:graphic>
               <a:graphicData uri="http://schemas.openxmlformats.org/drawingml/2006/picture">
                 <pic:pic>
                   <pic:nvPicPr>
-                    <pic:cNvPr id="0" name="image64.png"/>
+                    <pic:cNvPr id="0" name="image54.png"/>
                     <pic:cNvPicPr preferRelativeResize="0"/>
                   </pic:nvPicPr>
                   <pic:blipFill>
@@ -1698,12 +1698,12 @@
           <wp:inline distB="114300" distT="114300" distL="114300" distR="114300">
             <wp:extent cx="1652588" cy="667242"/>
             <wp:effectExtent b="0" l="0" r="0" t="0"/>
-            <wp:docPr id="66" name="image71.png"/>
+            <wp:docPr id="66" name="image72.png"/>
             <a:graphic>
               <a:graphicData uri="http://schemas.openxmlformats.org/drawingml/2006/picture">
                 <pic:pic>
                   <pic:nvPicPr>
-                    <pic:cNvPr id="0" name="image71.png"/>
+                    <pic:cNvPr id="0" name="image72.png"/>
                     <pic:cNvPicPr preferRelativeResize="0"/>
                   </pic:nvPicPr>
                   <pic:blipFill>
@@ -1790,12 +1790,12 @@
           <wp:inline distB="114300" distT="114300" distL="114300" distR="114300">
             <wp:extent cx="2062163" cy="1538030"/>
             <wp:effectExtent b="0" l="0" r="0" t="0"/>
-            <wp:docPr id="65" name="image52.png"/>
+            <wp:docPr id="65" name="image58.png"/>
             <a:graphic>
               <a:graphicData uri="http://schemas.openxmlformats.org/drawingml/2006/picture">
                 <pic:pic>
                   <pic:nvPicPr>
-                    <pic:cNvPr id="0" name="image52.png"/>
+                    <pic:cNvPr id="0" name="image58.png"/>
                     <pic:cNvPicPr preferRelativeResize="0"/>
                   </pic:nvPicPr>
                   <pic:blipFill>
@@ -1925,12 +1925,12 @@
           <wp:inline distB="114300" distT="114300" distL="114300" distR="114300">
             <wp:extent cx="5731200" cy="1536700"/>
             <wp:effectExtent b="0" l="0" r="0" t="0"/>
-            <wp:docPr id="16" name="image11.png"/>
+            <wp:docPr id="16" name="image15.png"/>
             <a:graphic>
               <a:graphicData uri="http://schemas.openxmlformats.org/drawingml/2006/picture">
                 <pic:pic>
                   <pic:nvPicPr>
-                    <pic:cNvPr id="0" name="image11.png"/>
+                    <pic:cNvPr id="0" name="image15.png"/>
                     <pic:cNvPicPr preferRelativeResize="0"/>
                   </pic:nvPicPr>
                   <pic:blipFill>
@@ -1960,12 +1960,12 @@
           <wp:inline distB="114300" distT="114300" distL="114300" distR="114300">
             <wp:extent cx="5731200" cy="1574800"/>
             <wp:effectExtent b="0" l="0" r="0" t="0"/>
-            <wp:docPr id="52" name="image54.png"/>
+            <wp:docPr id="52" name="image48.png"/>
             <a:graphic>
               <a:graphicData uri="http://schemas.openxmlformats.org/drawingml/2006/picture">
                 <pic:pic>
                   <pic:nvPicPr>
-                    <pic:cNvPr id="0" name="image54.png"/>
+                    <pic:cNvPr id="0" name="image48.png"/>
                     <pic:cNvPicPr preferRelativeResize="0"/>
                   </pic:nvPicPr>
                   <pic:blipFill>
@@ -2005,12 +2005,12 @@
           <wp:inline distB="114300" distT="114300" distL="114300" distR="114300">
             <wp:extent cx="5731200" cy="3454400"/>
             <wp:effectExtent b="0" l="0" r="0" t="0"/>
-            <wp:docPr id="53" name="image70.png"/>
+            <wp:docPr id="53" name="image68.png"/>
             <a:graphic>
               <a:graphicData uri="http://schemas.openxmlformats.org/drawingml/2006/picture">
                 <pic:pic>
                   <pic:nvPicPr>
-                    <pic:cNvPr id="0" name="image70.png"/>
+                    <pic:cNvPr id="0" name="image68.png"/>
                     <pic:cNvPicPr preferRelativeResize="0"/>
                   </pic:nvPicPr>
                   <pic:blipFill>
@@ -2131,12 +2131,12 @@
           <wp:inline distB="114300" distT="114300" distL="114300" distR="114300">
             <wp:extent cx="5731200" cy="1574800"/>
             <wp:effectExtent b="0" l="0" r="0" t="0"/>
-            <wp:docPr id="47" name="image40.png"/>
+            <wp:docPr id="47" name="image50.png"/>
             <a:graphic>
               <a:graphicData uri="http://schemas.openxmlformats.org/drawingml/2006/picture">
                 <pic:pic>
                   <pic:nvPicPr>
-                    <pic:cNvPr id="0" name="image40.png"/>
+                    <pic:cNvPr id="0" name="image50.png"/>
                     <pic:cNvPicPr preferRelativeResize="0"/>
                   </pic:nvPicPr>
                   <pic:blipFill>
@@ -2176,12 +2176,12 @@
           <wp:inline distB="114300" distT="114300" distL="114300" distR="114300">
             <wp:extent cx="5731200" cy="1587500"/>
             <wp:effectExtent b="0" l="0" r="0" t="0"/>
-            <wp:docPr id="58" name="image69.png"/>
+            <wp:docPr id="58" name="image65.png"/>
             <a:graphic>
               <a:graphicData uri="http://schemas.openxmlformats.org/drawingml/2006/picture">
                 <pic:pic>
                   <pic:nvPicPr>
-                    <pic:cNvPr id="0" name="image69.png"/>
+                    <pic:cNvPr id="0" name="image65.png"/>
                     <pic:cNvPicPr preferRelativeResize="0"/>
                   </pic:nvPicPr>
                   <pic:blipFill>
@@ -2221,12 +2221,12 @@
           <wp:inline distB="114300" distT="114300" distL="114300" distR="114300">
             <wp:extent cx="5731200" cy="1587500"/>
             <wp:effectExtent b="0" l="0" r="0" t="0"/>
-            <wp:docPr id="51" name="image51.png"/>
+            <wp:docPr id="51" name="image55.png"/>
             <a:graphic>
               <a:graphicData uri="http://schemas.openxmlformats.org/drawingml/2006/picture">
                 <pic:pic>
                   <pic:nvPicPr>
-                    <pic:cNvPr id="0" name="image51.png"/>
+                    <pic:cNvPr id="0" name="image55.png"/>
                     <pic:cNvPicPr preferRelativeResize="0"/>
                   </pic:nvPicPr>
                   <pic:blipFill>
@@ -2266,12 +2266,12 @@
           <wp:inline distB="114300" distT="114300" distL="114300" distR="114300">
             <wp:extent cx="5731200" cy="1574800"/>
             <wp:effectExtent b="0" l="0" r="0" t="0"/>
-            <wp:docPr id="57" name="image68.png"/>
+            <wp:docPr id="57" name="image70.png"/>
             <a:graphic>
               <a:graphicData uri="http://schemas.openxmlformats.org/drawingml/2006/picture">
                 <pic:pic>
                   <pic:nvPicPr>
-                    <pic:cNvPr id="0" name="image68.png"/>
+                    <pic:cNvPr id="0" name="image70.png"/>
                     <pic:cNvPicPr preferRelativeResize="0"/>
                   </pic:nvPicPr>
                   <pic:blipFill>
@@ -2432,12 +2432,12 @@
           <wp:inline distB="114300" distT="114300" distL="114300" distR="114300">
             <wp:extent cx="5731200" cy="3479800"/>
             <wp:effectExtent b="0" l="0" r="0" t="0"/>
-            <wp:docPr id="27" name="image61.png"/>
+            <wp:docPr id="27" name="image34.png"/>
             <a:graphic>
               <a:graphicData uri="http://schemas.openxmlformats.org/drawingml/2006/picture">
                 <pic:pic>
                   <pic:nvPicPr>
-                    <pic:cNvPr id="0" name="image61.png"/>
+                    <pic:cNvPr id="0" name="image34.png"/>
                     <pic:cNvPicPr preferRelativeResize="0"/>
                   </pic:nvPicPr>
                   <pic:blipFill>
@@ -2488,12 +2488,12 @@
           <wp:inline distB="114300" distT="114300" distL="114300" distR="114300">
             <wp:extent cx="5731200" cy="3492500"/>
             <wp:effectExtent b="0" l="0" r="0" t="0"/>
-            <wp:docPr id="38" name="image56.png"/>
+            <wp:docPr id="38" name="image45.png"/>
             <a:graphic>
               <a:graphicData uri="http://schemas.openxmlformats.org/drawingml/2006/picture">
                 <pic:pic>
                   <pic:nvPicPr>
-                    <pic:cNvPr id="0" name="image56.png"/>
+                    <pic:cNvPr id="0" name="image45.png"/>
                     <pic:cNvPicPr preferRelativeResize="0"/>
                   </pic:nvPicPr>
                   <pic:blipFill>
@@ -2601,12 +2601,12 @@
           <wp:inline distB="114300" distT="114300" distL="114300" distR="114300">
             <wp:extent cx="5731200" cy="3467100"/>
             <wp:effectExtent b="0" l="0" r="0" t="0"/>
-            <wp:docPr id="41" name="image59.png"/>
+            <wp:docPr id="41" name="image44.png"/>
             <a:graphic>
               <a:graphicData uri="http://schemas.openxmlformats.org/drawingml/2006/picture">
                 <pic:pic>
                   <pic:nvPicPr>
-                    <pic:cNvPr id="0" name="image59.png"/>
+                    <pic:cNvPr id="0" name="image44.png"/>
                     <pic:cNvPicPr preferRelativeResize="0"/>
                   </pic:nvPicPr>
                   <pic:blipFill>
@@ -2656,12 +2656,12 @@
           <wp:inline distB="114300" distT="114300" distL="114300" distR="114300">
             <wp:extent cx="5731200" cy="3479800"/>
             <wp:effectExtent b="0" l="0" r="0" t="0"/>
-            <wp:docPr id="37" name="image43.png"/>
+            <wp:docPr id="37" name="image49.png"/>
             <a:graphic>
               <a:graphicData uri="http://schemas.openxmlformats.org/drawingml/2006/picture">
                 <pic:pic>
                   <pic:nvPicPr>
-                    <pic:cNvPr id="0" name="image43.png"/>
+                    <pic:cNvPr id="0" name="image49.png"/>
                     <pic:cNvPicPr preferRelativeResize="0"/>
                   </pic:nvPicPr>
                   <pic:blipFill>
@@ -2769,12 +2769,12 @@
           <wp:inline distB="114300" distT="114300" distL="114300" distR="114300">
             <wp:extent cx="5731200" cy="3479800"/>
             <wp:effectExtent b="0" l="0" r="0" t="0"/>
-            <wp:docPr id="8" name="image21.png"/>
+            <wp:docPr id="8" name="image16.png"/>
             <a:graphic>
               <a:graphicData uri="http://schemas.openxmlformats.org/drawingml/2006/picture">
                 <pic:pic>
                   <pic:nvPicPr>
-                    <pic:cNvPr id="0" name="image21.png"/>
+                    <pic:cNvPr id="0" name="image16.png"/>
                     <pic:cNvPicPr preferRelativeResize="0"/>
                   </pic:nvPicPr>
                   <pic:blipFill>
@@ -2814,12 +2814,12 @@
           <wp:inline distB="114300" distT="114300" distL="114300" distR="114300">
             <wp:extent cx="5731200" cy="3479800"/>
             <wp:effectExtent b="0" l="0" r="0" t="0"/>
-            <wp:docPr id="2" name="image25.png"/>
+            <wp:docPr id="2" name="image22.png"/>
             <a:graphic>
               <a:graphicData uri="http://schemas.openxmlformats.org/drawingml/2006/picture">
                 <pic:pic>
                   <pic:nvPicPr>
-                    <pic:cNvPr id="0" name="image25.png"/>
+                    <pic:cNvPr id="0" name="image22.png"/>
                     <pic:cNvPicPr preferRelativeResize="0"/>
                   </pic:nvPicPr>
                   <pic:blipFill>
@@ -2925,12 +2925,12 @@
           <wp:inline distB="114300" distT="114300" distL="114300" distR="114300">
             <wp:extent cx="5731200" cy="3454400"/>
             <wp:effectExtent b="0" l="0" r="0" t="0"/>
-            <wp:docPr id="30" name="image38.png"/>
+            <wp:docPr id="30" name="image35.png"/>
             <a:graphic>
               <a:graphicData uri="http://schemas.openxmlformats.org/drawingml/2006/picture">
                 <pic:pic>
                   <pic:nvPicPr>
-                    <pic:cNvPr id="0" name="image38.png"/>
+                    <pic:cNvPr id="0" name="image35.png"/>
                     <pic:cNvPicPr preferRelativeResize="0"/>
                   </pic:nvPicPr>
                   <pic:blipFill>
@@ -2970,12 +2970,12 @@
           <wp:inline distB="114300" distT="114300" distL="114300" distR="114300">
             <wp:extent cx="5731200" cy="3467100"/>
             <wp:effectExtent b="0" l="0" r="0" t="0"/>
-            <wp:docPr id="26" name="image44.png"/>
+            <wp:docPr id="26" name="image31.png"/>
             <a:graphic>
               <a:graphicData uri="http://schemas.openxmlformats.org/drawingml/2006/picture">
                 <pic:pic>
                   <pic:nvPicPr>
-                    <pic:cNvPr id="0" name="image44.png"/>
+                    <pic:cNvPr id="0" name="image31.png"/>
                     <pic:cNvPicPr preferRelativeResize="0"/>
                   </pic:nvPicPr>
                   <pic:blipFill>
@@ -3015,12 +3015,12 @@
           <wp:inline distB="114300" distT="114300" distL="114300" distR="114300">
             <wp:extent cx="5731200" cy="3479800"/>
             <wp:effectExtent b="0" l="0" r="0" t="0"/>
-            <wp:docPr id="24" name="image33.png"/>
+            <wp:docPr id="24" name="image41.png"/>
             <a:graphic>
               <a:graphicData uri="http://schemas.openxmlformats.org/drawingml/2006/picture">
                 <pic:pic>
                   <pic:nvPicPr>
-                    <pic:cNvPr id="0" name="image33.png"/>
+                    <pic:cNvPr id="0" name="image41.png"/>
                     <pic:cNvPicPr preferRelativeResize="0"/>
                   </pic:nvPicPr>
                   <pic:blipFill>
@@ -3060,12 +3060,12 @@
           <wp:inline distB="114300" distT="114300" distL="114300" distR="114300">
             <wp:extent cx="5731200" cy="3479800"/>
             <wp:effectExtent b="0" l="0" r="0" t="0"/>
-            <wp:docPr id="23" name="image31.png"/>
+            <wp:docPr id="23" name="image25.png"/>
             <a:graphic>
               <a:graphicData uri="http://schemas.openxmlformats.org/drawingml/2006/picture">
                 <pic:pic>
                   <pic:nvPicPr>
-                    <pic:cNvPr id="0" name="image31.png"/>
+                    <pic:cNvPr id="0" name="image25.png"/>
                     <pic:cNvPicPr preferRelativeResize="0"/>
                   </pic:nvPicPr>
                   <pic:blipFill>
@@ -3105,12 +3105,12 @@
           <wp:inline distB="114300" distT="114300" distL="114300" distR="114300">
             <wp:extent cx="5731200" cy="3505200"/>
             <wp:effectExtent b="0" l="0" r="0" t="0"/>
-            <wp:docPr id="56" name="image76.png"/>
+            <wp:docPr id="56" name="image61.png"/>
             <a:graphic>
               <a:graphicData uri="http://schemas.openxmlformats.org/drawingml/2006/picture">
                 <pic:pic>
                   <pic:nvPicPr>
-                    <pic:cNvPr id="0" name="image76.png"/>
+                    <pic:cNvPr id="0" name="image61.png"/>
                     <pic:cNvPicPr preferRelativeResize="0"/>
                   </pic:nvPicPr>
                   <pic:blipFill>
@@ -3150,12 +3150,12 @@
           <wp:inline distB="114300" distT="114300" distL="114300" distR="114300">
             <wp:extent cx="5731200" cy="3479800"/>
             <wp:effectExtent b="0" l="0" r="0" t="0"/>
-            <wp:docPr id="35" name="image50.png"/>
+            <wp:docPr id="35" name="image46.png"/>
             <a:graphic>
               <a:graphicData uri="http://schemas.openxmlformats.org/drawingml/2006/picture">
                 <pic:pic>
                   <pic:nvPicPr>
-                    <pic:cNvPr id="0" name="image50.png"/>
+                    <pic:cNvPr id="0" name="image46.png"/>
                     <pic:cNvPicPr preferRelativeResize="0"/>
                   </pic:nvPicPr>
                   <pic:blipFill>
@@ -3195,12 +3195,12 @@
           <wp:inline distB="114300" distT="114300" distL="114300" distR="114300">
             <wp:extent cx="5731200" cy="3492500"/>
             <wp:effectExtent b="0" l="0" r="0" t="0"/>
-            <wp:docPr id="29" name="image49.png"/>
+            <wp:docPr id="29" name="image39.png"/>
             <a:graphic>
               <a:graphicData uri="http://schemas.openxmlformats.org/drawingml/2006/picture">
                 <pic:pic>
                   <pic:nvPicPr>
-                    <pic:cNvPr id="0" name="image49.png"/>
+                    <pic:cNvPr id="0" name="image39.png"/>
                     <pic:cNvPicPr preferRelativeResize="0"/>
                   </pic:nvPicPr>
                   <pic:blipFill>
@@ -3240,12 +3240,12 @@
           <wp:inline distB="114300" distT="114300" distL="114300" distR="114300">
             <wp:extent cx="5731200" cy="3467100"/>
             <wp:effectExtent b="0" l="0" r="0" t="0"/>
-            <wp:docPr id="48" name="image63.png"/>
+            <wp:docPr id="48" name="image56.png"/>
             <a:graphic>
               <a:graphicData uri="http://schemas.openxmlformats.org/drawingml/2006/picture">
                 <pic:pic>
                   <pic:nvPicPr>
-                    <pic:cNvPr id="0" name="image63.png"/>
+                    <pic:cNvPr id="0" name="image56.png"/>
                     <pic:cNvPicPr preferRelativeResize="0"/>
                   </pic:nvPicPr>
                   <pic:blipFill>
@@ -3285,12 +3285,12 @@
           <wp:inline distB="114300" distT="114300" distL="114300" distR="114300">
             <wp:extent cx="5731200" cy="3454400"/>
             <wp:effectExtent b="0" l="0" r="0" t="0"/>
-            <wp:docPr id="14" name="image23.png"/>
+            <wp:docPr id="14" name="image13.png"/>
             <a:graphic>
               <a:graphicData uri="http://schemas.openxmlformats.org/drawingml/2006/picture">
                 <pic:pic>
                   <pic:nvPicPr>
-                    <pic:cNvPr id="0" name="image23.png"/>
+                    <pic:cNvPr id="0" name="image13.png"/>
                     <pic:cNvPicPr preferRelativeResize="0"/>
                   </pic:nvPicPr>
                   <pic:blipFill>
@@ -3330,12 +3330,12 @@
           <wp:inline distB="114300" distT="114300" distL="114300" distR="114300">
             <wp:extent cx="5731200" cy="3467100"/>
             <wp:effectExtent b="0" l="0" r="0" t="0"/>
-            <wp:docPr id="28" name="image35.png"/>
+            <wp:docPr id="28" name="image30.png"/>
             <a:graphic>
               <a:graphicData uri="http://schemas.openxmlformats.org/drawingml/2006/picture">
                 <pic:pic>
                   <pic:nvPicPr>
-                    <pic:cNvPr id="0" name="image35.png"/>
+                    <pic:cNvPr id="0" name="image30.png"/>
                     <pic:cNvPicPr preferRelativeResize="0"/>
                   </pic:nvPicPr>
                   <pic:blipFill>
@@ -3375,12 +3375,12 @@
           <wp:inline distB="114300" distT="114300" distL="114300" distR="114300">
             <wp:extent cx="5731200" cy="3454400"/>
             <wp:effectExtent b="0" l="0" r="0" t="0"/>
-            <wp:docPr id="18" name="image19.png"/>
+            <wp:docPr id="18" name="image21.png"/>
             <a:graphic>
               <a:graphicData uri="http://schemas.openxmlformats.org/drawingml/2006/picture">
                 <pic:pic>
                   <pic:nvPicPr>
-                    <pic:cNvPr id="0" name="image19.png"/>
+                    <pic:cNvPr id="0" name="image21.png"/>
                     <pic:cNvPicPr preferRelativeResize="0"/>
                   </pic:nvPicPr>
                   <pic:blipFill>
@@ -3455,12 +3455,12 @@
           <wp:inline distB="114300" distT="114300" distL="114300" distR="114300">
             <wp:extent cx="5731200" cy="3492500"/>
             <wp:effectExtent b="0" l="0" r="0" t="0"/>
-            <wp:docPr id="63" name="image72.png"/>
+            <wp:docPr id="63" name="image74.png"/>
             <a:graphic>
               <a:graphicData uri="http://schemas.openxmlformats.org/drawingml/2006/picture">
                 <pic:pic>
                   <pic:nvPicPr>
-                    <pic:cNvPr id="0" name="image72.png"/>
+                    <pic:cNvPr id="0" name="image74.png"/>
                     <pic:cNvPicPr preferRelativeResize="0"/>
                   </pic:nvPicPr>
                   <pic:blipFill>
@@ -3500,12 +3500,12 @@
           <wp:inline distB="114300" distT="114300" distL="114300" distR="114300">
             <wp:extent cx="5731200" cy="3479800"/>
             <wp:effectExtent b="0" l="0" r="0" t="0"/>
-            <wp:docPr id="22" name="image26.png"/>
+            <wp:docPr id="22" name="image29.png"/>
             <a:graphic>
               <a:graphicData uri="http://schemas.openxmlformats.org/drawingml/2006/picture">
                 <pic:pic>
                   <pic:nvPicPr>
-                    <pic:cNvPr id="0" name="image26.png"/>
+                    <pic:cNvPr id="0" name="image29.png"/>
                     <pic:cNvPicPr preferRelativeResize="0"/>
                   </pic:nvPicPr>
                   <pic:blipFill>
@@ -3535,12 +3535,12 @@
           <wp:inline distB="114300" distT="114300" distL="114300" distR="114300">
             <wp:extent cx="5731200" cy="3492500"/>
             <wp:effectExtent b="0" l="0" r="0" t="0"/>
-            <wp:docPr id="33" name="image20.png"/>
+            <wp:docPr id="33" name="image28.png"/>
             <a:graphic>
               <a:graphicData uri="http://schemas.openxmlformats.org/drawingml/2006/picture">
                 <pic:pic>
                   <pic:nvPicPr>
-                    <pic:cNvPr id="0" name="image20.png"/>
+                    <pic:cNvPr id="0" name="image28.png"/>
                     <pic:cNvPicPr preferRelativeResize="0"/>
                   </pic:nvPicPr>
                   <pic:blipFill>
@@ -3570,12 +3570,12 @@
           <wp:inline distB="114300" distT="114300" distL="114300" distR="114300">
             <wp:extent cx="5731200" cy="3467100"/>
             <wp:effectExtent b="0" l="0" r="0" t="0"/>
-            <wp:docPr id="45" name="image39.png"/>
+            <wp:docPr id="45" name="image40.png"/>
             <a:graphic>
               <a:graphicData uri="http://schemas.openxmlformats.org/drawingml/2006/picture">
                 <pic:pic>
                   <pic:nvPicPr>
-                    <pic:cNvPr id="0" name="image39.png"/>
+                    <pic:cNvPr id="0" name="image40.png"/>
                     <pic:cNvPicPr preferRelativeResize="0"/>
                   </pic:nvPicPr>
                   <pic:blipFill>
@@ -3605,12 +3605,12 @@
           <wp:inline distB="114300" distT="114300" distL="114300" distR="114300">
             <wp:extent cx="5731200" cy="1600200"/>
             <wp:effectExtent b="0" l="0" r="0" t="0"/>
-            <wp:docPr id="3" name="image6.png"/>
+            <wp:docPr id="3" name="image12.png"/>
             <a:graphic>
               <a:graphicData uri="http://schemas.openxmlformats.org/drawingml/2006/picture">
                 <pic:pic>
                   <pic:nvPicPr>
-                    <pic:cNvPr id="0" name="image6.png"/>
+                    <pic:cNvPr id="0" name="image12.png"/>
                     <pic:cNvPicPr preferRelativeResize="0"/>
                   </pic:nvPicPr>
                   <pic:blipFill>
@@ -3695,12 +3695,12 @@
           <wp:inline distB="114300" distT="114300" distL="114300" distR="114300">
             <wp:extent cx="5731200" cy="1600200"/>
             <wp:effectExtent b="0" l="0" r="0" t="0"/>
-            <wp:docPr id="42" name="image28.png"/>
+            <wp:docPr id="42" name="image33.png"/>
             <a:graphic>
               <a:graphicData uri="http://schemas.openxmlformats.org/drawingml/2006/picture">
                 <pic:pic>
                   <pic:nvPicPr>
-                    <pic:cNvPr id="0" name="image28.png"/>
+                    <pic:cNvPr id="0" name="image33.png"/>
                     <pic:cNvPicPr preferRelativeResize="0"/>
                   </pic:nvPicPr>
                   <pic:blipFill>
@@ -3740,12 +3740,12 @@
           <wp:inline distB="114300" distT="114300" distL="114300" distR="114300">
             <wp:extent cx="5731200" cy="3467100"/>
             <wp:effectExtent b="0" l="0" r="0" t="0"/>
-            <wp:docPr id="76" name="image74.png"/>
+            <wp:docPr id="76" name="image76.png"/>
             <a:graphic>
               <a:graphicData uri="http://schemas.openxmlformats.org/drawingml/2006/picture">
                 <pic:pic>
                   <pic:nvPicPr>
-                    <pic:cNvPr id="0" name="image74.png"/>
+                    <pic:cNvPr id="0" name="image76.png"/>
                     <pic:cNvPicPr preferRelativeResize="0"/>
                   </pic:nvPicPr>
                   <pic:blipFill>
@@ -3936,12 +3936,12 @@
           <wp:inline distB="114300" distT="114300" distL="114300" distR="114300">
             <wp:extent cx="5731200" cy="1816100"/>
             <wp:effectExtent b="0" l="0" r="0" t="0"/>
-            <wp:docPr id="70" name="image65.png"/>
+            <wp:docPr id="70" name="image60.png"/>
             <a:graphic>
               <a:graphicData uri="http://schemas.openxmlformats.org/drawingml/2006/picture">
                 <pic:pic>
                   <pic:nvPicPr>
-                    <pic:cNvPr id="0" name="image65.png"/>
+                    <pic:cNvPr id="0" name="image60.png"/>
                     <pic:cNvPicPr preferRelativeResize="0"/>
                   </pic:nvPicPr>
                   <pic:blipFill>
@@ -3991,12 +3991,12 @@
           <wp:inline distB="114300" distT="114300" distL="114300" distR="114300">
             <wp:extent cx="5731200" cy="1727200"/>
             <wp:effectExtent b="0" l="0" r="0" t="0"/>
-            <wp:docPr id="44" name="image30.png"/>
+            <wp:docPr id="44" name="image38.png"/>
             <a:graphic>
               <a:graphicData uri="http://schemas.openxmlformats.org/drawingml/2006/picture">
                 <pic:pic>
                   <pic:nvPicPr>
-                    <pic:cNvPr id="0" name="image30.png"/>
+                    <pic:cNvPr id="0" name="image38.png"/>
                     <pic:cNvPicPr preferRelativeResize="0"/>
                   </pic:nvPicPr>
                   <pic:blipFill>
@@ -4230,12 +4230,12 @@
           <wp:inline distB="114300" distT="114300" distL="114300" distR="114300">
             <wp:extent cx="4224338" cy="3220882"/>
             <wp:effectExtent b="0" l="0" r="0" t="0"/>
-            <wp:docPr id="43" name="image29.png"/>
+            <wp:docPr id="43" name="image32.png"/>
             <a:graphic>
               <a:graphicData uri="http://schemas.openxmlformats.org/drawingml/2006/picture">
                 <pic:pic>
                   <pic:nvPicPr>
-                    <pic:cNvPr id="0" name="image29.png"/>
+                    <pic:cNvPr id="0" name="image32.png"/>
                     <pic:cNvPicPr preferRelativeResize="0"/>
                   </pic:nvPicPr>
                   <pic:blipFill>
@@ -4465,12 +4465,12 @@
           <wp:inline distB="114300" distT="114300" distL="114300" distR="114300">
             <wp:extent cx="4540088" cy="3586354"/>
             <wp:effectExtent b="0" l="0" r="0" t="0"/>
-            <wp:docPr id="75" name="image62.png"/>
+            <wp:docPr id="75" name="image66.png"/>
             <a:graphic>
               <a:graphicData uri="http://schemas.openxmlformats.org/drawingml/2006/picture">
                 <pic:pic>
                   <pic:nvPicPr>
-                    <pic:cNvPr id="0" name="image62.png"/>
+                    <pic:cNvPr id="0" name="image66.png"/>
                     <pic:cNvPicPr preferRelativeResize="0"/>
                   </pic:nvPicPr>
                   <pic:blipFill>
@@ -4539,12 +4539,12 @@
           <wp:inline distB="114300" distT="114300" distL="114300" distR="114300">
             <wp:extent cx="3978113" cy="3142433"/>
             <wp:effectExtent b="0" l="0" r="0" t="0"/>
-            <wp:docPr id="50" name="image46.png"/>
+            <wp:docPr id="50" name="image42.png"/>
             <a:graphic>
               <a:graphicData uri="http://schemas.openxmlformats.org/drawingml/2006/picture">
                 <pic:pic>
                   <pic:nvPicPr>
-                    <pic:cNvPr id="0" name="image46.png"/>
+                    <pic:cNvPr id="0" name="image42.png"/>
                     <pic:cNvPicPr preferRelativeResize="0"/>
                   </pic:nvPicPr>
                   <pic:blipFill>
@@ -4822,12 +4822,12 @@
           <wp:inline distB="114300" distT="114300" distL="114300" distR="114300">
             <wp:extent cx="4268625" cy="3275252"/>
             <wp:effectExtent b="0" l="0" r="0" t="0"/>
-            <wp:docPr id="34" name="image17.png"/>
+            <wp:docPr id="34" name="image24.png"/>
             <a:graphic>
               <a:graphicData uri="http://schemas.openxmlformats.org/drawingml/2006/picture">
                 <pic:pic>
                   <pic:nvPicPr>
-                    <pic:cNvPr id="0" name="image17.png"/>
+                    <pic:cNvPr id="0" name="image24.png"/>
                     <pic:cNvPicPr preferRelativeResize="0"/>
                   </pic:nvPicPr>
                   <pic:blipFill>
@@ -4944,12 +4944,12 @@
           <wp:inline distB="114300" distT="114300" distL="114300" distR="114300">
             <wp:extent cx="4564809" cy="3605213"/>
             <wp:effectExtent b="0" l="0" r="0" t="0"/>
-            <wp:docPr id="1" name="image4.png"/>
+            <wp:docPr id="1" name="image7.png"/>
             <a:graphic>
               <a:graphicData uri="http://schemas.openxmlformats.org/drawingml/2006/picture">
                 <pic:pic>
                   <pic:nvPicPr>
-                    <pic:cNvPr id="0" name="image4.png"/>
+                    <pic:cNvPr id="0" name="image7.png"/>
                     <pic:cNvPicPr preferRelativeResize="0"/>
                   </pic:nvPicPr>
                   <pic:blipFill>
@@ -5847,12 +5847,12 @@
           <wp:inline distB="114300" distT="114300" distL="114300" distR="114300">
             <wp:extent cx="4040767" cy="3238449"/>
             <wp:effectExtent b="0" l="0" r="0" t="0"/>
-            <wp:docPr id="54" name="image37.png"/>
+            <wp:docPr id="54" name="image47.png"/>
             <a:graphic>
               <a:graphicData uri="http://schemas.openxmlformats.org/drawingml/2006/picture">
                 <pic:pic>
                   <pic:nvPicPr>
-                    <pic:cNvPr id="0" name="image37.png"/>
+                    <pic:cNvPr id="0" name="image47.png"/>
                     <pic:cNvPicPr preferRelativeResize="0"/>
                   </pic:nvPicPr>
                   <pic:blipFill>
@@ -5912,12 +5912,12 @@
           <wp:inline distB="114300" distT="114300" distL="114300" distR="114300">
             <wp:extent cx="3631618" cy="2862263"/>
             <wp:effectExtent b="0" l="0" r="0" t="0"/>
-            <wp:docPr id="59" name="image47.png"/>
+            <wp:docPr id="59" name="image59.png"/>
             <a:graphic>
               <a:graphicData uri="http://schemas.openxmlformats.org/drawingml/2006/picture">
                 <pic:pic>
                   <pic:nvPicPr>
-                    <pic:cNvPr id="0" name="image47.png"/>
+                    <pic:cNvPr id="0" name="image59.png"/>
                     <pic:cNvPicPr preferRelativeResize="0"/>
                   </pic:nvPicPr>
                   <pic:blipFill>
@@ -6135,6 +6135,8 @@
         <w:pStyle w:val="Heading1"/>
         <w:rPr>
           <w:b w:val="1"/>
+          <w:sz w:val="46"/>
+          <w:szCs w:val="46"/>
         </w:rPr>
       </w:pPr>
       <w:bookmarkStart w:colFirst="0" w:colLast="0" w:name="_892b2ndwwbhs" w:id="11"/>
@@ -6142,6 +6144,8 @@
       <w:r>
         <w:rPr>
           <w:b w:val="1"/>
+          <w:sz w:val="46"/>
+          <w:szCs w:val="46"/>
           <w:rtl w:val="0"/>
         </w:rPr>
         <w:t xml:space="preserve">Feature SELECTION</w:t>
@@ -6178,12 +6182,12 @@
           <wp:inline distB="114300" distT="114300" distL="114300" distR="114300">
             <wp:extent cx="3810000" cy="1743075"/>
             <wp:effectExtent b="0" l="0" r="0" t="0"/>
-            <wp:docPr id="55" name="image42.png"/>
+            <wp:docPr id="55" name="image43.png"/>
             <a:graphic>
               <a:graphicData uri="http://schemas.openxmlformats.org/drawingml/2006/picture">
                 <pic:pic>
                   <pic:nvPicPr>
-                    <pic:cNvPr id="0" name="image42.png"/>
+                    <pic:cNvPr id="0" name="image43.png"/>
                     <pic:cNvPicPr preferRelativeResize="0"/>
                   </pic:nvPicPr>
                   <pic:blipFill>
@@ -6591,18 +6595,18 @@
       <w:pPr>
         <w:rPr>
           <w:b w:val="1"/>
-          <w:sz w:val="32"/>
-          <w:szCs w:val="32"/>
+          <w:sz w:val="30"/>
+          <w:szCs w:val="30"/>
         </w:rPr>
       </w:pPr>
       <w:r>
         <w:rPr>
           <w:b w:val="1"/>
-          <w:sz w:val="32"/>
-          <w:szCs w:val="32"/>
-          <w:rtl w:val="0"/>
-        </w:rPr>
-        <w:t xml:space="preserve">EXPLORING FEATURES</w:t>
+          <w:sz w:val="30"/>
+          <w:szCs w:val="30"/>
+          <w:rtl w:val="0"/>
+        </w:rPr>
+        <w:t xml:space="preserve">EXPLORING FEATURES AND INITIAL ELIMINATION.</w:t>
       </w:r>
     </w:p>
     <w:p>
@@ -6647,7 +6651,7 @@
       <w:pPr>
         <w:numPr>
           <w:ilvl w:val="0"/>
-          <w:numId w:val="6"/>
+          <w:numId w:val="7"/>
         </w:numPr>
         <w:ind w:left="720" w:hanging="360"/>
         <w:rPr>
@@ -7743,12 +7747,12 @@
           <wp:inline distB="114300" distT="114300" distL="114300" distR="114300">
             <wp:extent cx="2395538" cy="2724194"/>
             <wp:effectExtent b="0" l="0" r="0" t="0"/>
-            <wp:docPr id="72" name="image57.png"/>
+            <wp:docPr id="72" name="image67.png"/>
             <a:graphic>
               <a:graphicData uri="http://schemas.openxmlformats.org/drawingml/2006/picture">
                 <pic:pic>
                   <pic:nvPicPr>
-                    <pic:cNvPr id="0" name="image57.png"/>
+                    <pic:cNvPr id="0" name="image67.png"/>
                     <pic:cNvPicPr preferRelativeResize="0"/>
                   </pic:nvPicPr>
                   <pic:blipFill>
@@ -7792,7 +7796,7 @@
       <w:pPr>
         <w:numPr>
           <w:ilvl w:val="0"/>
-          <w:numId w:val="5"/>
+          <w:numId w:val="6"/>
         </w:numPr>
         <w:ind w:left="720" w:hanging="360"/>
         <w:rPr>
@@ -7820,7 +7824,7 @@
       <w:pPr>
         <w:numPr>
           <w:ilvl w:val="0"/>
-          <w:numId w:val="5"/>
+          <w:numId w:val="6"/>
         </w:numPr>
         <w:ind w:left="720" w:hanging="360"/>
         <w:rPr>
@@ -7848,7 +7852,7 @@
       <w:pPr>
         <w:numPr>
           <w:ilvl w:val="0"/>
-          <w:numId w:val="5"/>
+          <w:numId w:val="6"/>
         </w:numPr>
         <w:ind w:left="720" w:hanging="360"/>
         <w:rPr>
@@ -7882,12 +7886,12 @@
           <wp:inline distB="114300" distT="114300" distL="114300" distR="114300">
             <wp:extent cx="1881188" cy="2103055"/>
             <wp:effectExtent b="0" l="0" r="0" t="0"/>
-            <wp:docPr id="40" name="image22.png"/>
+            <wp:docPr id="40" name="image27.png"/>
             <a:graphic>
               <a:graphicData uri="http://schemas.openxmlformats.org/drawingml/2006/picture">
                 <pic:pic>
                   <pic:nvPicPr>
-                    <pic:cNvPr id="0" name="image22.png"/>
+                    <pic:cNvPr id="0" name="image27.png"/>
                     <pic:cNvPicPr preferRelativeResize="0"/>
                   </pic:nvPicPr>
                   <pic:blipFill>
@@ -7931,7 +7935,7 @@
       <w:pPr>
         <w:numPr>
           <w:ilvl w:val="0"/>
-          <w:numId w:val="5"/>
+          <w:numId w:val="6"/>
         </w:numPr>
         <w:ind w:left="720" w:hanging="360"/>
         <w:rPr>
@@ -7959,7 +7963,7 @@
       <w:pPr>
         <w:numPr>
           <w:ilvl w:val="0"/>
-          <w:numId w:val="5"/>
+          <w:numId w:val="6"/>
         </w:numPr>
         <w:ind w:left="720" w:hanging="360"/>
         <w:rPr>
@@ -7983,12 +7987,12 @@
           <wp:inline distB="114300" distT="114300" distL="114300" distR="114300">
             <wp:extent cx="1843088" cy="2103324"/>
             <wp:effectExtent b="0" l="0" r="0" t="0"/>
-            <wp:docPr id="7" name="image1.png"/>
+            <wp:docPr id="7" name="image2.png"/>
             <a:graphic>
               <a:graphicData uri="http://schemas.openxmlformats.org/drawingml/2006/picture">
                 <pic:pic>
                   <pic:nvPicPr>
-                    <pic:cNvPr id="0" name="image1.png"/>
+                    <pic:cNvPr id="0" name="image2.png"/>
                     <pic:cNvPicPr preferRelativeResize="0"/>
                   </pic:nvPicPr>
                   <pic:blipFill>
@@ -8042,7 +8046,7 @@
       <w:pPr>
         <w:numPr>
           <w:ilvl w:val="0"/>
-          <w:numId w:val="5"/>
+          <w:numId w:val="6"/>
         </w:numPr>
         <w:ind w:left="720" w:hanging="360"/>
         <w:rPr>
@@ -8080,7 +8084,7 @@
       <w:pPr>
         <w:numPr>
           <w:ilvl w:val="0"/>
-          <w:numId w:val="5"/>
+          <w:numId w:val="6"/>
         </w:numPr>
         <w:ind w:left="720" w:hanging="360"/>
         <w:rPr>
@@ -8108,7 +8112,7 @@
       <w:pPr>
         <w:numPr>
           <w:ilvl w:val="0"/>
-          <w:numId w:val="5"/>
+          <w:numId w:val="6"/>
         </w:numPr>
         <w:ind w:left="720" w:hanging="360"/>
         <w:rPr>
@@ -8132,12 +8136,12 @@
           <wp:inline distB="114300" distT="114300" distL="114300" distR="114300">
             <wp:extent cx="1471613" cy="1691621"/>
             <wp:effectExtent b="0" l="0" r="0" t="0"/>
-            <wp:docPr id="60" name="image48.png"/>
+            <wp:docPr id="60" name="image52.png"/>
             <a:graphic>
               <a:graphicData uri="http://schemas.openxmlformats.org/drawingml/2006/picture">
                 <pic:pic>
                   <pic:nvPicPr>
-                    <pic:cNvPr id="0" name="image48.png"/>
+                    <pic:cNvPr id="0" name="image52.png"/>
                     <pic:cNvPicPr preferRelativeResize="0"/>
                   </pic:nvPicPr>
                   <pic:blipFill>
@@ -8171,7 +8175,7 @@
       <w:pPr>
         <w:numPr>
           <w:ilvl w:val="0"/>
-          <w:numId w:val="5"/>
+          <w:numId w:val="6"/>
         </w:numPr>
         <w:ind w:left="720" w:hanging="360"/>
         <w:rPr>
@@ -8199,7 +8203,7 @@
       <w:pPr>
         <w:numPr>
           <w:ilvl w:val="0"/>
-          <w:numId w:val="5"/>
+          <w:numId w:val="6"/>
         </w:numPr>
         <w:ind w:left="720" w:hanging="360"/>
         <w:rPr>
@@ -8257,7 +8261,7 @@
       <w:pPr>
         <w:numPr>
           <w:ilvl w:val="0"/>
-          <w:numId w:val="5"/>
+          <w:numId w:val="6"/>
         </w:numPr>
         <w:ind w:left="720" w:hanging="360"/>
         <w:rPr>
@@ -8296,7 +8300,7 @@
       <w:pPr>
         <w:numPr>
           <w:ilvl w:val="0"/>
-          <w:numId w:val="5"/>
+          <w:numId w:val="6"/>
         </w:numPr>
         <w:ind w:left="720" w:hanging="360"/>
         <w:rPr>
@@ -8325,7 +8329,7 @@
       <w:pPr>
         <w:numPr>
           <w:ilvl w:val="0"/>
-          <w:numId w:val="5"/>
+          <w:numId w:val="6"/>
         </w:numPr>
         <w:ind w:left="720" w:hanging="360"/>
         <w:rPr>
@@ -8360,7 +8364,7 @@
       <w:pPr>
         <w:numPr>
           <w:ilvl w:val="0"/>
-          <w:numId w:val="5"/>
+          <w:numId w:val="6"/>
         </w:numPr>
         <w:ind w:left="720" w:hanging="360"/>
         <w:rPr>
@@ -8410,7 +8414,7 @@
       <w:pPr>
         <w:numPr>
           <w:ilvl w:val="0"/>
-          <w:numId w:val="5"/>
+          <w:numId w:val="6"/>
         </w:numPr>
         <w:ind w:left="720" w:hanging="360"/>
         <w:rPr>
@@ -8448,7 +8452,7 @@
       <w:pPr>
         <w:numPr>
           <w:ilvl w:val="0"/>
-          <w:numId w:val="5"/>
+          <w:numId w:val="6"/>
         </w:numPr>
         <w:ind w:left="720" w:hanging="360"/>
         <w:rPr>
@@ -8476,7 +8480,7 @@
       <w:pPr>
         <w:numPr>
           <w:ilvl w:val="0"/>
-          <w:numId w:val="5"/>
+          <w:numId w:val="6"/>
         </w:numPr>
         <w:ind w:left="720" w:hanging="360"/>
         <w:rPr>
@@ -8515,7 +8519,7 @@
       <w:pPr>
         <w:numPr>
           <w:ilvl w:val="0"/>
-          <w:numId w:val="5"/>
+          <w:numId w:val="6"/>
         </w:numPr>
         <w:ind w:left="720" w:hanging="360"/>
         <w:rPr>
@@ -8544,7 +8548,7 @@
       <w:pPr>
         <w:numPr>
           <w:ilvl w:val="0"/>
-          <w:numId w:val="5"/>
+          <w:numId w:val="6"/>
         </w:numPr>
         <w:ind w:left="720" w:hanging="360"/>
         <w:rPr>
@@ -8590,7 +8594,7 @@
       <w:pPr>
         <w:numPr>
           <w:ilvl w:val="0"/>
-          <w:numId w:val="5"/>
+          <w:numId w:val="6"/>
         </w:numPr>
         <w:ind w:left="720" w:hanging="360"/>
         <w:rPr>
@@ -8619,7 +8623,7 @@
       <w:pPr>
         <w:numPr>
           <w:ilvl w:val="0"/>
-          <w:numId w:val="5"/>
+          <w:numId w:val="6"/>
         </w:numPr>
         <w:ind w:left="720" w:hanging="360"/>
         <w:rPr>
@@ -8647,7 +8651,7 @@
       <w:pPr>
         <w:numPr>
           <w:ilvl w:val="0"/>
-          <w:numId w:val="5"/>
+          <w:numId w:val="6"/>
         </w:numPr>
         <w:ind w:left="720" w:hanging="360"/>
         <w:rPr>
@@ -8708,12 +8712,12 @@
           <wp:inline distB="114300" distT="114300" distL="114300" distR="114300">
             <wp:extent cx="2885418" cy="1725499"/>
             <wp:effectExtent b="0" l="0" r="0" t="0"/>
-            <wp:docPr id="61" name="image45.png"/>
+            <wp:docPr id="61" name="image53.png"/>
             <a:graphic>
               <a:graphicData uri="http://schemas.openxmlformats.org/drawingml/2006/picture">
                 <pic:pic>
                   <pic:nvPicPr>
-                    <pic:cNvPr id="0" name="image45.png"/>
+                    <pic:cNvPr id="0" name="image53.png"/>
                     <pic:cNvPicPr preferRelativeResize="0"/>
                   </pic:nvPicPr>
                   <pic:blipFill>
@@ -8747,7 +8751,7 @@
       <w:pPr>
         <w:numPr>
           <w:ilvl w:val="0"/>
-          <w:numId w:val="5"/>
+          <w:numId w:val="6"/>
         </w:numPr>
         <w:ind w:left="720" w:hanging="360"/>
         <w:rPr>
@@ -8784,12 +8788,12 @@
           <wp:inline distB="114300" distT="114300" distL="114300" distR="114300">
             <wp:extent cx="2814638" cy="1683172"/>
             <wp:effectExtent b="0" l="0" r="0" t="0"/>
-            <wp:docPr id="67" name="image53.png"/>
+            <wp:docPr id="67" name="image64.png"/>
             <a:graphic>
               <a:graphicData uri="http://schemas.openxmlformats.org/drawingml/2006/picture">
                 <pic:pic>
                   <pic:nvPicPr>
-                    <pic:cNvPr id="0" name="image53.png"/>
+                    <pic:cNvPr id="0" name="image64.png"/>
                     <pic:cNvPicPr preferRelativeResize="0"/>
                   </pic:nvPicPr>
                   <pic:blipFill>
@@ -8823,7 +8827,7 @@
       <w:pPr>
         <w:numPr>
           <w:ilvl w:val="0"/>
-          <w:numId w:val="5"/>
+          <w:numId w:val="6"/>
         </w:numPr>
         <w:ind w:left="720" w:hanging="360"/>
         <w:rPr>
@@ -8851,7 +8855,7 @@
       <w:pPr>
         <w:numPr>
           <w:ilvl w:val="0"/>
-          <w:numId w:val="5"/>
+          <w:numId w:val="6"/>
         </w:numPr>
         <w:ind w:left="720" w:hanging="360"/>
         <w:rPr>
@@ -8875,12 +8879,12 @@
           <wp:inline distB="114300" distT="114300" distL="114300" distR="114300">
             <wp:extent cx="1967098" cy="1176338"/>
             <wp:effectExtent b="0" l="0" r="0" t="0"/>
-            <wp:docPr id="19" name="image3.png"/>
+            <wp:docPr id="19" name="image6.png"/>
             <a:graphic>
               <a:graphicData uri="http://schemas.openxmlformats.org/drawingml/2006/picture">
                 <pic:pic>
                   <pic:nvPicPr>
-                    <pic:cNvPr id="0" name="image3.png"/>
+                    <pic:cNvPr id="0" name="image6.png"/>
                     <pic:cNvPicPr preferRelativeResize="0"/>
                   </pic:nvPicPr>
                   <pic:blipFill>
@@ -8924,7 +8928,7 @@
       <w:pPr>
         <w:numPr>
           <w:ilvl w:val="0"/>
-          <w:numId w:val="5"/>
+          <w:numId w:val="6"/>
         </w:numPr>
         <w:ind w:left="720" w:hanging="360"/>
         <w:rPr>
@@ -8958,12 +8962,12 @@
           <wp:inline distB="114300" distT="114300" distL="114300" distR="114300">
             <wp:extent cx="2030809" cy="1214438"/>
             <wp:effectExtent b="0" l="0" r="0" t="0"/>
-            <wp:docPr id="25" name="image9.png"/>
+            <wp:docPr id="25" name="image10.png"/>
             <a:graphic>
               <a:graphicData uri="http://schemas.openxmlformats.org/drawingml/2006/picture">
                 <pic:pic>
                   <pic:nvPicPr>
-                    <pic:cNvPr id="0" name="image9.png"/>
+                    <pic:cNvPr id="0" name="image10.png"/>
                     <pic:cNvPicPr preferRelativeResize="0"/>
                   </pic:nvPicPr>
                   <pic:blipFill>
@@ -8997,7 +9001,7 @@
       <w:pPr>
         <w:numPr>
           <w:ilvl w:val="0"/>
-          <w:numId w:val="5"/>
+          <w:numId w:val="6"/>
         </w:numPr>
         <w:ind w:left="720" w:hanging="360"/>
         <w:rPr>
@@ -9015,7 +9019,7 @@
       <w:pPr>
         <w:numPr>
           <w:ilvl w:val="0"/>
-          <w:numId w:val="5"/>
+          <w:numId w:val="6"/>
         </w:numPr>
         <w:ind w:left="720" w:hanging="360"/>
         <w:rPr>
@@ -9033,7 +9037,7 @@
       <w:pPr>
         <w:numPr>
           <w:ilvl w:val="0"/>
-          <w:numId w:val="5"/>
+          <w:numId w:val="6"/>
         </w:numPr>
         <w:ind w:left="720" w:hanging="360"/>
         <w:rPr>
@@ -9051,7 +9055,7 @@
       <w:pPr>
         <w:numPr>
           <w:ilvl w:val="0"/>
-          <w:numId w:val="5"/>
+          <w:numId w:val="6"/>
         </w:numPr>
         <w:ind w:left="720" w:hanging="360"/>
         <w:rPr>
@@ -9069,7 +9073,7 @@
       <w:pPr>
         <w:numPr>
           <w:ilvl w:val="0"/>
-          <w:numId w:val="5"/>
+          <w:numId w:val="6"/>
         </w:numPr>
         <w:ind w:left="720" w:hanging="360"/>
         <w:rPr>
@@ -9087,7 +9091,7 @@
       <w:pPr>
         <w:numPr>
           <w:ilvl w:val="0"/>
-          <w:numId w:val="5"/>
+          <w:numId w:val="6"/>
         </w:numPr>
         <w:ind w:left="720" w:hanging="360"/>
         <w:rPr>
@@ -9112,12 +9116,12 @@
           <wp:inline distB="114300" distT="114300" distL="114300" distR="114300">
             <wp:extent cx="2176463" cy="1301539"/>
             <wp:effectExtent b="0" l="0" r="0" t="0"/>
-            <wp:docPr id="73" name="image55.png"/>
+            <wp:docPr id="73" name="image62.png"/>
             <a:graphic>
               <a:graphicData uri="http://schemas.openxmlformats.org/drawingml/2006/picture">
                 <pic:pic>
                   <pic:nvPicPr>
-                    <pic:cNvPr id="0" name="image55.png"/>
+                    <pic:cNvPr id="0" name="image62.png"/>
                     <pic:cNvPicPr preferRelativeResize="0"/>
                   </pic:nvPicPr>
                   <pic:blipFill>
@@ -9151,7 +9155,7 @@
       <w:pPr>
         <w:numPr>
           <w:ilvl w:val="0"/>
-          <w:numId w:val="5"/>
+          <w:numId w:val="6"/>
         </w:numPr>
         <w:ind w:left="720" w:hanging="360"/>
         <w:rPr>
@@ -9175,12 +9179,12 @@
           <wp:inline distB="114300" distT="114300" distL="114300" distR="114300">
             <wp:extent cx="2776538" cy="1660388"/>
             <wp:effectExtent b="0" l="0" r="0" t="0"/>
-            <wp:docPr id="10" name="image5.png"/>
+            <wp:docPr id="10" name="image1.png"/>
             <a:graphic>
               <a:graphicData uri="http://schemas.openxmlformats.org/drawingml/2006/picture">
                 <pic:pic>
                   <pic:nvPicPr>
-                    <pic:cNvPr id="0" name="image5.png"/>
+                    <pic:cNvPr id="0" name="image1.png"/>
                     <pic:cNvPicPr preferRelativeResize="0"/>
                   </pic:nvPicPr>
                   <pic:blipFill>
@@ -9214,7 +9218,7 @@
       <w:pPr>
         <w:numPr>
           <w:ilvl w:val="0"/>
-          <w:numId w:val="5"/>
+          <w:numId w:val="6"/>
         </w:numPr>
         <w:ind w:left="720" w:hanging="360"/>
         <w:rPr>
@@ -9232,7 +9236,7 @@
       <w:pPr>
         <w:numPr>
           <w:ilvl w:val="0"/>
-          <w:numId w:val="5"/>
+          <w:numId w:val="6"/>
         </w:numPr>
         <w:ind w:left="720" w:hanging="360"/>
         <w:rPr>
@@ -9250,7 +9254,7 @@
       <w:pPr>
         <w:numPr>
           <w:ilvl w:val="0"/>
-          <w:numId w:val="5"/>
+          <w:numId w:val="6"/>
         </w:numPr>
         <w:ind w:left="720" w:hanging="360"/>
         <w:rPr>
@@ -9268,7 +9272,7 @@
       <w:pPr>
         <w:numPr>
           <w:ilvl w:val="0"/>
-          <w:numId w:val="5"/>
+          <w:numId w:val="6"/>
         </w:numPr>
         <w:ind w:left="720" w:hanging="360"/>
         <w:rPr>
@@ -9286,7 +9290,7 @@
       <w:pPr>
         <w:numPr>
           <w:ilvl w:val="0"/>
-          <w:numId w:val="5"/>
+          <w:numId w:val="6"/>
         </w:numPr>
         <w:ind w:left="720" w:hanging="360"/>
         <w:rPr>
@@ -9304,7 +9308,7 @@
       <w:pPr>
         <w:numPr>
           <w:ilvl w:val="0"/>
-          <w:numId w:val="5"/>
+          <w:numId w:val="6"/>
         </w:numPr>
         <w:ind w:left="720" w:hanging="360"/>
         <w:rPr>
@@ -9322,7 +9326,7 @@
       <w:pPr>
         <w:numPr>
           <w:ilvl w:val="0"/>
-          <w:numId w:val="5"/>
+          <w:numId w:val="6"/>
         </w:numPr>
         <w:ind w:left="720" w:hanging="360"/>
         <w:rPr>
@@ -9340,7 +9344,7 @@
       <w:pPr>
         <w:numPr>
           <w:ilvl w:val="0"/>
-          <w:numId w:val="5"/>
+          <w:numId w:val="6"/>
         </w:numPr>
         <w:ind w:left="720" w:hanging="360"/>
         <w:rPr>
@@ -9358,7 +9362,7 @@
       <w:pPr>
         <w:numPr>
           <w:ilvl w:val="0"/>
-          <w:numId w:val="5"/>
+          <w:numId w:val="6"/>
         </w:numPr>
         <w:ind w:left="720" w:hanging="360"/>
         <w:rPr>
@@ -9376,7 +9380,7 @@
       <w:pPr>
         <w:numPr>
           <w:ilvl w:val="0"/>
-          <w:numId w:val="5"/>
+          <w:numId w:val="6"/>
         </w:numPr>
         <w:ind w:left="720" w:hanging="360"/>
         <w:rPr>
@@ -9394,7 +9398,7 @@
       <w:pPr>
         <w:numPr>
           <w:ilvl w:val="0"/>
-          <w:numId w:val="5"/>
+          <w:numId w:val="6"/>
         </w:numPr>
         <w:ind w:left="720" w:hanging="360"/>
       </w:pPr>
@@ -9409,7 +9413,7 @@
       <w:pPr>
         <w:numPr>
           <w:ilvl w:val="0"/>
-          <w:numId w:val="5"/>
+          <w:numId w:val="6"/>
         </w:numPr>
         <w:ind w:left="720" w:hanging="360"/>
         <w:rPr>
@@ -9427,7 +9431,7 @@
       <w:pPr>
         <w:numPr>
           <w:ilvl w:val="0"/>
-          <w:numId w:val="5"/>
+          <w:numId w:val="6"/>
         </w:numPr>
         <w:ind w:left="720" w:hanging="360"/>
         <w:rPr>
@@ -9445,7 +9449,7 @@
       <w:pPr>
         <w:numPr>
           <w:ilvl w:val="0"/>
-          <w:numId w:val="5"/>
+          <w:numId w:val="6"/>
         </w:numPr>
         <w:ind w:left="720" w:hanging="360"/>
         <w:rPr>
@@ -9463,7 +9467,7 @@
       <w:pPr>
         <w:numPr>
           <w:ilvl w:val="0"/>
-          <w:numId w:val="5"/>
+          <w:numId w:val="6"/>
         </w:numPr>
         <w:ind w:left="720" w:hanging="360"/>
         <w:rPr>
@@ -9525,7 +9529,7 @@
       <w:pPr>
         <w:numPr>
           <w:ilvl w:val="0"/>
-          <w:numId w:val="5"/>
+          <w:numId w:val="6"/>
         </w:numPr>
         <w:ind w:left="720" w:hanging="360"/>
       </w:pPr>
@@ -9557,12 +9561,12 @@
           <wp:inline distB="114300" distT="114300" distL="114300" distR="114300">
             <wp:extent cx="2333836" cy="1395650"/>
             <wp:effectExtent b="0" l="0" r="0" t="0"/>
-            <wp:docPr id="39" name="image32.png"/>
+            <wp:docPr id="39" name="image26.png"/>
             <a:graphic>
               <a:graphicData uri="http://schemas.openxmlformats.org/drawingml/2006/picture">
                 <pic:pic>
                   <pic:nvPicPr>
-                    <pic:cNvPr id="0" name="image32.png"/>
+                    <pic:cNvPr id="0" name="image26.png"/>
                     <pic:cNvPicPr preferRelativeResize="0"/>
                   </pic:nvPicPr>
                   <pic:blipFill>
@@ -9596,1299 +9600,1767 @@
       <w:pPr>
         <w:numPr>
           <w:ilvl w:val="0"/>
+          <w:numId w:val="6"/>
+        </w:numPr>
+        <w:ind w:left="720" w:hanging="360"/>
+        <w:rPr>
+          <w:u w:val="none"/>
+        </w:rPr>
+      </w:pPr>
+      <w:r>
+        <w:rPr>
+          <w:rtl w:val="0"/>
+        </w:rPr>
+        <w:t xml:space="preserve">Max_bid_size1: similar to above. Log transform required. Done</w:t>
+      </w:r>
+    </w:p>
+    <w:p>
+      <w:pPr>
+        <w:numPr>
+          <w:ilvl w:val="0"/>
+          <w:numId w:val="6"/>
+        </w:numPr>
+        <w:ind w:left="720" w:hanging="360"/>
+        <w:rPr>
+          <w:u w:val="none"/>
+        </w:rPr>
+      </w:pPr>
+      <w:r>
+        <w:rPr>
+          <w:rtl w:val="0"/>
+        </w:rPr>
+        <w:t xml:space="preserve">Min_ask_size1: similar to above. Log transform required. Done</w:t>
+      </w:r>
+    </w:p>
+    <w:p>
+      <w:pPr>
+        <w:numPr>
+          <w:ilvl w:val="0"/>
+          <w:numId w:val="6"/>
+        </w:numPr>
+        <w:ind w:left="720" w:hanging="360"/>
+        <w:rPr>
+          <w:u w:val="none"/>
+        </w:rPr>
+      </w:pPr>
+      <w:r>
+        <w:rPr>
+          <w:rtl w:val="0"/>
+        </w:rPr>
+        <w:t xml:space="preserve">Max_ask_size1: similar to above. Log transform required. Done</w:t>
+      </w:r>
+    </w:p>
+    <w:p>
+      <w:pPr>
+        <w:numPr>
+          <w:ilvl w:val="0"/>
+          <w:numId w:val="6"/>
+        </w:numPr>
+        <w:ind w:left="720" w:hanging="360"/>
+        <w:rPr>
+          <w:u w:val="none"/>
+        </w:rPr>
+      </w:pPr>
+      <w:r>
+        <w:rPr>
+          <w:rtl w:val="0"/>
+        </w:rPr>
+        <w:t xml:space="preserve">Range_ask_price1: </w:t>
+      </w:r>
+    </w:p>
+    <w:p>
+      <w:pPr>
+        <w:numPr>
+          <w:ilvl w:val="0"/>
+          <w:numId w:val="6"/>
+        </w:numPr>
+        <w:ind w:left="720" w:hanging="360"/>
+        <w:rPr>
+          <w:u w:val="none"/>
+        </w:rPr>
+      </w:pPr>
+      <w:r>
+        <w:rPr>
+          <w:rtl w:val="0"/>
+        </w:rPr>
+        <w:t xml:space="preserve">Range_bid_price1: </w:t>
+      </w:r>
+    </w:p>
+    <w:p>
+      <w:pPr>
+        <w:numPr>
+          <w:ilvl w:val="0"/>
+          <w:numId w:val="6"/>
+        </w:numPr>
+        <w:ind w:left="720" w:hanging="360"/>
+        <w:rPr>
+          <w:u w:val="none"/>
+        </w:rPr>
+      </w:pPr>
+      <w:r>
+        <w:rPr>
+          <w:rtl w:val="0"/>
+        </w:rPr>
+        <w:t xml:space="preserve">Range_ask_size1: log1p applied</w:t>
+      </w:r>
+    </w:p>
+    <w:p>
+      <w:pPr>
+        <w:numPr>
+          <w:ilvl w:val="0"/>
+          <w:numId w:val="6"/>
+        </w:numPr>
+        <w:ind w:left="720" w:hanging="360"/>
+        <w:rPr>
+          <w:u w:val="none"/>
+        </w:rPr>
+      </w:pPr>
+      <w:r>
+        <w:rPr>
+          <w:rtl w:val="0"/>
+        </w:rPr>
+        <w:t xml:space="preserve">Range_bid_size1: log1p transformed, log1p_range_bid_size1_stnd</w:t>
+      </w:r>
+      <w:r>
+        <w:rPr>
+          <w:rtl w:val="0"/>
+        </w:rPr>
+      </w:r>
+    </w:p>
+    <w:p>
+      <w:pPr>
+        <w:numPr>
+          <w:ilvl w:val="0"/>
+          <w:numId w:val="6"/>
+        </w:numPr>
+        <w:ind w:left="720" w:hanging="360"/>
+        <w:rPr>
+          <w:u w:val="none"/>
+        </w:rPr>
+      </w:pPr>
+      <w:r>
+        <w:rPr>
+          <w:rtl w:val="0"/>
+        </w:rPr>
+        <w:t xml:space="preserve">log_+1e-2_sad_ask_price1_stnd</w:t>
+      </w:r>
+      <w:r>
+        <w:rPr>
+          <w:rtl w:val="0"/>
+        </w:rPr>
+        <w:t xml:space="preserve">: ALL Null values </w:t>
+      </w:r>
+    </w:p>
+    <w:p>
+      <w:pPr>
+        <w:numPr>
+          <w:ilvl w:val="0"/>
+          <w:numId w:val="6"/>
+        </w:numPr>
+        <w:ind w:left="720" w:hanging="360"/>
+        <w:rPr>
+          <w:u w:val="none"/>
+        </w:rPr>
+      </w:pPr>
+      <w:r>
+        <w:rPr>
+          <w:rtl w:val="0"/>
+        </w:rPr>
+        <w:t xml:space="preserve">log1p_sad_ask_size1_stnd: </w:t>
+      </w:r>
+    </w:p>
+    <w:p>
+      <w:pPr>
+        <w:numPr>
+          <w:ilvl w:val="0"/>
+          <w:numId w:val="6"/>
+        </w:numPr>
+        <w:ind w:left="720" w:hanging="360"/>
+        <w:rPr>
+          <w:u w:val="none"/>
+        </w:rPr>
+      </w:pPr>
+      <w:r>
+        <w:rPr>
+          <w:rtl w:val="0"/>
+        </w:rPr>
+        <w:t xml:space="preserve">log_+1e-2_sad_bid_price1_stnd:</w:t>
+      </w:r>
+    </w:p>
+    <w:p>
+      <w:pPr>
+        <w:numPr>
+          <w:ilvl w:val="0"/>
+          <w:numId w:val="6"/>
+        </w:numPr>
+        <w:ind w:left="720" w:hanging="360"/>
+        <w:rPr>
+          <w:u w:val="none"/>
+        </w:rPr>
+      </w:pPr>
+      <w:r>
+        <w:rPr>
+          <w:rtl w:val="0"/>
+        </w:rPr>
+        <w:t xml:space="preserve">log1p_sad_bid_size1_stnd: </w:t>
+      </w:r>
+    </w:p>
+    <w:p>
+      <w:pPr>
+        <w:numPr>
+          <w:ilvl w:val="0"/>
+          <w:numId w:val="6"/>
+        </w:numPr>
+        <w:ind w:left="720" w:hanging="360"/>
+        <w:rPr>
+          <w:u w:val="none"/>
+        </w:rPr>
+      </w:pPr>
+      <w:r>
+        <w:rPr>
+          <w:rtl w:val="0"/>
+        </w:rPr>
+        <w:t xml:space="preserve">Bs_bp_corr1: exponential of left skew. </w:t>
+      </w:r>
+    </w:p>
+    <w:p>
+      <w:pPr>
+        <w:numPr>
+          <w:ilvl w:val="0"/>
+          <w:numId w:val="6"/>
+        </w:numPr>
+        <w:ind w:left="720" w:hanging="360"/>
+        <w:rPr>
+          <w:u w:val="none"/>
+        </w:rPr>
+      </w:pPr>
+      <w:r>
+        <w:rPr>
+          <w:rtl w:val="0"/>
+        </w:rPr>
+        <w:t xml:space="preserve">Bs_as_corr1: exponential of left skew. </w:t>
+      </w:r>
+    </w:p>
+    <w:p>
+      <w:pPr>
+        <w:numPr>
+          <w:ilvl w:val="0"/>
+          <w:numId w:val="6"/>
+        </w:numPr>
+        <w:ind w:left="720" w:hanging="360"/>
+        <w:rPr>
+          <w:u w:val="none"/>
+        </w:rPr>
+      </w:pPr>
+      <w:r>
+        <w:rPr>
+          <w:rtl w:val="0"/>
+        </w:rPr>
+        <w:t xml:space="preserve">Bs_ap_corr1: no change</w:t>
+      </w:r>
+    </w:p>
+    <w:p>
+      <w:pPr>
+        <w:numPr>
+          <w:ilvl w:val="0"/>
+          <w:numId w:val="6"/>
+        </w:numPr>
+        <w:ind w:left="720" w:hanging="360"/>
+        <w:rPr>
+          <w:u w:val="none"/>
+        </w:rPr>
+      </w:pPr>
+      <w:r>
+        <w:rPr>
+          <w:rtl w:val="0"/>
+        </w:rPr>
+        <w:t xml:space="preserve">Bp_as_corr1: no change</w:t>
+      </w:r>
+    </w:p>
+    <w:p>
+      <w:pPr>
+        <w:numPr>
+          <w:ilvl w:val="0"/>
+          <w:numId w:val="6"/>
+        </w:numPr>
+        <w:ind w:left="720" w:hanging="360"/>
+        <w:rPr>
+          <w:u w:val="none"/>
+        </w:rPr>
+      </w:pPr>
+      <w:r>
+        <w:rPr>
+          <w:rtl w:val="0"/>
+        </w:rPr>
+        <w:t xml:space="preserve">3_bp_ap_corr1: subtracted 0.0001 and then took  arctanh  and then standardized . this is similar to fishers z transform.</w:t>
+      </w:r>
+    </w:p>
+    <w:p>
+      <w:pPr>
+        <w:numPr>
+          <w:ilvl w:val="0"/>
+          <w:numId w:val="6"/>
+        </w:numPr>
+        <w:ind w:left="720" w:hanging="360"/>
+        <w:rPr>
+          <w:u w:val="none"/>
+        </w:rPr>
+      </w:pPr>
+      <w:r>
+        <w:rPr>
+          <w:rtl w:val="0"/>
+        </w:rPr>
+        <w:t xml:space="preserve">As_ap_corr1:</w:t>
+      </w:r>
+    </w:p>
+    <w:p>
+      <w:pPr>
+        <w:numPr>
+          <w:ilvl w:val="0"/>
+          <w:numId w:val="6"/>
+        </w:numPr>
+        <w:ind w:left="720" w:hanging="360"/>
+        <w:rPr>
+          <w:u w:val="none"/>
+        </w:rPr>
+      </w:pPr>
+      <w:r>
+        <w:rPr>
+          <w:rtl w:val="0"/>
+        </w:rPr>
+        <w:t xml:space="preserve">Min_price1: </w:t>
+      </w:r>
+    </w:p>
+    <w:p>
+      <w:pPr>
+        <w:numPr>
+          <w:ilvl w:val="0"/>
+          <w:numId w:val="6"/>
+        </w:numPr>
+        <w:ind w:left="720" w:hanging="360"/>
+        <w:rPr>
+          <w:u w:val="none"/>
+        </w:rPr>
+      </w:pPr>
+      <w:r>
+        <w:rPr>
+          <w:rtl w:val="0"/>
+        </w:rPr>
+        <w:t xml:space="preserve">Max_price:</w:t>
+      </w:r>
+    </w:p>
+    <w:p>
+      <w:pPr>
+        <w:numPr>
+          <w:ilvl w:val="0"/>
+          <w:numId w:val="6"/>
+        </w:numPr>
+        <w:ind w:left="720" w:hanging="360"/>
+        <w:rPr>
+          <w:u w:val="none"/>
+        </w:rPr>
+      </w:pPr>
+      <w:r>
+        <w:rPr>
+          <w:rtl w:val="0"/>
+        </w:rPr>
+        <w:t xml:space="preserve">Min_price:</w:t>
+      </w:r>
+    </w:p>
+    <w:p>
+      <w:pPr>
+        <w:numPr>
+          <w:ilvl w:val="0"/>
+          <w:numId w:val="6"/>
+        </w:numPr>
+        <w:ind w:left="720" w:hanging="360"/>
+        <w:rPr>
+          <w:u w:val="none"/>
+        </w:rPr>
+      </w:pPr>
+      <w:r>
+        <w:rPr>
+          <w:rtl w:val="0"/>
+        </w:rPr>
+        <w:t xml:space="preserve">Max_price1:</w:t>
+      </w:r>
+    </w:p>
+    <w:p>
+      <w:pPr>
+        <w:numPr>
+          <w:ilvl w:val="0"/>
+          <w:numId w:val="6"/>
+        </w:numPr>
+        <w:ind w:left="720" w:hanging="360"/>
+        <w:rPr>
+          <w:u w:val="none"/>
+        </w:rPr>
+      </w:pPr>
+      <w:r>
+        <w:rPr>
+          <w:rtl w:val="0"/>
+        </w:rPr>
+        <w:t xml:space="preserve">Min_size1: log transform applied. Still highly skewed can be </w:t>
+      </w:r>
+      <w:r>
+        <w:rPr>
+          <w:shd w:fill="f1c232" w:val="clear"/>
+          <w:rtl w:val="0"/>
+        </w:rPr>
+        <w:t xml:space="preserve">Discarded</w:t>
+      </w:r>
+      <w:r>
+        <w:rPr>
+          <w:rtl w:val="0"/>
+        </w:rPr>
+        <w:t xml:space="preserve"> if needed</w:t>
+      </w:r>
+    </w:p>
+    <w:p>
+      <w:pPr>
+        <w:numPr>
+          <w:ilvl w:val="0"/>
+          <w:numId w:val="6"/>
+        </w:numPr>
+        <w:ind w:left="720" w:hanging="360"/>
+        <w:rPr>
+          <w:u w:val="none"/>
+        </w:rPr>
+      </w:pPr>
+      <w:r>
+        <w:rPr>
+          <w:rtl w:val="0"/>
+        </w:rPr>
+        <w:t xml:space="preserve">Max_size1: log transform applied. This is good.</w:t>
+      </w:r>
+    </w:p>
+    <w:p>
+      <w:pPr>
+        <w:numPr>
+          <w:ilvl w:val="0"/>
+          <w:numId w:val="6"/>
+        </w:numPr>
+        <w:ind w:left="720" w:hanging="360"/>
+        <w:rPr>
+          <w:u w:val="none"/>
+        </w:rPr>
+      </w:pPr>
+      <w:r>
+        <w:rPr>
+          <w:rtl w:val="0"/>
+        </w:rPr>
+        <w:t xml:space="preserve">Min_order_count1:  highly Skewed</w:t>
+      </w:r>
+      <w:r>
+        <w:rPr>
+          <w:shd w:fill="f1c232" w:val="clear"/>
+          <w:rtl w:val="0"/>
+        </w:rPr>
+        <w:t xml:space="preserve">DISCARD </w:t>
+      </w:r>
+      <w:r>
+        <w:rPr>
+          <w:rtl w:val="0"/>
+        </w:rPr>
+      </w:r>
+    </w:p>
+    <w:p>
+      <w:pPr>
+        <w:numPr>
+          <w:ilvl w:val="0"/>
+          <w:numId w:val="6"/>
+        </w:numPr>
+        <w:ind w:left="720" w:hanging="360"/>
+        <w:rPr>
+          <w:u w:val="none"/>
+        </w:rPr>
+      </w:pPr>
+      <w:r>
+        <w:rPr>
+          <w:rtl w:val="0"/>
+        </w:rPr>
+        <w:t xml:space="preserve"> Max_order_count1: LOG TRansfrom it. </w:t>
+      </w:r>
+    </w:p>
+    <w:p>
+      <w:pPr>
+        <w:numPr>
+          <w:ilvl w:val="0"/>
+          <w:numId w:val="6"/>
+        </w:numPr>
+        <w:ind w:left="720" w:hanging="360"/>
+        <w:rPr>
+          <w:u w:val="none"/>
+        </w:rPr>
+      </w:pPr>
+      <w:r>
+        <w:rPr>
+          <w:rtl w:val="0"/>
+        </w:rPr>
+        <w:t xml:space="preserve">Range_price1: </w:t>
+      </w:r>
+      <w:r>
+        <w:rPr>
+          <w:highlight w:val="green"/>
+          <w:rtl w:val="0"/>
+        </w:rPr>
+        <w:t xml:space="preserve">fixed,</w:t>
+      </w:r>
+    </w:p>
+    <w:p>
+      <w:pPr>
+        <w:numPr>
+          <w:ilvl w:val="0"/>
+          <w:numId w:val="6"/>
+        </w:numPr>
+        <w:ind w:left="720" w:hanging="360"/>
+      </w:pPr>
+      <w:r>
+        <w:rPr>
+          <w:rtl w:val="0"/>
+        </w:rPr>
+        <w:t xml:space="preserve">Range_size1: log1p transform.</w:t>
+      </w:r>
+    </w:p>
+    <w:p>
+      <w:pPr>
+        <w:numPr>
+          <w:ilvl w:val="0"/>
+          <w:numId w:val="6"/>
+        </w:numPr>
+        <w:ind w:left="720" w:hanging="360"/>
+        <w:rPr>
+          <w:u w:val="none"/>
+        </w:rPr>
+      </w:pPr>
+      <w:r>
+        <w:rPr>
+          <w:rtl w:val="0"/>
+        </w:rPr>
+        <w:t xml:space="preserve">Range_order_count1: log1p transform.</w:t>
+      </w:r>
+    </w:p>
+    <w:p>
+      <w:pPr>
+        <w:numPr>
+          <w:ilvl w:val="0"/>
+          <w:numId w:val="6"/>
+        </w:numPr>
+        <w:ind w:left="720" w:hanging="360"/>
+        <w:rPr>
+          <w:u w:val="none"/>
+        </w:rPr>
+      </w:pPr>
+      <w:r>
+        <w:rPr>
+          <w:rtl w:val="0"/>
+        </w:rPr>
+        <w:t xml:space="preserve">Sad_price1</w:t>
+      </w:r>
+    </w:p>
+    <w:p>
+      <w:pPr>
+        <w:numPr>
+          <w:ilvl w:val="0"/>
+          <w:numId w:val="6"/>
+        </w:numPr>
+        <w:ind w:left="720" w:hanging="360"/>
+        <w:rPr>
+          <w:u w:val="none"/>
+        </w:rPr>
+      </w:pPr>
+      <w:r>
+        <w:rPr>
+          <w:rtl w:val="0"/>
+        </w:rPr>
+        <w:t xml:space="preserve">Sad_size1: log1p transform</w:t>
+      </w:r>
+    </w:p>
+    <w:p>
+      <w:pPr>
+        <w:numPr>
+          <w:ilvl w:val="0"/>
+          <w:numId w:val="6"/>
+        </w:numPr>
+        <w:ind w:left="720" w:hanging="360"/>
+        <w:rPr>
+          <w:u w:val="none"/>
+        </w:rPr>
+      </w:pPr>
+      <w:r>
+        <w:rPr>
+          <w:rtl w:val="0"/>
+        </w:rPr>
+        <w:t xml:space="preserve">Sad_order_count1: log1p transform</w:t>
+      </w:r>
+    </w:p>
+    <w:p>
+      <w:pPr>
+        <w:numPr>
+          <w:ilvl w:val="0"/>
+          <w:numId w:val="6"/>
+        </w:numPr>
+        <w:ind w:left="720" w:hanging="360"/>
+        <w:rPr>
+          <w:u w:val="none"/>
+        </w:rPr>
+      </w:pPr>
+      <w:r>
+        <w:rPr>
+          <w:rtl w:val="0"/>
+        </w:rPr>
+        <w:t xml:space="preserve">Size_order_count_corr1:</w:t>
+      </w:r>
+    </w:p>
+    <w:p>
+      <w:pPr>
+        <w:numPr>
+          <w:ilvl w:val="0"/>
+          <w:numId w:val="6"/>
+        </w:numPr>
+        <w:ind w:left="720" w:hanging="360"/>
+        <w:rPr>
+          <w:u w:val="none"/>
+        </w:rPr>
+      </w:pPr>
+      <w:r>
+        <w:rPr>
+          <w:rtl w:val="0"/>
+        </w:rPr>
+        <w:t xml:space="preserve">Book_ewma_vol: log transform</w:t>
+      </w:r>
+    </w:p>
+    <w:p>
+      <w:pPr>
+        <w:numPr>
+          <w:ilvl w:val="0"/>
+          <w:numId w:val="6"/>
+        </w:numPr>
+        <w:ind w:left="720" w:hanging="360"/>
+        <w:rPr>
+          <w:u w:val="none"/>
+        </w:rPr>
+      </w:pPr>
+      <w:r>
+        <w:rPr>
+          <w:rtl w:val="0"/>
+        </w:rPr>
+        <w:t xml:space="preserve">Log1p_trade_ewma_vol_stnd:</w:t>
+      </w:r>
+    </w:p>
+    <w:p>
+      <w:pPr>
+        <w:numPr>
+          <w:ilvl w:val="0"/>
+          <w:numId w:val="6"/>
+        </w:numPr>
+        <w:ind w:left="720" w:hanging="360"/>
+        <w:rPr>
+          <w:u w:val="none"/>
+        </w:rPr>
+      </w:pPr>
+      <w:r>
+        <w:rPr>
+          <w:rtl w:val="0"/>
+        </w:rPr>
+        <w:t xml:space="preserve">Min_bid_price2:</w:t>
+      </w:r>
+    </w:p>
+    <w:p>
+      <w:pPr>
+        <w:numPr>
+          <w:ilvl w:val="0"/>
+          <w:numId w:val="6"/>
+        </w:numPr>
+        <w:ind w:left="720" w:hanging="360"/>
+        <w:rPr>
+          <w:u w:val="none"/>
+        </w:rPr>
+      </w:pPr>
+      <w:r>
+        <w:rPr>
+          <w:rtl w:val="0"/>
+        </w:rPr>
+        <w:t xml:space="preserve">Max_bid_price2</w:t>
+      </w:r>
+    </w:p>
+    <w:p>
+      <w:pPr>
+        <w:numPr>
+          <w:ilvl w:val="0"/>
+          <w:numId w:val="6"/>
+        </w:numPr>
+        <w:ind w:left="720" w:hanging="360"/>
+        <w:rPr>
+          <w:u w:val="none"/>
+        </w:rPr>
+      </w:pPr>
+      <w:r>
+        <w:rPr>
+          <w:rtl w:val="0"/>
+        </w:rPr>
+        <w:t xml:space="preserve">Min_ask_price2</w:t>
+      </w:r>
+    </w:p>
+    <w:p>
+      <w:pPr>
+        <w:numPr>
+          <w:ilvl w:val="0"/>
+          <w:numId w:val="6"/>
+        </w:numPr>
+        <w:ind w:left="720" w:hanging="360"/>
+        <w:rPr>
+          <w:u w:val="none"/>
+        </w:rPr>
+      </w:pPr>
+      <w:r>
+        <w:rPr>
+          <w:rtl w:val="0"/>
+        </w:rPr>
+        <w:t xml:space="preserve">Max_ask_price2:</w:t>
+      </w:r>
+    </w:p>
+    <w:p>
+      <w:pPr>
+        <w:numPr>
+          <w:ilvl w:val="0"/>
+          <w:numId w:val="6"/>
+        </w:numPr>
+        <w:ind w:left="720" w:hanging="360"/>
+        <w:rPr>
+          <w:u w:val="none"/>
+        </w:rPr>
+      </w:pPr>
+      <w:r>
+        <w:rPr>
+          <w:rtl w:val="0"/>
+        </w:rPr>
+        <w:t xml:space="preserve">Min_bid_size2: CAN be </w:t>
+      </w:r>
+      <w:r>
+        <w:rPr>
+          <w:shd w:fill="f1c232" w:val="clear"/>
+          <w:rtl w:val="0"/>
+        </w:rPr>
+        <w:t xml:space="preserve">DISCARDED</w:t>
+      </w:r>
+    </w:p>
+    <w:p>
+      <w:pPr>
+        <w:numPr>
+          <w:ilvl w:val="0"/>
+          <w:numId w:val="6"/>
+        </w:numPr>
+        <w:ind w:left="720" w:hanging="360"/>
+        <w:rPr>
+          <w:u w:val="none"/>
+        </w:rPr>
+      </w:pPr>
+      <w:r>
+        <w:rPr>
+          <w:rtl w:val="0"/>
+        </w:rPr>
+        <w:t xml:space="preserve">Max_bid_size2: LOG Transform</w:t>
+      </w:r>
+    </w:p>
+    <w:p>
+      <w:pPr>
+        <w:numPr>
+          <w:ilvl w:val="0"/>
+          <w:numId w:val="6"/>
+        </w:numPr>
+        <w:ind w:left="720" w:hanging="360"/>
+        <w:rPr>
+          <w:u w:val="none"/>
+        </w:rPr>
+      </w:pPr>
+      <w:r>
+        <w:rPr>
+          <w:rtl w:val="0"/>
+        </w:rPr>
+        <w:t xml:space="preserve">Min_ask_size2: </w:t>
+      </w:r>
+      <w:r>
+        <w:rPr>
+          <w:shd w:fill="f1c232" w:val="clear"/>
+          <w:rtl w:val="0"/>
+        </w:rPr>
+        <w:t xml:space="preserve">DISCARDED</w:t>
+      </w:r>
+      <w:r>
+        <w:rPr>
+          <w:rtl w:val="0"/>
+        </w:rPr>
+      </w:r>
+    </w:p>
+    <w:p>
+      <w:pPr>
+        <w:numPr>
+          <w:ilvl w:val="0"/>
+          <w:numId w:val="6"/>
+        </w:numPr>
+        <w:ind w:left="720" w:hanging="360"/>
+        <w:rPr>
+          <w:u w:val="none"/>
+        </w:rPr>
+      </w:pPr>
+      <w:r>
+        <w:rPr>
+          <w:rtl w:val="0"/>
+        </w:rPr>
+        <w:t xml:space="preserve">Max_ask_size2: lop transform</w:t>
+      </w:r>
+    </w:p>
+    <w:p>
+      <w:pPr>
+        <w:numPr>
+          <w:ilvl w:val="0"/>
+          <w:numId w:val="6"/>
+        </w:numPr>
+        <w:ind w:left="720" w:hanging="360"/>
+        <w:rPr>
+          <w:u w:val="none"/>
+        </w:rPr>
+      </w:pPr>
+      <w:r>
+        <w:rPr>
+          <w:rtl w:val="0"/>
+        </w:rPr>
+        <w:t xml:space="preserve">Range_ask_price2:</w:t>
+      </w:r>
+    </w:p>
+    <w:p>
+      <w:pPr>
+        <w:numPr>
+          <w:ilvl w:val="0"/>
+          <w:numId w:val="6"/>
+        </w:numPr>
+        <w:ind w:left="720" w:hanging="360"/>
+        <w:rPr>
+          <w:u w:val="none"/>
+        </w:rPr>
+      </w:pPr>
+      <w:r>
+        <w:rPr>
+          <w:rtl w:val="0"/>
+        </w:rPr>
+        <w:t xml:space="preserve">Range_bid_price2:</w:t>
+      </w:r>
+    </w:p>
+    <w:p>
+      <w:pPr>
+        <w:numPr>
+          <w:ilvl w:val="0"/>
+          <w:numId w:val="6"/>
+        </w:numPr>
+        <w:ind w:left="720" w:hanging="360"/>
+        <w:rPr>
+          <w:u w:val="none"/>
+        </w:rPr>
+      </w:pPr>
+      <w:r>
+        <w:rPr>
+          <w:rtl w:val="0"/>
+        </w:rPr>
+        <w:t xml:space="preserve">Range_ask_size2: log transform</w:t>
+      </w:r>
+    </w:p>
+    <w:p>
+      <w:pPr>
+        <w:numPr>
+          <w:ilvl w:val="0"/>
+          <w:numId w:val="6"/>
+        </w:numPr>
+        <w:ind w:left="720" w:hanging="360"/>
+        <w:rPr>
+          <w:u w:val="none"/>
+        </w:rPr>
+      </w:pPr>
+      <w:r>
+        <w:rPr>
+          <w:rtl w:val="0"/>
+        </w:rPr>
+        <w:t xml:space="preserve">Sad_ask_size2: log transform</w:t>
+      </w:r>
+    </w:p>
+    <w:p>
+      <w:pPr>
+        <w:numPr>
+          <w:ilvl w:val="0"/>
+          <w:numId w:val="6"/>
+        </w:numPr>
+        <w:ind w:left="720" w:hanging="360"/>
+      </w:pPr>
+      <w:r>
+        <w:rPr>
+          <w:rtl w:val="0"/>
+        </w:rPr>
+        <w:t xml:space="preserve">'log_sad_ask_size2_stnd', </w:t>
+      </w:r>
+    </w:p>
+    <w:p>
+      <w:pPr>
+        <w:numPr>
+          <w:ilvl w:val="0"/>
+          <w:numId w:val="6"/>
+        </w:numPr>
+        <w:ind w:left="720" w:hanging="360"/>
+      </w:pPr>
+      <w:r>
+        <w:rPr>
+          <w:rtl w:val="0"/>
+        </w:rPr>
+        <w:t xml:space="preserve">'sad_bid_price2', </w:t>
+      </w:r>
+    </w:p>
+    <w:p>
+      <w:pPr>
+        <w:numPr>
+          <w:ilvl w:val="0"/>
+          <w:numId w:val="6"/>
+        </w:numPr>
+        <w:ind w:left="720" w:hanging="360"/>
+      </w:pPr>
+      <w:r>
+        <w:rPr>
+          <w:rtl w:val="0"/>
+        </w:rPr>
+        <w:t xml:space="preserve">'bs_bp_corr2',</w:t>
+      </w:r>
+    </w:p>
+    <w:p>
+      <w:pPr>
+        <w:numPr>
+          <w:ilvl w:val="0"/>
+          <w:numId w:val="6"/>
+        </w:numPr>
+        <w:ind w:left="720" w:hanging="360"/>
+      </w:pPr>
+      <w:r>
+        <w:rPr>
+          <w:rtl w:val="0"/>
+        </w:rPr>
+        <w:t xml:space="preserve">'bs_as_corr2', </w:t>
+      </w:r>
+    </w:p>
+    <w:p>
+      <w:pPr>
+        <w:numPr>
+          <w:ilvl w:val="0"/>
+          <w:numId w:val="6"/>
+        </w:numPr>
+        <w:ind w:left="720" w:hanging="360"/>
+      </w:pPr>
+      <w:r>
+        <w:rPr>
+          <w:rtl w:val="0"/>
+        </w:rPr>
+        <w:t xml:space="preserve">'bs_ap_corr2'</w:t>
+      </w:r>
+    </w:p>
+    <w:p>
+      <w:pPr>
+        <w:numPr>
+          <w:ilvl w:val="0"/>
+          <w:numId w:val="6"/>
+        </w:numPr>
+        <w:ind w:left="720" w:hanging="360"/>
+        <w:rPr>
+          <w:u w:val="none"/>
+        </w:rPr>
+      </w:pPr>
+      <w:r>
+        <w:rPr>
+          <w:rtl w:val="0"/>
+        </w:rPr>
+        <w:t xml:space="preserve">‘Bp_as_corr2’</w:t>
+      </w:r>
+    </w:p>
+    <w:p>
+      <w:pPr>
+        <w:numPr>
+          <w:ilvl w:val="0"/>
+          <w:numId w:val="6"/>
+        </w:numPr>
+        <w:ind w:left="720" w:hanging="360"/>
+        <w:rPr>
+          <w:u w:val="none"/>
+        </w:rPr>
+      </w:pPr>
+      <w:r>
+        <w:rPr>
+          <w:rtl w:val="0"/>
+        </w:rPr>
+        <w:t xml:space="preserve">Bp_ap_corr2: subtracted 0.0001 and then took  arctanh  and then standardized . this is similar to fishers z transform.</w:t>
+      </w:r>
+    </w:p>
+    <w:p>
+      <w:pPr>
+        <w:numPr>
+          <w:ilvl w:val="0"/>
+          <w:numId w:val="6"/>
+        </w:numPr>
+        <w:ind w:left="720" w:hanging="360"/>
+        <w:rPr>
+          <w:u w:val="none"/>
+        </w:rPr>
+      </w:pPr>
+      <w:r>
+        <w:rPr>
+          <w:rtl w:val="0"/>
+        </w:rPr>
+        <w:t xml:space="preserve">As_ap_corr2:</w:t>
+      </w:r>
+    </w:p>
+    <w:p>
+      <w:pPr>
+        <w:numPr>
+          <w:ilvl w:val="0"/>
+          <w:numId w:val="6"/>
+        </w:numPr>
+        <w:ind w:left="720" w:hanging="360"/>
+        <w:rPr>
+          <w:u w:val="none"/>
+        </w:rPr>
+      </w:pPr>
+      <w:r>
+        <w:rPr>
+          <w:rtl w:val="0"/>
+        </w:rPr>
+        <w:t xml:space="preserve">Sum_stats_4_clusters_labels: categorical feature.</w:t>
+      </w:r>
+    </w:p>
+    <w:p>
+      <w:pPr>
+        <w:numPr>
+          <w:ilvl w:val="0"/>
+          <w:numId w:val="6"/>
+        </w:numPr>
+        <w:ind w:left="720" w:hanging="360"/>
+      </w:pPr>
+      <w:r>
+        <w:rPr>
+          <w:rtl w:val="0"/>
+        </w:rPr>
+        <w:t xml:space="preserve">'sum_stats_10_clusters_labels', : categorical feature.</w:t>
+      </w:r>
+    </w:p>
+    <w:p>
+      <w:pPr>
+        <w:numPr>
+          <w:ilvl w:val="0"/>
+          <w:numId w:val="6"/>
+        </w:numPr>
+        <w:ind w:left="720" w:hanging="360"/>
+      </w:pPr>
+      <w:r>
+        <w:rPr>
+          <w:rtl w:val="0"/>
+        </w:rPr>
+        <w:t xml:space="preserve">'sum_stats_16_clusters_labels',: categorical feature.</w:t>
+      </w:r>
+    </w:p>
+    <w:p>
+      <w:pPr>
+        <w:numPr>
+          <w:ilvl w:val="0"/>
+          <w:numId w:val="6"/>
+        </w:numPr>
+        <w:ind w:left="720" w:hanging="360"/>
+      </w:pPr>
+      <w:r>
+        <w:rPr>
+          <w:rtl w:val="0"/>
+        </w:rPr>
+        <w:t xml:space="preserve">       'sum_stats_30_clusters_labels', : categorical feature.</w:t>
+      </w:r>
+    </w:p>
+    <w:p>
+      <w:pPr>
+        <w:numPr>
+          <w:ilvl w:val="0"/>
+          <w:numId w:val="6"/>
+        </w:numPr>
+        <w:ind w:left="720" w:hanging="360"/>
+      </w:pPr>
+      <w:r>
+        <w:rPr>
+          <w:rtl w:val="0"/>
+        </w:rPr>
+        <w:t xml:space="preserve">'pear_corr_32_clusters_labels',: categorical feature.</w:t>
+      </w:r>
+    </w:p>
+    <w:p>
+      <w:pPr>
+        <w:numPr>
+          <w:ilvl w:val="0"/>
+          <w:numId w:val="6"/>
+        </w:numPr>
+        <w:ind w:left="720" w:hanging="360"/>
+      </w:pPr>
+      <w:r>
+        <w:rPr>
+          <w:rtl w:val="0"/>
+        </w:rPr>
+        <w:t xml:space="preserve">       'Pear_corr_4_clusters_labels',: categorical feature.</w:t>
+      </w:r>
+    </w:p>
+    <w:p>
+      <w:pPr>
+        <w:numPr>
+          <w:ilvl w:val="0"/>
+          <w:numId w:val="6"/>
+        </w:numPr>
+        <w:ind w:left="720" w:hanging="360"/>
+      </w:pPr>
+      <w:r>
+        <w:rPr>
+          <w:rtl w:val="0"/>
+        </w:rPr>
+        <w:t xml:space="preserve"> 'pear_corr_49_clusters_labels',: categorical feature.</w:t>
+      </w:r>
+    </w:p>
+    <w:p>
+      <w:pPr>
+        <w:numPr>
+          <w:ilvl w:val="0"/>
+          <w:numId w:val="6"/>
+        </w:numPr>
+        <w:ind w:left="720" w:hanging="360"/>
+      </w:pPr>
+      <w:r>
+        <w:rPr>
+          <w:rtl w:val="0"/>
+        </w:rPr>
+        <w:t xml:space="preserve">       'pear_corr_90_clusters_labels': categorical feature.</w:t>
+      </w:r>
+    </w:p>
+    <w:p>
+      <w:pPr>
+        <w:ind w:left="720" w:firstLine="0"/>
+        <w:rPr/>
+      </w:pPr>
+      <w:r>
+        <w:rPr>
+          <w:rtl w:val="0"/>
+        </w:rPr>
+      </w:r>
+    </w:p>
+    <w:p>
+      <w:pPr>
+        <w:ind w:left="720" w:firstLine="0"/>
+        <w:rPr/>
+      </w:pPr>
+      <w:r>
+        <w:rPr>
+          <w:rtl w:val="0"/>
+        </w:rPr>
+      </w:r>
+    </w:p>
+    <w:p>
+      <w:pPr>
+        <w:numPr>
+          <w:ilvl w:val="0"/>
           <w:numId w:val="5"/>
         </w:numPr>
         <w:ind w:left="720" w:hanging="360"/>
         <w:rPr>
-          <w:u w:val="none"/>
-        </w:rPr>
-      </w:pPr>
-      <w:r>
-        <w:rPr>
-          <w:rtl w:val="0"/>
-        </w:rPr>
-        <w:t xml:space="preserve">Max_bid_size1: similar to above. Log transform required. Done</w:t>
-      </w:r>
-    </w:p>
-    <w:p>
-      <w:pPr>
-        <w:numPr>
-          <w:ilvl w:val="0"/>
-          <w:numId w:val="5"/>
-        </w:numPr>
-        <w:ind w:left="720" w:hanging="360"/>
-        <w:rPr>
-          <w:u w:val="none"/>
-        </w:rPr>
-      </w:pPr>
-      <w:r>
-        <w:rPr>
-          <w:rtl w:val="0"/>
-        </w:rPr>
-        <w:t xml:space="preserve">Min_ask_size1: similar to above. Log transform required. Done</w:t>
-      </w:r>
-    </w:p>
-    <w:p>
-      <w:pPr>
-        <w:numPr>
-          <w:ilvl w:val="0"/>
-          <w:numId w:val="5"/>
-        </w:numPr>
-        <w:ind w:left="720" w:hanging="360"/>
-        <w:rPr>
-          <w:u w:val="none"/>
-        </w:rPr>
-      </w:pPr>
-      <w:r>
-        <w:rPr>
-          <w:rtl w:val="0"/>
-        </w:rPr>
-        <w:t xml:space="preserve">Max_ask_size1: similar to above. Log transform required. Done</w:t>
-      </w:r>
-    </w:p>
-    <w:p>
-      <w:pPr>
-        <w:numPr>
-          <w:ilvl w:val="0"/>
-          <w:numId w:val="5"/>
-        </w:numPr>
-        <w:ind w:left="720" w:hanging="360"/>
-        <w:rPr>
-          <w:u w:val="none"/>
-        </w:rPr>
-      </w:pPr>
-      <w:r>
-        <w:rPr>
-          <w:rtl w:val="0"/>
-        </w:rPr>
-        <w:t xml:space="preserve">Range_ask_price1: </w:t>
-      </w:r>
-    </w:p>
-    <w:p>
-      <w:pPr>
-        <w:numPr>
-          <w:ilvl w:val="0"/>
-          <w:numId w:val="5"/>
-        </w:numPr>
-        <w:ind w:left="720" w:hanging="360"/>
-        <w:rPr>
-          <w:u w:val="none"/>
-        </w:rPr>
-      </w:pPr>
-      <w:r>
-        <w:rPr>
-          <w:rtl w:val="0"/>
-        </w:rPr>
-        <w:t xml:space="preserve">Range_bid_price1: </w:t>
-      </w:r>
-    </w:p>
-    <w:p>
-      <w:pPr>
-        <w:numPr>
-          <w:ilvl w:val="0"/>
-          <w:numId w:val="5"/>
-        </w:numPr>
-        <w:ind w:left="720" w:hanging="360"/>
-        <w:rPr>
-          <w:u w:val="none"/>
-        </w:rPr>
-      </w:pPr>
-      <w:r>
-        <w:rPr>
-          <w:rtl w:val="0"/>
-        </w:rPr>
-        <w:t xml:space="preserve">Range_ask_size1: log1p applied</w:t>
-      </w:r>
-    </w:p>
-    <w:p>
-      <w:pPr>
-        <w:numPr>
-          <w:ilvl w:val="0"/>
-          <w:numId w:val="5"/>
-        </w:numPr>
-        <w:ind w:left="720" w:hanging="360"/>
-        <w:rPr>
-          <w:u w:val="none"/>
-        </w:rPr>
-      </w:pPr>
-      <w:r>
-        <w:rPr>
-          <w:rtl w:val="0"/>
-        </w:rPr>
-        <w:t xml:space="preserve">Range_bid_size1: ALL Null values </w:t>
-      </w:r>
-      <w:r>
+          <w:b w:val="1"/>
+        </w:rPr>
+      </w:pPr>
+      <w:r>
+        <w:rPr>
+          <w:b w:val="1"/>
+          <w:rtl w:val="0"/>
+        </w:rPr>
+        <w:t xml:space="preserve">Identify if any columns still have null and infinity values</w:t>
+      </w:r>
+    </w:p>
+    <w:p>
+      <w:pPr>
+        <w:ind w:left="720" w:firstLine="0"/>
+        <w:rPr/>
+      </w:pPr>
+      <w:r>
+        <w:rPr>
+          <w:rtl w:val="0"/>
+        </w:rPr>
+      </w:r>
+    </w:p>
+    <w:p>
+      <w:pPr>
+        <w:rPr>
+          <w:b w:val="1"/>
+          <w:u w:val="single"/>
+        </w:rPr>
+      </w:pPr>
+      <w:r>
+        <w:rPr>
+          <w:b w:val="1"/>
+          <w:u w:val="single"/>
+          <w:rtl w:val="0"/>
+        </w:rPr>
+        <w:t xml:space="preserve">NUmber of Null values</w:t>
+      </w:r>
+    </w:p>
+    <w:p>
+      <w:pPr>
+        <w:rPr/>
+      </w:pPr>
+      <w:r>
+        <w:rPr>
+          <w:rtl w:val="0"/>
+        </w:rPr>
+        <w:t xml:space="preserve">wap2_logprice_ret_changes_n_wap1_logprice_ret_constant_sqr_vol_15_ratio :  589</w:t>
+      </w:r>
+    </w:p>
+    <w:p>
+      <w:pPr>
+        <w:rPr/>
+      </w:pPr>
+      <w:r>
+        <w:rPr>
+          <w:rtl w:val="0"/>
+        </w:rPr>
+        <w:t xml:space="preserve">wap2_logprice_ret_changes_n_wap1_logprice_ret_constant_sqr_vol_15_ratio_median_stock :  54086</w:t>
+      </w:r>
+    </w:p>
+    <w:p>
+      <w:pPr>
+        <w:rPr/>
+      </w:pPr>
+      <w:r>
+        <w:rPr>
+          <w:rtl w:val="0"/>
+        </w:rPr>
+        <w:t xml:space="preserve">trade_count_15_15 :  19</w:t>
+      </w:r>
+    </w:p>
+    <w:p>
+      <w:pPr>
+        <w:rPr/>
+      </w:pPr>
+      <w:r>
+        <w:rPr>
+          <w:rtl w:val="0"/>
+        </w:rPr>
+        <w:t xml:space="preserve">root_trade_count_15_15 :  19</w:t>
+      </w:r>
+    </w:p>
+    <w:p>
+      <w:pPr>
+        <w:rPr/>
+      </w:pPr>
+      <w:r>
+        <w:rPr>
+          <w:rtl w:val="0"/>
+        </w:rPr>
+        <w:t xml:space="preserve">v1proj_25_15_std :  560</w:t>
+      </w:r>
+    </w:p>
+    <w:p>
+      <w:pPr>
         <w:rPr>
           <w:shd w:fill="f1c232" w:val="clear"/>
-          <w:rtl w:val="0"/>
-        </w:rPr>
-        <w:t xml:space="preserve"> </w:t>
-      </w:r>
-      <w:r>
-        <w:rPr>
-          <w:shd w:fill="3c78d8" w:val="clear"/>
-          <w:rtl w:val="0"/>
-        </w:rPr>
-        <w:t xml:space="preserve">SOMETHING WRONG IN Feature formation need to check</w:t>
-      </w:r>
-    </w:p>
-    <w:p>
-      <w:pPr>
-        <w:numPr>
-          <w:ilvl w:val="0"/>
-          <w:numId w:val="5"/>
-        </w:numPr>
-        <w:ind w:left="720" w:hanging="360"/>
-        <w:rPr>
-          <w:u w:val="none"/>
-        </w:rPr>
-      </w:pPr>
-      <w:r>
-        <w:rPr>
-          <w:rtl w:val="0"/>
-        </w:rPr>
-        <w:t xml:space="preserve">Sad_ask_price1: ALL Null values </w:t>
-      </w:r>
-      <w:r>
-        <w:rPr>
-          <w:shd w:fill="3c78d8" w:val="clear"/>
-          <w:rtl w:val="0"/>
-        </w:rPr>
-        <w:t xml:space="preserve"> SOMETHING WRONG IN Feature formation need to check</w:t>
-      </w:r>
-    </w:p>
-    <w:p>
-      <w:pPr>
-        <w:ind w:left="720" w:firstLine="0"/>
-        <w:rPr/>
-      </w:pPr>
-      <w:r>
-        <w:rPr>
-          <w:rtl w:val="0"/>
-        </w:rPr>
-      </w:r>
-    </w:p>
-    <w:p>
-      <w:pPr>
-        <w:numPr>
-          <w:ilvl w:val="0"/>
-          <w:numId w:val="5"/>
-        </w:numPr>
-        <w:ind w:left="720" w:hanging="360"/>
-        <w:rPr>
-          <w:u w:val="none"/>
-        </w:rPr>
-      </w:pPr>
-      <w:r>
-        <w:rPr>
-          <w:rtl w:val="0"/>
-        </w:rPr>
-        <w:t xml:space="preserve">Sad_ask_size1: </w:t>
-      </w:r>
+        </w:rPr>
+      </w:pPr>
       <w:r>
         <w:rPr>
           <w:shd w:fill="f1c232" w:val="clear"/>
           <w:rtl w:val="0"/>
         </w:rPr>
-        <w:t xml:space="preserve"> </w:t>
-      </w:r>
-      <w:r>
-        <w:rPr>
-          <w:shd w:fill="3c78d8" w:val="clear"/>
-          <w:rtl w:val="0"/>
-        </w:rPr>
-        <w:t xml:space="preserve">SOMETHING WRONG IN Feature formation need to check</w:t>
-      </w:r>
-    </w:p>
-    <w:p>
-      <w:pPr>
-        <w:ind w:left="720" w:firstLine="0"/>
-        <w:rPr/>
-      </w:pPr>
-      <w:r>
-        <w:rPr>
-          <w:rtl w:val="0"/>
-        </w:rPr>
-      </w:r>
-    </w:p>
-    <w:p>
-      <w:pPr>
-        <w:numPr>
-          <w:ilvl w:val="0"/>
-          <w:numId w:val="5"/>
-        </w:numPr>
-        <w:ind w:left="720" w:hanging="360"/>
-        <w:rPr>
-          <w:u w:val="none"/>
-        </w:rPr>
-      </w:pPr>
-      <w:r>
-        <w:rPr>
-          <w:rtl w:val="0"/>
-        </w:rPr>
-        <w:t xml:space="preserve">Sad_bid_price1: </w:t>
-      </w:r>
-      <w:r>
-        <w:rPr>
-          <w:shd w:fill="3c78d8" w:val="clear"/>
-          <w:rtl w:val="0"/>
-        </w:rPr>
-        <w:t xml:space="preserve"> SOMETHING WRONG IN Feature formation need to check</w:t>
-      </w:r>
-    </w:p>
-    <w:p>
-      <w:pPr>
-        <w:ind w:left="720" w:firstLine="0"/>
-        <w:rPr/>
-      </w:pPr>
-      <w:r>
-        <w:rPr>
-          <w:rtl w:val="0"/>
-        </w:rPr>
-      </w:r>
-    </w:p>
-    <w:p>
-      <w:pPr>
-        <w:numPr>
-          <w:ilvl w:val="0"/>
-          <w:numId w:val="5"/>
-        </w:numPr>
-        <w:ind w:left="720" w:hanging="360"/>
-        <w:rPr>
-          <w:u w:val="none"/>
-        </w:rPr>
-      </w:pPr>
-      <w:r>
-        <w:rPr>
-          <w:rtl w:val="0"/>
-        </w:rPr>
-        <w:t xml:space="preserve">Sad_bid_size1: </w:t>
-      </w:r>
-      <w:r>
+        <w:t xml:space="preserve">v1proj_29_15_std :  282002</w:t>
+      </w:r>
+    </w:p>
+    <w:p>
+      <w:pPr>
+        <w:rPr/>
+      </w:pPr>
+      <w:r>
+        <w:rPr>
+          <w:rtl w:val="0"/>
+        </w:rPr>
+        <w:t xml:space="preserve">v1proj_25_std :  560</w:t>
+      </w:r>
+    </w:p>
+    <w:p>
+      <w:pPr>
+        <w:rPr/>
+      </w:pPr>
+      <w:r>
+        <w:rPr>
+          <w:rtl w:val="0"/>
+        </w:rPr>
+        <w:t xml:space="preserve">v1proj_29_std :  51517</w:t>
+      </w:r>
+    </w:p>
+    <w:p>
+      <w:pPr>
+        <w:rPr/>
+      </w:pPr>
+      <w:r>
+        <w:rPr>
+          <w:rtl w:val="0"/>
+        </w:rPr>
+        <w:t xml:space="preserve">v1proj_25_c1_std :  325</w:t>
+      </w:r>
+    </w:p>
+    <w:p>
+      <w:pPr>
+        <w:rPr/>
+      </w:pPr>
+      <w:r>
+        <w:rPr>
+          <w:rtl w:val="0"/>
+        </w:rPr>
+        <w:t xml:space="preserve">v1proj_25_c2_std :  284</w:t>
+      </w:r>
+    </w:p>
+    <w:p>
+      <w:pPr>
+        <w:rPr/>
+      </w:pPr>
+      <w:r>
+        <w:rPr>
+          <w:rtl w:val="0"/>
+        </w:rPr>
+        <w:t xml:space="preserve">v1proj_25_c3_std :  177</w:t>
+      </w:r>
+    </w:p>
+    <w:p>
+      <w:pPr>
+        <w:rPr/>
+      </w:pPr>
+      <w:r>
+        <w:rPr>
+          <w:rtl w:val="0"/>
+        </w:rPr>
+        <w:t xml:space="preserve">v1proj_25_c4_std :  112</w:t>
+      </w:r>
+    </w:p>
+    <w:p>
+      <w:pPr>
+        <w:rPr/>
+      </w:pPr>
+      <w:r>
+        <w:rPr>
+          <w:rtl w:val="0"/>
+        </w:rPr>
+        <w:t xml:space="preserve">v1proj_25_c5_std :  89</w:t>
+      </w:r>
+    </w:p>
+    <w:p>
+      <w:pPr>
         <w:rPr>
           <w:shd w:fill="f1c232" w:val="clear"/>
-          <w:rtl w:val="0"/>
-        </w:rPr>
-        <w:t xml:space="preserve"> </w:t>
-      </w:r>
-      <w:r>
-        <w:rPr>
-          <w:shd w:fill="3c78d8" w:val="clear"/>
-          <w:rtl w:val="0"/>
-        </w:rPr>
-        <w:t xml:space="preserve">SOMETHING WRONG IN Feature formation need to check</w:t>
-      </w:r>
-    </w:p>
-    <w:p>
-      <w:pPr>
-        <w:ind w:left="720" w:firstLine="0"/>
-        <w:rPr/>
-      </w:pPr>
-      <w:r>
-        <w:rPr>
-          <w:rtl w:val="0"/>
-        </w:rPr>
-      </w:r>
-    </w:p>
-    <w:p>
-      <w:pPr>
-        <w:numPr>
-          <w:ilvl w:val="0"/>
-          <w:numId w:val="5"/>
-        </w:numPr>
-        <w:ind w:left="720" w:hanging="360"/>
-        <w:rPr>
-          <w:u w:val="none"/>
-        </w:rPr>
-      </w:pPr>
-      <w:r>
-        <w:rPr>
-          <w:rtl w:val="0"/>
-        </w:rPr>
-        <w:t xml:space="preserve">Bs_bp_corr1: exponential of left skew. </w:t>
-      </w:r>
-    </w:p>
-    <w:p>
-      <w:pPr>
-        <w:numPr>
-          <w:ilvl w:val="0"/>
-          <w:numId w:val="5"/>
-        </w:numPr>
-        <w:ind w:left="720" w:hanging="360"/>
-        <w:rPr>
-          <w:u w:val="none"/>
-        </w:rPr>
-      </w:pPr>
-      <w:r>
-        <w:rPr>
-          <w:rtl w:val="0"/>
-        </w:rPr>
-        <w:t xml:space="preserve">Bs_as_corr1: exponential of left skew. </w:t>
-      </w:r>
-    </w:p>
-    <w:p>
-      <w:pPr>
-        <w:numPr>
-          <w:ilvl w:val="0"/>
-          <w:numId w:val="5"/>
-        </w:numPr>
-        <w:ind w:left="720" w:hanging="360"/>
-        <w:rPr>
-          <w:u w:val="none"/>
-        </w:rPr>
-      </w:pPr>
-      <w:r>
-        <w:rPr>
-          <w:rtl w:val="0"/>
-        </w:rPr>
-        <w:t xml:space="preserve">Bs_ap_corr1: no change</w:t>
-      </w:r>
-    </w:p>
-    <w:p>
-      <w:pPr>
-        <w:numPr>
-          <w:ilvl w:val="0"/>
-          <w:numId w:val="5"/>
-        </w:numPr>
-        <w:ind w:left="720" w:hanging="360"/>
-        <w:rPr>
-          <w:u w:val="none"/>
-        </w:rPr>
-      </w:pPr>
-      <w:r>
-        <w:rPr>
-          <w:rtl w:val="0"/>
-        </w:rPr>
-        <w:t xml:space="preserve">Bp_as_corr1: no change</w:t>
-      </w:r>
-    </w:p>
-    <w:p>
-      <w:pPr>
-        <w:numPr>
-          <w:ilvl w:val="0"/>
-          <w:numId w:val="5"/>
-        </w:numPr>
-        <w:ind w:left="720" w:hanging="360"/>
-        <w:rPr>
-          <w:u w:val="none"/>
-        </w:rPr>
-      </w:pPr>
-      <w:r>
-        <w:rPr>
-          <w:rtl w:val="0"/>
-        </w:rPr>
-        <w:t xml:space="preserve">3_bp_ap_corr1: subtracted 0.0001 and then took  arctanh  and then standardized . this is similar to fishers z transform.</w:t>
-      </w:r>
-    </w:p>
-    <w:p>
-      <w:pPr>
-        <w:numPr>
-          <w:ilvl w:val="0"/>
-          <w:numId w:val="5"/>
-        </w:numPr>
-        <w:ind w:left="720" w:hanging="360"/>
-        <w:rPr>
-          <w:u w:val="none"/>
-        </w:rPr>
-      </w:pPr>
-      <w:r>
-        <w:rPr>
-          <w:rtl w:val="0"/>
-        </w:rPr>
-        <w:t xml:space="preserve">As_ap_corr1:</w:t>
-      </w:r>
-    </w:p>
-    <w:p>
-      <w:pPr>
-        <w:numPr>
-          <w:ilvl w:val="0"/>
-          <w:numId w:val="5"/>
-        </w:numPr>
-        <w:ind w:left="720" w:hanging="360"/>
-        <w:rPr>
-          <w:u w:val="none"/>
-        </w:rPr>
-      </w:pPr>
-      <w:r>
-        <w:rPr>
-          <w:rtl w:val="0"/>
-        </w:rPr>
-        <w:t xml:space="preserve">Min_price1: </w:t>
-      </w:r>
-    </w:p>
-    <w:p>
-      <w:pPr>
-        <w:numPr>
-          <w:ilvl w:val="0"/>
-          <w:numId w:val="5"/>
-        </w:numPr>
-        <w:ind w:left="720" w:hanging="360"/>
-        <w:rPr>
-          <w:u w:val="none"/>
-        </w:rPr>
-      </w:pPr>
-      <w:r>
-        <w:rPr>
-          <w:rtl w:val="0"/>
-        </w:rPr>
-        <w:t xml:space="preserve">Max_price:</w:t>
-      </w:r>
-    </w:p>
-    <w:p>
-      <w:pPr>
-        <w:numPr>
-          <w:ilvl w:val="0"/>
-          <w:numId w:val="5"/>
-        </w:numPr>
-        <w:ind w:left="720" w:hanging="360"/>
-        <w:rPr>
-          <w:u w:val="none"/>
-        </w:rPr>
-      </w:pPr>
-      <w:r>
-        <w:rPr>
-          <w:rtl w:val="0"/>
-        </w:rPr>
-        <w:t xml:space="preserve">Min_price:</w:t>
-      </w:r>
-    </w:p>
-    <w:p>
-      <w:pPr>
-        <w:numPr>
-          <w:ilvl w:val="0"/>
-          <w:numId w:val="5"/>
-        </w:numPr>
-        <w:ind w:left="720" w:hanging="360"/>
-        <w:rPr>
-          <w:u w:val="none"/>
-        </w:rPr>
-      </w:pPr>
-      <w:r>
-        <w:rPr>
-          <w:rtl w:val="0"/>
-        </w:rPr>
-        <w:t xml:space="preserve">Max_price1:</w:t>
-      </w:r>
-    </w:p>
-    <w:p>
-      <w:pPr>
-        <w:numPr>
-          <w:ilvl w:val="0"/>
-          <w:numId w:val="5"/>
-        </w:numPr>
-        <w:ind w:left="720" w:hanging="360"/>
-        <w:rPr>
-          <w:u w:val="none"/>
-        </w:rPr>
-      </w:pPr>
-      <w:r>
-        <w:rPr>
-          <w:rtl w:val="0"/>
-        </w:rPr>
-        <w:t xml:space="preserve">Min_size1: log transform applied. Still highly skewed can be </w:t>
-      </w:r>
+        </w:rPr>
+      </w:pPr>
       <w:r>
         <w:rPr>
           <w:shd w:fill="f1c232" w:val="clear"/>
           <w:rtl w:val="0"/>
         </w:rPr>
-        <w:t xml:space="preserve">Discarded</w:t>
-      </w:r>
-      <w:r>
-        <w:rPr>
-          <w:rtl w:val="0"/>
-        </w:rPr>
-        <w:t xml:space="preserve"> if needed</w:t>
-      </w:r>
-    </w:p>
-    <w:p>
-      <w:pPr>
-        <w:numPr>
-          <w:ilvl w:val="0"/>
-          <w:numId w:val="5"/>
-        </w:numPr>
-        <w:ind w:left="720" w:hanging="360"/>
-        <w:rPr>
-          <w:u w:val="none"/>
-        </w:rPr>
-      </w:pPr>
-      <w:r>
-        <w:rPr>
-          <w:rtl w:val="0"/>
-        </w:rPr>
-        <w:t xml:space="preserve">Max_size1: log transform applied. This is good.</w:t>
-      </w:r>
-    </w:p>
-    <w:p>
-      <w:pPr>
-        <w:numPr>
-          <w:ilvl w:val="0"/>
-          <w:numId w:val="5"/>
-        </w:numPr>
-        <w:ind w:left="720" w:hanging="360"/>
-        <w:rPr>
-          <w:u w:val="none"/>
-        </w:rPr>
-      </w:pPr>
-      <w:r>
-        <w:rPr>
-          <w:rtl w:val="0"/>
-        </w:rPr>
-        <w:t xml:space="preserve">Min_order_count1:  highly Skewed</w:t>
-      </w:r>
-      <w:r>
+        <w:t xml:space="preserve">v1spprojt15f25_c1 :  315942</w:t>
+      </w:r>
+    </w:p>
+    <w:p>
+      <w:pPr>
         <w:rPr>
           <w:shd w:fill="f1c232" w:val="clear"/>
-          <w:rtl w:val="0"/>
-        </w:rPr>
-        <w:t xml:space="preserve">DISCARD </w:t>
-      </w:r>
-      <w:r>
-        <w:rPr>
-          <w:rtl w:val="0"/>
-        </w:rPr>
-      </w:r>
-    </w:p>
-    <w:p>
-      <w:pPr>
-        <w:numPr>
-          <w:ilvl w:val="0"/>
-          <w:numId w:val="5"/>
-        </w:numPr>
-        <w:ind w:left="720" w:hanging="360"/>
-        <w:rPr>
-          <w:u w:val="none"/>
-        </w:rPr>
-      </w:pPr>
-      <w:r>
-        <w:rPr>
-          <w:rtl w:val="0"/>
-        </w:rPr>
-        <w:t xml:space="preserve"> Max_order_count1: LOG TRansfrom it. </w:t>
-      </w:r>
-    </w:p>
-    <w:p>
-      <w:pPr>
-        <w:numPr>
-          <w:ilvl w:val="0"/>
-          <w:numId w:val="5"/>
-        </w:numPr>
-        <w:ind w:left="720" w:hanging="360"/>
-        <w:rPr>
-          <w:u w:val="none"/>
-        </w:rPr>
-      </w:pPr>
-      <w:r>
-        <w:rPr>
-          <w:rtl w:val="0"/>
-        </w:rPr>
-        <w:t xml:space="preserve">Range_price1: </w:t>
-      </w:r>
-      <w:r>
-        <w:rPr>
-          <w:shd w:fill="3c78d8" w:val="clear"/>
-          <w:rtl w:val="0"/>
-        </w:rPr>
-        <w:t xml:space="preserve">REDO this feature it is messed up</w:t>
-      </w:r>
-    </w:p>
-    <w:p>
-      <w:pPr>
-        <w:numPr>
-          <w:ilvl w:val="0"/>
-          <w:numId w:val="5"/>
-        </w:numPr>
-        <w:ind w:left="720" w:hanging="360"/>
-      </w:pPr>
-      <w:r>
-        <w:rPr>
-          <w:rtl w:val="0"/>
-        </w:rPr>
-        <w:t xml:space="preserve">Range_size1: log1p transform.</w:t>
-      </w:r>
-    </w:p>
-    <w:p>
-      <w:pPr>
-        <w:numPr>
-          <w:ilvl w:val="0"/>
-          <w:numId w:val="5"/>
-        </w:numPr>
-        <w:ind w:left="720" w:hanging="360"/>
-        <w:rPr>
-          <w:u w:val="none"/>
-        </w:rPr>
-      </w:pPr>
-      <w:r>
-        <w:rPr>
-          <w:rtl w:val="0"/>
-        </w:rPr>
-        <w:t xml:space="preserve">Range_order_count1: log1p transform.</w:t>
-      </w:r>
-    </w:p>
-    <w:p>
-      <w:pPr>
-        <w:numPr>
-          <w:ilvl w:val="0"/>
-          <w:numId w:val="5"/>
-        </w:numPr>
-        <w:ind w:left="720" w:hanging="360"/>
-        <w:rPr>
-          <w:u w:val="none"/>
-        </w:rPr>
-      </w:pPr>
-      <w:r>
-        <w:rPr>
-          <w:rtl w:val="0"/>
-        </w:rPr>
-        <w:t xml:space="preserve">Sad_price1</w:t>
-      </w:r>
-    </w:p>
-    <w:p>
-      <w:pPr>
-        <w:numPr>
-          <w:ilvl w:val="0"/>
-          <w:numId w:val="5"/>
-        </w:numPr>
-        <w:ind w:left="720" w:hanging="360"/>
-        <w:rPr>
-          <w:u w:val="none"/>
-        </w:rPr>
-      </w:pPr>
-      <w:r>
-        <w:rPr>
-          <w:rtl w:val="0"/>
-        </w:rPr>
-        <w:t xml:space="preserve">Sad_size1: log1p transform</w:t>
-      </w:r>
-    </w:p>
-    <w:p>
-      <w:pPr>
-        <w:numPr>
-          <w:ilvl w:val="0"/>
-          <w:numId w:val="5"/>
-        </w:numPr>
-        <w:ind w:left="720" w:hanging="360"/>
-        <w:rPr>
-          <w:u w:val="none"/>
-        </w:rPr>
-      </w:pPr>
-      <w:r>
-        <w:rPr>
-          <w:rtl w:val="0"/>
-        </w:rPr>
-        <w:t xml:space="preserve">Sad_order_count1: log1p transform</w:t>
-      </w:r>
-    </w:p>
-    <w:p>
-      <w:pPr>
-        <w:numPr>
-          <w:ilvl w:val="0"/>
-          <w:numId w:val="5"/>
-        </w:numPr>
-        <w:ind w:left="720" w:hanging="360"/>
-        <w:rPr>
-          <w:u w:val="none"/>
-        </w:rPr>
-      </w:pPr>
-      <w:r>
-        <w:rPr>
-          <w:rtl w:val="0"/>
-        </w:rPr>
-        <w:t xml:space="preserve">Size_order_count_corr1:</w:t>
-      </w:r>
-    </w:p>
-    <w:p>
-      <w:pPr>
-        <w:numPr>
-          <w:ilvl w:val="0"/>
-          <w:numId w:val="5"/>
-        </w:numPr>
-        <w:ind w:left="720" w:hanging="360"/>
-        <w:rPr>
-          <w:u w:val="none"/>
-        </w:rPr>
-      </w:pPr>
-      <w:r>
-        <w:rPr>
-          <w:rtl w:val="0"/>
-        </w:rPr>
-        <w:t xml:space="preserve">Book_ewma_vol: log transform</w:t>
-      </w:r>
-    </w:p>
-    <w:p>
-      <w:pPr>
-        <w:numPr>
-          <w:ilvl w:val="0"/>
-          <w:numId w:val="5"/>
-        </w:numPr>
-        <w:ind w:left="720" w:hanging="360"/>
-        <w:rPr>
-          <w:u w:val="none"/>
-        </w:rPr>
-      </w:pPr>
-      <w:r>
-        <w:rPr>
-          <w:rtl w:val="0"/>
-        </w:rPr>
-        <w:t xml:space="preserve">Log1p_trade_ewma_vol_stnd:</w:t>
-      </w:r>
-    </w:p>
-    <w:p>
-      <w:pPr>
-        <w:numPr>
-          <w:ilvl w:val="0"/>
-          <w:numId w:val="5"/>
-        </w:numPr>
-        <w:ind w:left="720" w:hanging="360"/>
-        <w:rPr>
-          <w:u w:val="none"/>
-        </w:rPr>
-      </w:pPr>
-      <w:r>
-        <w:rPr>
-          <w:rtl w:val="0"/>
-        </w:rPr>
-        <w:t xml:space="preserve">Min_bid_price2:</w:t>
-      </w:r>
-    </w:p>
-    <w:p>
-      <w:pPr>
-        <w:numPr>
-          <w:ilvl w:val="0"/>
-          <w:numId w:val="5"/>
-        </w:numPr>
-        <w:ind w:left="720" w:hanging="360"/>
-        <w:rPr>
-          <w:u w:val="none"/>
-        </w:rPr>
-      </w:pPr>
-      <w:r>
-        <w:rPr>
-          <w:rtl w:val="0"/>
-        </w:rPr>
-        <w:t xml:space="preserve">Max_bid_price2</w:t>
-      </w:r>
-    </w:p>
-    <w:p>
-      <w:pPr>
-        <w:numPr>
-          <w:ilvl w:val="0"/>
-          <w:numId w:val="5"/>
-        </w:numPr>
-        <w:ind w:left="720" w:hanging="360"/>
-        <w:rPr>
-          <w:u w:val="none"/>
-        </w:rPr>
-      </w:pPr>
-      <w:r>
-        <w:rPr>
-          <w:rtl w:val="0"/>
-        </w:rPr>
-        <w:t xml:space="preserve">Min_ask_price2</w:t>
-      </w:r>
-    </w:p>
-    <w:p>
-      <w:pPr>
-        <w:numPr>
-          <w:ilvl w:val="0"/>
-          <w:numId w:val="5"/>
-        </w:numPr>
-        <w:ind w:left="720" w:hanging="360"/>
-        <w:rPr>
-          <w:u w:val="none"/>
-        </w:rPr>
-      </w:pPr>
-      <w:r>
-        <w:rPr>
-          <w:rtl w:val="0"/>
-        </w:rPr>
-        <w:t xml:space="preserve">Max_ask_price2:</w:t>
-      </w:r>
-    </w:p>
-    <w:p>
-      <w:pPr>
-        <w:numPr>
-          <w:ilvl w:val="0"/>
-          <w:numId w:val="5"/>
-        </w:numPr>
-        <w:ind w:left="720" w:hanging="360"/>
-        <w:rPr>
-          <w:u w:val="none"/>
-        </w:rPr>
-      </w:pPr>
-      <w:r>
-        <w:rPr>
-          <w:rtl w:val="0"/>
-        </w:rPr>
-        <w:t xml:space="preserve">Min_bid_size2: CAN be </w:t>
-      </w:r>
+        </w:rPr>
+      </w:pPr>
       <w:r>
         <w:rPr>
           <w:shd w:fill="f1c232" w:val="clear"/>
           <w:rtl w:val="0"/>
         </w:rPr>
-        <w:t xml:space="preserve">DISCARDED</w:t>
-      </w:r>
-    </w:p>
-    <w:p>
-      <w:pPr>
-        <w:numPr>
-          <w:ilvl w:val="0"/>
-          <w:numId w:val="5"/>
-        </w:numPr>
-        <w:ind w:left="720" w:hanging="360"/>
-        <w:rPr>
-          <w:u w:val="none"/>
-        </w:rPr>
-      </w:pPr>
-      <w:r>
-        <w:rPr>
-          <w:rtl w:val="0"/>
-        </w:rPr>
-        <w:t xml:space="preserve">Max_bid_size2: LOG Transform</w:t>
-      </w:r>
-    </w:p>
-    <w:p>
-      <w:pPr>
-        <w:numPr>
-          <w:ilvl w:val="0"/>
-          <w:numId w:val="5"/>
-        </w:numPr>
-        <w:ind w:left="720" w:hanging="360"/>
-        <w:rPr>
-          <w:u w:val="none"/>
-        </w:rPr>
-      </w:pPr>
-      <w:r>
-        <w:rPr>
-          <w:rtl w:val="0"/>
-        </w:rPr>
-        <w:t xml:space="preserve">Min_ask_size2: </w:t>
-      </w:r>
-      <w:r>
+        <w:t xml:space="preserve">v1spprojt15f25_c2 :  310962</w:t>
+      </w:r>
+    </w:p>
+    <w:p>
+      <w:pPr>
         <w:rPr>
           <w:shd w:fill="f1c232" w:val="clear"/>
-          <w:rtl w:val="0"/>
-        </w:rPr>
-        <w:t xml:space="preserve">DISCARDED</w:t>
-      </w:r>
-      <w:r>
-        <w:rPr>
-          <w:rtl w:val="0"/>
-        </w:rPr>
-      </w:r>
-    </w:p>
-    <w:p>
-      <w:pPr>
-        <w:numPr>
-          <w:ilvl w:val="0"/>
-          <w:numId w:val="5"/>
-        </w:numPr>
-        <w:ind w:left="720" w:hanging="360"/>
-        <w:rPr>
-          <w:u w:val="none"/>
-        </w:rPr>
-      </w:pPr>
-      <w:r>
-        <w:rPr>
-          <w:rtl w:val="0"/>
-        </w:rPr>
-        <w:t xml:space="preserve">Max_ask_size2: lop transform</w:t>
-      </w:r>
-    </w:p>
-    <w:p>
-      <w:pPr>
-        <w:numPr>
-          <w:ilvl w:val="0"/>
-          <w:numId w:val="5"/>
-        </w:numPr>
-        <w:ind w:left="720" w:hanging="360"/>
-        <w:rPr>
-          <w:u w:val="none"/>
-        </w:rPr>
-      </w:pPr>
-      <w:r>
-        <w:rPr>
-          <w:rtl w:val="0"/>
-        </w:rPr>
-        <w:t xml:space="preserve">Range_ask_price2:</w:t>
-      </w:r>
-    </w:p>
-    <w:p>
-      <w:pPr>
-        <w:numPr>
-          <w:ilvl w:val="0"/>
-          <w:numId w:val="5"/>
-        </w:numPr>
-        <w:ind w:left="720" w:hanging="360"/>
-        <w:rPr>
-          <w:u w:val="none"/>
-        </w:rPr>
-      </w:pPr>
-      <w:r>
-        <w:rPr>
-          <w:rtl w:val="0"/>
-        </w:rPr>
-        <w:t xml:space="preserve">Range_bid_price2:</w:t>
-      </w:r>
-    </w:p>
-    <w:p>
-      <w:pPr>
-        <w:numPr>
-          <w:ilvl w:val="0"/>
-          <w:numId w:val="5"/>
-        </w:numPr>
-        <w:ind w:left="720" w:hanging="360"/>
-        <w:rPr>
-          <w:u w:val="none"/>
-        </w:rPr>
-      </w:pPr>
-      <w:r>
-        <w:rPr>
-          <w:rtl w:val="0"/>
-        </w:rPr>
-        <w:t xml:space="preserve">Range_ask_size2: log transform</w:t>
-      </w:r>
-    </w:p>
-    <w:p>
-      <w:pPr>
-        <w:numPr>
-          <w:ilvl w:val="0"/>
-          <w:numId w:val="5"/>
-        </w:numPr>
-        <w:ind w:left="720" w:hanging="360"/>
-        <w:rPr>
-          <w:u w:val="none"/>
-        </w:rPr>
-      </w:pPr>
-      <w:r>
-        <w:rPr>
-          <w:rtl w:val="0"/>
-        </w:rPr>
-        <w:t xml:space="preserve">Sad_ask_size2: log transform</w:t>
-      </w:r>
-    </w:p>
-    <w:p>
-      <w:pPr>
-        <w:numPr>
-          <w:ilvl w:val="0"/>
-          <w:numId w:val="5"/>
-        </w:numPr>
-        <w:ind w:left="720" w:hanging="360"/>
-      </w:pPr>
-      <w:r>
-        <w:rPr>
-          <w:rtl w:val="0"/>
-        </w:rPr>
-        <w:t xml:space="preserve">'log_sad_ask_size2_stnd', </w:t>
-      </w:r>
-    </w:p>
-    <w:p>
-      <w:pPr>
-        <w:numPr>
-          <w:ilvl w:val="0"/>
-          <w:numId w:val="5"/>
-        </w:numPr>
-        <w:ind w:left="720" w:hanging="360"/>
-      </w:pPr>
-      <w:r>
-        <w:rPr>
-          <w:rtl w:val="0"/>
-        </w:rPr>
-        <w:t xml:space="preserve">'sad_bid_price2', </w:t>
-      </w:r>
-    </w:p>
-    <w:p>
-      <w:pPr>
-        <w:numPr>
-          <w:ilvl w:val="0"/>
-          <w:numId w:val="5"/>
-        </w:numPr>
-        <w:ind w:left="720" w:hanging="360"/>
-      </w:pPr>
-      <w:r>
-        <w:rPr>
-          <w:rtl w:val="0"/>
-        </w:rPr>
-        <w:t xml:space="preserve">'bs_bp_corr2',</w:t>
-      </w:r>
-    </w:p>
-    <w:p>
-      <w:pPr>
-        <w:numPr>
-          <w:ilvl w:val="0"/>
-          <w:numId w:val="5"/>
-        </w:numPr>
-        <w:ind w:left="720" w:hanging="360"/>
-      </w:pPr>
-      <w:r>
-        <w:rPr>
-          <w:rtl w:val="0"/>
-        </w:rPr>
-        <w:t xml:space="preserve">'bs_as_corr2', </w:t>
-      </w:r>
-    </w:p>
-    <w:p>
-      <w:pPr>
-        <w:numPr>
-          <w:ilvl w:val="0"/>
-          <w:numId w:val="5"/>
-        </w:numPr>
-        <w:ind w:left="720" w:hanging="360"/>
-      </w:pPr>
-      <w:r>
-        <w:rPr>
-          <w:rtl w:val="0"/>
-        </w:rPr>
-        <w:t xml:space="preserve">'bs_ap_corr2'</w:t>
-      </w:r>
-    </w:p>
-    <w:p>
-      <w:pPr>
-        <w:numPr>
-          <w:ilvl w:val="0"/>
-          <w:numId w:val="5"/>
-        </w:numPr>
-        <w:ind w:left="720" w:hanging="360"/>
-        <w:rPr>
-          <w:u w:val="none"/>
-        </w:rPr>
-      </w:pPr>
-      <w:r>
-        <w:rPr>
-          <w:rtl w:val="0"/>
-        </w:rPr>
-        <w:t xml:space="preserve">‘Bp_as_corr2’</w:t>
-      </w:r>
-    </w:p>
-    <w:p>
-      <w:pPr>
-        <w:numPr>
-          <w:ilvl w:val="0"/>
-          <w:numId w:val="5"/>
-        </w:numPr>
-        <w:ind w:left="720" w:hanging="360"/>
-        <w:rPr>
-          <w:u w:val="none"/>
-        </w:rPr>
-      </w:pPr>
-      <w:r>
-        <w:rPr>
-          <w:rtl w:val="0"/>
-        </w:rPr>
-        <w:t xml:space="preserve">Bp_ap_corr2: subtracted 0.0001 and then took  arctanh  and then standardized . this is similar to fishers z transform.</w:t>
-      </w:r>
-    </w:p>
-    <w:p>
-      <w:pPr>
-        <w:numPr>
-          <w:ilvl w:val="0"/>
-          <w:numId w:val="5"/>
-        </w:numPr>
-        <w:ind w:left="720" w:hanging="360"/>
-        <w:rPr>
-          <w:u w:val="none"/>
-        </w:rPr>
-      </w:pPr>
-      <w:r>
-        <w:rPr>
-          <w:rtl w:val="0"/>
-        </w:rPr>
-        <w:t xml:space="preserve">As_ap_corr2:</w:t>
-      </w:r>
-    </w:p>
-    <w:p>
-      <w:pPr>
-        <w:numPr>
-          <w:ilvl w:val="0"/>
-          <w:numId w:val="5"/>
-        </w:numPr>
-        <w:ind w:left="720" w:hanging="360"/>
-        <w:rPr>
-          <w:u w:val="none"/>
-        </w:rPr>
-      </w:pPr>
-      <w:r>
-        <w:rPr>
-          <w:rtl w:val="0"/>
-        </w:rPr>
-        <w:t xml:space="preserve">Sum_stats_4_clusters_labels: categorical feature.</w:t>
-      </w:r>
-    </w:p>
-    <w:p>
-      <w:pPr>
-        <w:numPr>
-          <w:ilvl w:val="0"/>
-          <w:numId w:val="5"/>
-        </w:numPr>
-        <w:ind w:left="720" w:hanging="360"/>
-      </w:pPr>
-      <w:r>
-        <w:rPr>
-          <w:rtl w:val="0"/>
-        </w:rPr>
-        <w:t xml:space="preserve">'sum_stats_10_clusters_labels', : categorical feature.</w:t>
-      </w:r>
-    </w:p>
-    <w:p>
-      <w:pPr>
-        <w:numPr>
-          <w:ilvl w:val="0"/>
-          <w:numId w:val="5"/>
-        </w:numPr>
-        <w:ind w:left="720" w:hanging="360"/>
-      </w:pPr>
-      <w:r>
-        <w:rPr>
-          <w:rtl w:val="0"/>
-        </w:rPr>
-        <w:t xml:space="preserve">'sum_stats_16_clusters_labels',: categorical feature.</w:t>
-      </w:r>
-    </w:p>
-    <w:p>
-      <w:pPr>
-        <w:numPr>
-          <w:ilvl w:val="0"/>
-          <w:numId w:val="5"/>
-        </w:numPr>
-        <w:ind w:left="720" w:hanging="360"/>
-      </w:pPr>
-      <w:r>
-        <w:rPr>
-          <w:rtl w:val="0"/>
-        </w:rPr>
-        <w:t xml:space="preserve">       'sum_stats_30_clusters_labels', : categorical feature.</w:t>
-      </w:r>
-    </w:p>
-    <w:p>
-      <w:pPr>
-        <w:numPr>
-          <w:ilvl w:val="0"/>
-          <w:numId w:val="5"/>
-        </w:numPr>
-        <w:ind w:left="720" w:hanging="360"/>
-      </w:pPr>
-      <w:r>
-        <w:rPr>
-          <w:rtl w:val="0"/>
-        </w:rPr>
-        <w:t xml:space="preserve">'pear_corr_32_clusters_labels',: categorical feature.</w:t>
-      </w:r>
-    </w:p>
-    <w:p>
-      <w:pPr>
-        <w:numPr>
-          <w:ilvl w:val="0"/>
-          <w:numId w:val="5"/>
-        </w:numPr>
-        <w:ind w:left="720" w:hanging="360"/>
-      </w:pPr>
-      <w:r>
-        <w:rPr>
-          <w:rtl w:val="0"/>
-        </w:rPr>
-        <w:t xml:space="preserve">       'Pear_corr_4_clusters_labels',: categorical feature.</w:t>
-      </w:r>
-    </w:p>
-    <w:p>
-      <w:pPr>
-        <w:numPr>
-          <w:ilvl w:val="0"/>
-          <w:numId w:val="5"/>
-        </w:numPr>
-        <w:ind w:left="720" w:hanging="360"/>
-      </w:pPr>
-      <w:r>
-        <w:rPr>
-          <w:rtl w:val="0"/>
-        </w:rPr>
-        <w:t xml:space="preserve"> 'pear_corr_49_clusters_labels',: categorical feature.</w:t>
-      </w:r>
-    </w:p>
-    <w:p>
-      <w:pPr>
-        <w:numPr>
-          <w:ilvl w:val="0"/>
-          <w:numId w:val="5"/>
-        </w:numPr>
-        <w:ind w:left="720" w:hanging="360"/>
-      </w:pPr>
-      <w:r>
-        <w:rPr>
-          <w:rtl w:val="0"/>
-        </w:rPr>
-        <w:t xml:space="preserve">       'pear_corr_90_clusters_labels': categorical feature.</w:t>
-      </w:r>
-    </w:p>
-    <w:p>
-      <w:pPr>
-        <w:ind w:left="720" w:firstLine="0"/>
-        <w:rPr/>
-      </w:pPr>
-      <w:r>
-        <w:rPr>
-          <w:rtl w:val="0"/>
-        </w:rPr>
-      </w:r>
-    </w:p>
-    <w:p>
-      <w:pPr>
-        <w:ind w:left="720" w:firstLine="0"/>
-        <w:rPr/>
-      </w:pPr>
-      <w:r>
-        <w:rPr>
-          <w:rtl w:val="0"/>
-        </w:rPr>
-      </w:r>
-    </w:p>
-    <w:p>
-      <w:pPr>
-        <w:ind w:left="720" w:firstLine="0"/>
-        <w:rPr/>
-      </w:pPr>
-      <w:r>
-        <w:rPr>
-          <w:rtl w:val="0"/>
-        </w:rPr>
-      </w:r>
-    </w:p>
-    <w:p>
-      <w:pPr>
-        <w:ind w:left="720" w:firstLine="0"/>
-        <w:rPr/>
-      </w:pPr>
-      <w:r>
-        <w:rPr>
-          <w:rtl w:val="0"/>
-        </w:rPr>
-      </w:r>
-    </w:p>
-    <w:p>
-      <w:pPr>
-        <w:ind w:left="720" w:firstLine="0"/>
-        <w:rPr/>
-      </w:pPr>
-      <w:r>
-        <w:rPr>
-          <w:rtl w:val="0"/>
-        </w:rPr>
-      </w:r>
-    </w:p>
-    <w:p>
-      <w:pPr>
-        <w:ind w:left="720" w:firstLine="0"/>
-        <w:rPr/>
-      </w:pPr>
-      <w:r>
-        <w:rPr>
-          <w:rtl w:val="0"/>
-        </w:rPr>
-      </w:r>
-    </w:p>
-    <w:p>
-      <w:pPr>
-        <w:ind w:left="720" w:firstLine="0"/>
+        </w:rPr>
+      </w:pPr>
+      <w:r>
+        <w:rPr>
+          <w:shd w:fill="f1c232" w:val="clear"/>
+          <w:rtl w:val="0"/>
+        </w:rPr>
+        <w:t xml:space="preserve">v1spprojt15f25_c3 :  303762</w:t>
+      </w:r>
+    </w:p>
+    <w:p>
+      <w:pPr>
+        <w:rPr>
+          <w:shd w:fill="f1c232" w:val="clear"/>
+        </w:rPr>
+      </w:pPr>
+      <w:r>
+        <w:rPr>
+          <w:shd w:fill="f1c232" w:val="clear"/>
+          <w:rtl w:val="0"/>
+        </w:rPr>
+        <w:t xml:space="preserve">v1spprojt15f25_c4 :  295233</w:t>
+      </w:r>
+    </w:p>
+    <w:p>
+      <w:pPr>
+        <w:rPr>
+          <w:shd w:fill="f1c232" w:val="clear"/>
+        </w:rPr>
+      </w:pPr>
+      <w:r>
+        <w:rPr>
+          <w:shd w:fill="f1c232" w:val="clear"/>
+          <w:rtl w:val="0"/>
+        </w:rPr>
+        <w:t xml:space="preserve">v1spprojt15f25_vc1 :  314864</w:t>
+      </w:r>
+    </w:p>
+    <w:p>
+      <w:pPr>
+        <w:rPr>
+          <w:shd w:fill="f1c232" w:val="clear"/>
+        </w:rPr>
+      </w:pPr>
+      <w:r>
+        <w:rPr>
+          <w:shd w:fill="f1c232" w:val="clear"/>
+          <w:rtl w:val="0"/>
+        </w:rPr>
+        <w:t xml:space="preserve">v1spprojt15f25_vc2 :  310913</w:t>
+      </w:r>
+    </w:p>
+    <w:p>
+      <w:pPr>
+        <w:rPr>
+          <w:shd w:fill="f1c232" w:val="clear"/>
+        </w:rPr>
+      </w:pPr>
+      <w:r>
+        <w:rPr>
+          <w:shd w:fill="f1c232" w:val="clear"/>
+          <w:rtl w:val="0"/>
+        </w:rPr>
+        <w:t xml:space="preserve">v1spprojt15f25_vc3 :  298756</w:t>
+      </w:r>
+    </w:p>
+    <w:p>
+      <w:pPr>
+        <w:rPr/>
+      </w:pPr>
+      <w:r>
+        <w:rPr>
+          <w:rtl w:val="0"/>
+        </w:rPr>
+        <w:t xml:space="preserve">log_log_log_max_ask_size1_stnd_stnd_stnd :  29575</w:t>
+      </w:r>
+    </w:p>
+    <w:p>
+      <w:pPr>
+        <w:rPr/>
+      </w:pPr>
+      <w:r>
+        <w:rPr>
+          <w:rtl w:val="0"/>
+        </w:rPr>
+      </w:r>
+    </w:p>
+    <w:p>
+      <w:pPr>
+        <w:ind w:left="0" w:firstLine="0"/>
+        <w:rPr/>
+      </w:pPr>
+      <w:r>
+        <w:rPr>
+          <w:rtl w:val="0"/>
+        </w:rPr>
+      </w:r>
+    </w:p>
+    <w:p>
+      <w:pPr>
+        <w:ind w:left="0" w:firstLine="0"/>
+        <w:rPr>
+          <w:b w:val="1"/>
+          <w:u w:val="single"/>
+        </w:rPr>
+      </w:pPr>
+      <w:r>
+        <w:rPr>
+          <w:b w:val="1"/>
+          <w:u w:val="single"/>
+          <w:rtl w:val="0"/>
+        </w:rPr>
+        <w:t xml:space="preserve">NUmber of Inf values</w:t>
+      </w:r>
+    </w:p>
+    <w:p>
+      <w:pPr>
+        <w:rPr/>
+      </w:pPr>
+      <w:r>
+        <w:rPr>
+          <w:rtl w:val="0"/>
+        </w:rPr>
+        <w:t xml:space="preserve">wap1_log_price_ret_per_liq2_vol_15_ratio :  1</w:t>
+      </w:r>
+    </w:p>
+    <w:p>
+      <w:pPr>
+        <w:rPr/>
+      </w:pPr>
+      <w:r>
+        <w:rPr>
+          <w:rtl w:val="0"/>
+        </w:rPr>
+        <w:t xml:space="preserve">wap1_log_price_ret_per_spread_sqr_vol_15_ratio :  1</w:t>
+      </w:r>
+    </w:p>
+    <w:p>
+      <w:pPr>
+        <w:rPr/>
+      </w:pPr>
+      <w:r>
+        <w:rPr>
+          <w:rtl w:val="0"/>
+        </w:rPr>
+        <w:t xml:space="preserve">wap2_logprice_ret_changes_n_wap1_logprice_ret_constant_sqr_vol_15_ratio :  2831</w:t>
+      </w:r>
+    </w:p>
+    <w:p>
+      <w:pPr>
+        <w:rPr/>
+      </w:pPr>
+      <w:r>
+        <w:rPr>
+          <w:rtl w:val="0"/>
+        </w:rPr>
+        <w:t xml:space="preserve">wap2_logprice_ret_changes_n_wap1_logprice_ret_constant_sqr_vol :  589</w:t>
+      </w:r>
+    </w:p>
+    <w:p>
+      <w:pPr>
+        <w:rPr/>
+      </w:pPr>
+      <w:r>
+        <w:rPr>
+          <w:rtl w:val="0"/>
+        </w:rPr>
+        <w:t xml:space="preserve">lsvol :  139</w:t>
+      </w:r>
+    </w:p>
+    <w:p>
+      <w:pPr>
+        <w:rPr/>
+      </w:pPr>
+      <w:r>
+        <w:rPr>
+          <w:rtl w:val="0"/>
+        </w:rPr>
+        <w:t xml:space="preserve">trade_count :  19</w:t>
+      </w:r>
+    </w:p>
+    <w:p>
+      <w:pPr>
+        <w:rPr/>
+      </w:pPr>
+      <w:r>
+        <w:rPr>
+          <w:rtl w:val="0"/>
+        </w:rPr>
+        <w:t xml:space="preserve">root_trade_count :  19</w:t>
+      </w:r>
+    </w:p>
+    <w:p>
+      <w:pPr>
+        <w:rPr/>
+      </w:pPr>
+      <w:r>
+        <w:rPr>
+          <w:rtl w:val="0"/>
+        </w:rPr>
+        <w:t xml:space="preserve">root_trade_count_var :  19</w:t>
+      </w:r>
+    </w:p>
+    <w:p>
+      <w:pPr>
+        <w:rPr/>
+      </w:pPr>
+      <w:r>
+        <w:rPr>
+          <w:rtl w:val="0"/>
+        </w:rPr>
+        <w:t xml:space="preserve">trade_count_15_15 :  397</w:t>
+      </w:r>
+    </w:p>
+    <w:p>
+      <w:pPr>
+        <w:rPr/>
+      </w:pPr>
+      <w:r>
+        <w:rPr>
+          <w:rtl w:val="0"/>
+        </w:rPr>
+        <w:t xml:space="preserve">root_trade_count_15_15 :  397</w:t>
+      </w:r>
+    </w:p>
+    <w:p>
+      <w:pPr>
+        <w:rPr/>
+      </w:pPr>
+      <w:r>
+        <w:rPr>
+          <w:rtl w:val="0"/>
+        </w:rPr>
+        <w:t xml:space="preserve">v1spprojt15f25_c3 :  126</w:t>
+      </w:r>
+    </w:p>
+    <w:p>
+      <w:pPr>
+        <w:rPr/>
+      </w:pPr>
+      <w:r>
+        <w:rPr>
+          <w:rtl w:val="0"/>
+        </w:rPr>
+        <w:t xml:space="preserve">v1spprojt15f25_c4 :  85</w:t>
+      </w:r>
+    </w:p>
+    <w:p>
+      <w:pPr>
+        <w:rPr/>
+      </w:pPr>
+      <w:r>
+        <w:rPr>
+          <w:rtl w:val="0"/>
+        </w:rPr>
+        <w:t xml:space="preserve">v1spprojt15f25_vc1 :  63</w:t>
+      </w:r>
+    </w:p>
+    <w:p>
+      <w:pPr>
+        <w:rPr/>
+      </w:pPr>
+      <w:r>
+        <w:rPr>
+          <w:rtl w:val="0"/>
+        </w:rPr>
+        <w:t xml:space="preserve">v1spprojt15f25_vc2 :  153</w:t>
+      </w:r>
+    </w:p>
+    <w:p>
+      <w:pPr>
+        <w:rPr/>
+      </w:pPr>
+      <w:r>
+        <w:rPr>
+          <w:rtl w:val="0"/>
+        </w:rPr>
+        <w:t xml:space="preserve">v1spprojt15f25_vc3 :  133</w:t>
+      </w:r>
+    </w:p>
+    <w:p>
+      <w:pPr>
+        <w:rPr/>
+      </w:pPr>
+      <w:r>
+        <w:rPr>
+          <w:rtl w:val="0"/>
+        </w:rPr>
+        <w:t xml:space="preserve">tvpl2 :  19</w:t>
+      </w:r>
+    </w:p>
+    <w:p>
+      <w:pPr>
+        <w:rPr/>
+      </w:pPr>
+      <w:r>
+        <w:rPr>
+          <w:rtl w:val="0"/>
+        </w:rPr>
+        <w:t xml:space="preserve">tvpl2_liqf10 :  19</w:t>
+      </w:r>
+    </w:p>
+    <w:p>
+      <w:pPr>
+        <w:rPr/>
+      </w:pPr>
+      <w:r>
+        <w:rPr>
+          <w:rtl w:val="0"/>
+        </w:rPr>
+        <w:t xml:space="preserve">tvpl2_liqf20 :  19</w:t>
+      </w:r>
+    </w:p>
+    <w:p>
+      <w:pPr>
+        <w:rPr/>
+      </w:pPr>
+      <w:r>
+        <w:rPr>
+          <w:rtl w:val="0"/>
+        </w:rPr>
+        <w:t xml:space="preserve">tvpl2_liqf29 :  19</w:t>
+      </w:r>
+    </w:p>
+    <w:p>
+      <w:pPr>
+        <w:rPr/>
+      </w:pPr>
+      <w:r>
+        <w:rPr>
+          <w:rtl w:val="0"/>
+        </w:rPr>
+        <w:t xml:space="preserve">wap1_log_price_ret_vol_from_25 :  5</w:t>
+      </w:r>
+    </w:p>
+    <w:p>
+      <w:pPr>
+        <w:rPr/>
+      </w:pPr>
+      <w:r>
+        <w:rPr>
+          <w:rtl w:val="0"/>
+        </w:rPr>
+      </w:r>
+    </w:p>
+    <w:p>
+      <w:pPr>
+        <w:rPr/>
+      </w:pPr>
+      <w:r>
+        <w:rPr>
+          <w:rtl w:val="0"/>
+        </w:rPr>
+      </w:r>
+    </w:p>
+    <w:p>
+      <w:pPr>
+        <w:ind w:left="0" w:firstLine="0"/>
+        <w:rPr/>
+      </w:pPr>
+      <w:r>
+        <w:rPr>
+          <w:rtl w:val="0"/>
+        </w:rPr>
+      </w:r>
+    </w:p>
+    <w:p>
+      <w:pPr>
+        <w:ind w:left="0" w:firstLine="0"/>
+        <w:rPr/>
+      </w:pPr>
+      <w:r>
+        <w:rPr>
+          <w:rtl w:val="0"/>
+        </w:rPr>
+      </w:r>
+    </w:p>
+    <w:p>
+      <w:pPr>
+        <w:ind w:left="0" w:firstLine="0"/>
         <w:rPr/>
       </w:pPr>
       <w:r>
@@ -11561,6 +12033,116 @@
   </w:abstractNum>
   <w:abstractNum w:abstractNumId="5">
     <w:lvl w:ilvl="0">
+      <w:start w:val="1"/>
+      <w:numFmt w:val="bullet"/>
+      <w:lvlText w:val="●"/>
+      <w:lvlJc w:val="left"/>
+      <w:pPr>
+        <w:ind w:left="720" w:hanging="360"/>
+      </w:pPr>
+      <w:rPr>
+        <w:u w:val="none"/>
+      </w:rPr>
+    </w:lvl>
+    <w:lvl w:ilvl="1">
+      <w:start w:val="1"/>
+      <w:numFmt w:val="bullet"/>
+      <w:lvlText w:val="○"/>
+      <w:lvlJc w:val="left"/>
+      <w:pPr>
+        <w:ind w:left="1440" w:hanging="360"/>
+      </w:pPr>
+      <w:rPr>
+        <w:u w:val="none"/>
+      </w:rPr>
+    </w:lvl>
+    <w:lvl w:ilvl="2">
+      <w:start w:val="1"/>
+      <w:numFmt w:val="bullet"/>
+      <w:lvlText w:val="■"/>
+      <w:lvlJc w:val="left"/>
+      <w:pPr>
+        <w:ind w:left="2160" w:hanging="360"/>
+      </w:pPr>
+      <w:rPr>
+        <w:u w:val="none"/>
+      </w:rPr>
+    </w:lvl>
+    <w:lvl w:ilvl="3">
+      <w:start w:val="1"/>
+      <w:numFmt w:val="bullet"/>
+      <w:lvlText w:val="●"/>
+      <w:lvlJc w:val="left"/>
+      <w:pPr>
+        <w:ind w:left="2880" w:hanging="360"/>
+      </w:pPr>
+      <w:rPr>
+        <w:u w:val="none"/>
+      </w:rPr>
+    </w:lvl>
+    <w:lvl w:ilvl="4">
+      <w:start w:val="1"/>
+      <w:numFmt w:val="bullet"/>
+      <w:lvlText w:val="○"/>
+      <w:lvlJc w:val="left"/>
+      <w:pPr>
+        <w:ind w:left="3600" w:hanging="360"/>
+      </w:pPr>
+      <w:rPr>
+        <w:u w:val="none"/>
+      </w:rPr>
+    </w:lvl>
+    <w:lvl w:ilvl="5">
+      <w:start w:val="1"/>
+      <w:numFmt w:val="bullet"/>
+      <w:lvlText w:val="■"/>
+      <w:lvlJc w:val="left"/>
+      <w:pPr>
+        <w:ind w:left="4320" w:hanging="360"/>
+      </w:pPr>
+      <w:rPr>
+        <w:u w:val="none"/>
+      </w:rPr>
+    </w:lvl>
+    <w:lvl w:ilvl="6">
+      <w:start w:val="1"/>
+      <w:numFmt w:val="bullet"/>
+      <w:lvlText w:val="●"/>
+      <w:lvlJc w:val="left"/>
+      <w:pPr>
+        <w:ind w:left="5040" w:hanging="360"/>
+      </w:pPr>
+      <w:rPr>
+        <w:u w:val="none"/>
+      </w:rPr>
+    </w:lvl>
+    <w:lvl w:ilvl="7">
+      <w:start w:val="1"/>
+      <w:numFmt w:val="bullet"/>
+      <w:lvlText w:val="○"/>
+      <w:lvlJc w:val="left"/>
+      <w:pPr>
+        <w:ind w:left="5760" w:hanging="360"/>
+      </w:pPr>
+      <w:rPr>
+        <w:u w:val="none"/>
+      </w:rPr>
+    </w:lvl>
+    <w:lvl w:ilvl="8">
+      <w:start w:val="1"/>
+      <w:numFmt w:val="bullet"/>
+      <w:lvlText w:val="■"/>
+      <w:lvlJc w:val="left"/>
+      <w:pPr>
+        <w:ind w:left="6480" w:hanging="360"/>
+      </w:pPr>
+      <w:rPr>
+        <w:u w:val="none"/>
+      </w:rPr>
+    </w:lvl>
+  </w:abstractNum>
+  <w:abstractNum w:abstractNumId="6">
+    <w:lvl w:ilvl="0">
       <w:start w:val="126"/>
       <w:numFmt w:val="decimal"/>
       <w:lvlText w:val="%1."/>
@@ -11669,7 +12251,7 @@
       </w:rPr>
     </w:lvl>
   </w:abstractNum>
-  <w:abstractNum w:abstractNumId="6">
+  <w:abstractNum w:abstractNumId="7">
     <w:lvl w:ilvl="0">
       <w:start w:val="1"/>
       <w:numFmt w:val="bullet"/>
@@ -11796,6 +12378,9 @@
   </w:num>
   <w:num w:numId="6">
     <w:abstractNumId w:val="6"/>
+  </w:num>
+  <w:num w:numId="7">
+    <w:abstractNumId w:val="7"/>
   </w:num>
 </w:numbering>
 </file>

</xml_diff>